<commit_message>
update testing plan and project development records
</commit_message>
<xml_diff>
--- a/doc/04_项目开发记录.docx
+++ b/doc/04_项目开发记录.docx
@@ -9,6 +9,8 @@
           <w:sz w:val="52"/>
         </w:rPr>
       </w:pPr>
+      <w:bookmarkStart w:id="15" w:name="_GoBack"/>
+      <w:bookmarkEnd w:id="15"/>
     </w:p>
     <w:p>
       <w:pPr>
@@ -92,9 +94,7 @@
       <w:pPr>
         <w:jc w:val="left"/>
         <w:rPr>
-          <w:rFonts w:hint="eastAsia" w:eastAsia="宋体"/>
           <w:sz w:val="44"/>
-          <w:lang w:val="en-US" w:eastAsia="zh-CN"/>
         </w:rPr>
       </w:pPr>
       <w:r>
@@ -120,77 +120,56 @@
           <w:rFonts w:hint="eastAsia"/>
           <w:sz w:val="44"/>
         </w:rPr>
-        <w:t>团队编号：</w:t>
+        <w:t>团队编号：1</w:t>
+      </w:r>
+    </w:p>
+    <w:p>
+      <w:pPr>
+        <w:jc w:val="left"/>
+        <w:rPr>
+          <w:sz w:val="44"/>
+        </w:rPr>
+      </w:pPr>
+      <w:r>
+        <w:rPr>
+          <w:sz w:val="44"/>
+        </w:rPr>
+        <w:tab/>
+      </w:r>
+      <w:r>
+        <w:rPr>
+          <w:sz w:val="44"/>
+        </w:rPr>
+        <w:tab/>
+      </w:r>
+      <w:r>
+        <w:rPr>
+          <w:sz w:val="44"/>
+        </w:rPr>
+        <w:tab/>
       </w:r>
       <w:r>
         <w:rPr>
           <w:rFonts w:hint="eastAsia"/>
           <w:sz w:val="44"/>
-          <w:lang w:val="en-US" w:eastAsia="zh-CN"/>
-        </w:rPr>
-        <w:t>1</w:t>
-      </w:r>
-    </w:p>
-    <w:p>
-      <w:pPr>
+        </w:rPr>
+        <w:t>团队成员：张嘉茵、王林诺、彭叶、</w:t>
+      </w:r>
+    </w:p>
+    <w:p>
+      <w:pPr>
+        <w:ind w:left="2940" w:firstLine="420"/>
         <w:jc w:val="left"/>
+        <w:rPr>
+          <w:sz w:val="44"/>
+        </w:rPr>
+      </w:pPr>
+      <w:r>
         <w:rPr>
           <w:rFonts w:hint="eastAsia"/>
           <w:sz w:val="44"/>
-          <w:lang w:val="en-US" w:eastAsia="zh-CN"/>
-        </w:rPr>
-      </w:pPr>
-      <w:r>
-        <w:rPr>
-          <w:sz w:val="44"/>
-        </w:rPr>
-        <w:tab/>
-      </w:r>
-      <w:r>
-        <w:rPr>
-          <w:sz w:val="44"/>
-        </w:rPr>
-        <w:tab/>
-      </w:r>
-      <w:r>
-        <w:rPr>
-          <w:sz w:val="44"/>
-        </w:rPr>
-        <w:tab/>
-      </w:r>
-      <w:r>
-        <w:rPr>
-          <w:rFonts w:hint="eastAsia"/>
-          <w:sz w:val="44"/>
-        </w:rPr>
-        <w:t>团队成员：</w:t>
-      </w:r>
-      <w:r>
-        <w:rPr>
-          <w:rFonts w:hint="eastAsia"/>
-          <w:sz w:val="44"/>
-          <w:lang w:val="en-US" w:eastAsia="zh-CN"/>
-        </w:rPr>
-        <w:t>张嘉茵，王林诺，彭叶，</w:t>
-      </w:r>
-    </w:p>
-    <w:p>
-      <w:pPr>
-        <w:ind w:left="2940" w:leftChars="0" w:firstLine="420" w:firstLineChars="0"/>
-        <w:jc w:val="left"/>
-        <w:rPr>
-          <w:rFonts w:hint="default"/>
-          <w:sz w:val="44"/>
-          <w:lang w:val="en-US" w:eastAsia="zh-CN"/>
-        </w:rPr>
-      </w:pPr>
-      <w:r>
-        <w:rPr>
-          <w:rFonts w:hint="eastAsia"/>
-          <w:sz w:val="44"/>
-          <w:lang w:val="en-US" w:eastAsia="zh-CN"/>
-        </w:rPr>
-        <w:t>李锶，李懿璇，张瑞涵</w:t>
+        </w:rPr>
+        <w:t>李锶、李懿璇、张瑞涵</w:t>
       </w:r>
     </w:p>
     <w:p>
@@ -1198,44 +1177,6 @@
     <w:p>
       <w:pPr>
         <w:rPr>
-          <w:rFonts w:hint="eastAsia" w:ascii="宋体" w:hAnsi="宋体"/>
-          <w:lang w:val="en-US" w:eastAsia="zh-CN"/>
-        </w:rPr>
-      </w:pPr>
-      <w:r>
-        <w:rPr>
-          <w:rFonts w:hint="eastAsia" w:ascii="宋体" w:hAnsi="宋体"/>
-          <w:lang w:val="en-US" w:eastAsia="zh-CN"/>
-        </w:rPr>
-        <w:t>目的：</w:t>
-      </w:r>
-    </w:p>
-    <w:p>
-      <w:pPr>
-        <w:numPr>
-          <w:ilvl w:val="0"/>
-          <w:numId w:val="1"/>
-        </w:numPr>
-        <w:rPr>
-          <w:rFonts w:hint="eastAsia" w:ascii="宋体" w:hAnsi="宋体"/>
-          <w:lang w:val="en-US" w:eastAsia="zh-CN"/>
-        </w:rPr>
-      </w:pPr>
-      <w:r>
-        <w:rPr>
-          <w:rFonts w:hint="eastAsia" w:ascii="宋体" w:hAnsi="宋体"/>
-          <w:lang w:val="en-US" w:eastAsia="zh-CN"/>
-        </w:rPr>
-        <w:t>尽可能详细地记录项目开发组成员的工作计划与实际完成情况、清晰地呈现项目开发进度与每位开发人员实际进行的工作，便于开发人员在开发过程中及时将实际进度与计划进行对比，讨论并调整分工（可能）与后续计划。</w:t>
-      </w:r>
-    </w:p>
-    <w:p>
-      <w:pPr>
-        <w:numPr>
-          <w:ilvl w:val="0"/>
-          <w:numId w:val="1"/>
-        </w:numPr>
-        <w:rPr>
           <w:rFonts w:hint="default" w:ascii="宋体" w:hAnsi="宋体"/>
           <w:lang w:val="en-US" w:eastAsia="zh-CN"/>
         </w:rPr>
@@ -1245,16 +1186,13 @@
           <w:rFonts w:hint="eastAsia" w:ascii="宋体" w:hAnsi="宋体"/>
           <w:lang w:val="en-US" w:eastAsia="zh-CN"/>
         </w:rPr>
-        <w:t>向委托单位汇报项目的开发进度与每位开发人员具体进行的工作，便于委托单位进行监督与进一步的沟通。</w:t>
-      </w:r>
-    </w:p>
-    <w:p>
-      <w:pPr>
-        <w:numPr>
-          <w:numId w:val="0"/>
-        </w:numPr>
-        <w:rPr>
-          <w:rFonts w:hint="default" w:ascii="宋体" w:hAnsi="宋体"/>
+        <w:t>本总结报告旨在系统化地记录和总结项目开发过程中的工作计划、关键环节、每位成员的开发进度、重要决策及其背景，最终成果、以及对自我生产的评价。</w:t>
+      </w:r>
+    </w:p>
+    <w:p>
+      <w:pPr>
+        <w:rPr>
+          <w:rFonts w:hint="eastAsia" w:ascii="宋体" w:hAnsi="宋体"/>
           <w:lang w:val="en-US" w:eastAsia="zh-CN"/>
         </w:rPr>
       </w:pPr>
@@ -1263,8 +1201,73 @@
           <w:rFonts w:hint="eastAsia" w:ascii="宋体" w:hAnsi="宋体"/>
           <w:lang w:val="en-US" w:eastAsia="zh-CN"/>
         </w:rPr>
-        <w:t>读者对象：开发人员、委托单位</w:t>
-      </w:r>
+        <w:t>通过详尽的记录和分析，我们希望能够：</w:t>
+      </w:r>
+    </w:p>
+    <w:p>
+      <w:pPr>
+        <w:rPr>
+          <w:rFonts w:hint="eastAsia" w:ascii="宋体" w:hAnsi="宋体"/>
+          <w:lang w:val="en-US" w:eastAsia="zh-CN"/>
+        </w:rPr>
+      </w:pPr>
+      <w:r>
+        <w:rPr>
+          <w:rFonts w:hint="eastAsia" w:ascii="宋体" w:hAnsi="宋体"/>
+          <w:lang w:val="en-US" w:eastAsia="zh-CN"/>
+        </w:rPr>
+        <w:t>为项目团队提供全面的回顾和参考，帮助识别成功的经验和需要改进的方面。</w:t>
+      </w:r>
+    </w:p>
+    <w:p>
+      <w:pPr>
+        <w:rPr>
+          <w:rFonts w:hint="eastAsia" w:ascii="宋体" w:hAnsi="宋体"/>
+          <w:lang w:val="en-US" w:eastAsia="zh-CN"/>
+        </w:rPr>
+      </w:pPr>
+      <w:r>
+        <w:rPr>
+          <w:rFonts w:hint="eastAsia" w:ascii="宋体" w:hAnsi="宋体"/>
+          <w:lang w:val="en-US" w:eastAsia="zh-CN"/>
+        </w:rPr>
+        <w:t>为后续项目提供有价值的参考资料，避免重复错误，提高工作效率。</w:t>
+      </w:r>
+    </w:p>
+    <w:p>
+      <w:pPr>
+        <w:rPr>
+          <w:rFonts w:hint="eastAsia" w:ascii="宋体" w:hAnsi="宋体" w:eastAsia="宋体"/>
+          <w:lang w:val="en-US" w:eastAsia="zh-CN"/>
+        </w:rPr>
+      </w:pPr>
+      <w:r>
+        <w:rPr>
+          <w:rFonts w:hint="eastAsia" w:ascii="宋体" w:hAnsi="宋体"/>
+          <w:lang w:val="en-US" w:eastAsia="zh-CN"/>
+        </w:rPr>
+        <w:t>向项目的相关方（</w:t>
+      </w:r>
+      <w:r>
+        <w:rPr>
+          <w:rFonts w:hint="eastAsia"/>
+        </w:rPr>
+        <w:t>开发人员、委托单位</w:t>
+      </w:r>
+      <w:r>
+        <w:rPr>
+          <w:rFonts w:hint="eastAsia" w:ascii="宋体" w:hAnsi="宋体"/>
+          <w:lang w:val="en-US" w:eastAsia="zh-CN"/>
+        </w:rPr>
+        <w:t>）展示项目的进展和成果，确保各方了解项目的实际情况和价值。</w:t>
+      </w:r>
+    </w:p>
+    <w:p>
+      <w:pPr>
+        <w:rPr>
+          <w:rFonts w:ascii="宋体" w:hAnsi="宋体"/>
+        </w:rPr>
+      </w:pPr>
     </w:p>
     <w:p>
       <w:pPr>
@@ -1297,141 +1300,188 @@
     </w:p>
     <w:p>
       <w:pPr>
-        <w:ind w:firstLine="360"/>
-      </w:pPr>
+        <w:rPr>
+          <w:rFonts w:hint="eastAsia" w:ascii="宋体" w:hAnsi="宋体"/>
+        </w:rPr>
+      </w:pPr>
+      <w:r>
+        <w:rPr>
+          <w:rFonts w:hint="eastAsia" w:ascii="宋体" w:hAnsi="宋体"/>
+        </w:rPr>
+        <w:t>在过去的学期中，本组成员经常遇到以下问题：购买教材时，由于无法提前得知教材的使用情况，许多教材购买后在课程中完全没有被使用。此外，通过第三方网站购买教材的价格往往远低于在学校购买的价格，这给学生带来了经济上的损失。通过对29名同学进行的调查问卷显示，所有参与者都遇到过购买教材后不使用的情况。</w:t>
+      </w:r>
+    </w:p>
+    <w:p>
+      <w:pPr>
+        <w:rPr>
+          <w:rFonts w:hint="eastAsia" w:ascii="宋体" w:hAnsi="宋体"/>
+        </w:rPr>
+      </w:pPr>
+      <w:r>
+        <w:drawing>
+          <wp:inline distT="0" distB="0" distL="114300" distR="114300">
+            <wp:extent cx="4695825" cy="3695065"/>
+            <wp:effectExtent l="0" t="0" r="13335" b="8255"/>
+            <wp:docPr id="1" name="图片 1"/>
+            <wp:cNvGraphicFramePr>
+              <a:graphicFrameLocks xmlns:a="http://schemas.openxmlformats.org/drawingml/2006/main" noChangeAspect="1"/>
+            </wp:cNvGraphicFramePr>
+            <a:graphic xmlns:a="http://schemas.openxmlformats.org/drawingml/2006/main">
+              <a:graphicData uri="http://schemas.openxmlformats.org/drawingml/2006/picture">
+                <pic:pic xmlns:pic="http://schemas.openxmlformats.org/drawingml/2006/picture">
+                  <pic:nvPicPr>
+                    <pic:cNvPr id="1" name="图片 1"/>
+                    <pic:cNvPicPr>
+                      <a:picLocks noChangeAspect="1"/>
+                    </pic:cNvPicPr>
+                  </pic:nvPicPr>
+                  <pic:blipFill>
+                    <a:blip r:embed="rId6"/>
+                    <a:stretch>
+                      <a:fillRect/>
+                    </a:stretch>
+                  </pic:blipFill>
+                  <pic:spPr>
+                    <a:xfrm>
+                      <a:off x="0" y="0"/>
+                      <a:ext cx="4695825" cy="3695065"/>
+                    </a:xfrm>
+                    <a:prstGeom prst="rect">
+                      <a:avLst/>
+                    </a:prstGeom>
+                    <a:noFill/>
+                    <a:ln>
+                      <a:noFill/>
+                    </a:ln>
+                  </pic:spPr>
+                </pic:pic>
+              </a:graphicData>
+            </a:graphic>
+          </wp:inline>
+        </w:drawing>
+      </w:r>
+    </w:p>
+    <w:p>
+      <w:pPr>
+        <w:rPr>
+          <w:rFonts w:hint="eastAsia" w:ascii="宋体" w:hAnsi="宋体"/>
+        </w:rPr>
+      </w:pPr>
+      <w:r>
+        <w:rPr>
+          <w:rFonts w:hint="eastAsia" w:ascii="宋体" w:hAnsi="宋体"/>
+        </w:rPr>
+        <w:t>正逢软件工程课设，我们针对教材使用情况无处得知的痛点，考虑到老师或许存在利益相关问题，因此准备开发一个基于北工大学生对教材使用情况进行评价的资源整合平台。</w:t>
+      </w:r>
+    </w:p>
+    <w:p>
+      <w:pPr>
+        <w:rPr>
+          <w:rFonts w:hint="eastAsia" w:ascii="宋体" w:hAnsi="宋体"/>
+        </w:rPr>
+      </w:pPr>
+      <w:r>
+        <w:rPr>
+          <w:rFonts w:hint="eastAsia" w:ascii="宋体" w:hAnsi="宋体"/>
+        </w:rPr>
+        <w:t>考虑信息时代web开发的发展与繁荣、web开发涉及技术的广泛应用，本组成员认为进行web开发可以将学习到的知识最大化，因此选择web应用作为开发目标，学习并使用当前流行的技术进行开发。</w:t>
+      </w:r>
+    </w:p>
+    <w:p>
+      <w:pPr>
+        <w:rPr>
+          <w:rFonts w:hint="eastAsia" w:ascii="宋体" w:hAnsi="宋体"/>
+        </w:rPr>
+      </w:pPr>
+      <w:r>
+        <w:rPr>
+          <w:rFonts w:hint="eastAsia" w:ascii="宋体" w:hAnsi="宋体"/>
+        </w:rPr>
+        <w:t>系统将调用豆瓣、淘宝等系统的API，获得教材基本信息及价格等信息，并通过评论区收集用户（北工大学生）对教材的评价。</w:t>
+      </w:r>
+    </w:p>
+    <w:p>
+      <w:pPr>
+        <w:rPr>
+          <w:rFonts w:hint="eastAsia" w:ascii="宋体" w:hAnsi="宋体"/>
+        </w:rPr>
+      </w:pPr>
+    </w:p>
+    <w:p>
+      <w:pPr>
+        <w:pStyle w:val="3"/>
+        <w:rPr>
+          <w:rFonts w:ascii="宋体" w:hAnsi="宋体" w:eastAsia="宋体"/>
+        </w:rPr>
+      </w:pPr>
+      <w:bookmarkStart w:id="3" w:name="_Toc43487992"/>
+      <w:r>
+        <w:rPr>
+          <w:rFonts w:hint="eastAsia" w:ascii="宋体" w:hAnsi="宋体" w:eastAsia="宋体"/>
+        </w:rPr>
+        <w:t>1.3定义</w:t>
+      </w:r>
+      <w:bookmarkEnd w:id="3"/>
+    </w:p>
+    <w:p>
+      <w:pPr>
+        <w:rPr>
+          <w:rFonts w:hint="eastAsia" w:ascii="宋体" w:hAnsi="宋体"/>
+        </w:rPr>
+      </w:pPr>
+      <w:r>
+        <w:rPr>
+          <w:rFonts w:hint="eastAsia" w:ascii="宋体" w:hAnsi="宋体"/>
+        </w:rPr>
+        <w:t>【列出报告用到的专门术语的定义和缩写词的原文。】</w:t>
+      </w:r>
+    </w:p>
+    <w:p>
+      <w:r>
+        <w:t>A</w:t>
+      </w:r>
       <w:r>
         <w:rPr>
           <w:rFonts w:hint="eastAsia"/>
         </w:rPr>
-        <w:t>本组成员在过去的学期中经常出现以下问题：购买教材时因教材使用情况无处得知，购买后教材在课程中完全不被使用、在第三方网站购买教材远比在学校购买便宜，因此带来经济上的损失。通过调查问卷可知，这是同学们共同的疑惑与困扰，参与本次调查文件共29人，全部参与者出现购买教材后不使用的情况。</w:t>
-      </w:r>
-    </w:p>
-    <w:p>
-      <w:pPr>
-        <w:jc w:val="center"/>
-      </w:pPr>
-      <w:r>
-        <w:pict>
-          <v:shape id="_x0000_i1025" o:spt="75" type="#_x0000_t75" style="height:290.95pt;width:369.75pt;" filled="f" o:preferrelative="t" stroked="f" coordsize="21600,21600">
-            <v:path/>
-            <v:fill on="f" focussize="0,0"/>
-            <v:stroke on="f"/>
-            <v:imagedata r:id="rId6" o:title=""/>
-            <o:lock v:ext="edit" aspectratio="t"/>
-            <w10:wrap type="none"/>
-            <w10:anchorlock/>
-          </v:shape>
-        </w:pict>
-      </w:r>
-    </w:p>
-    <w:p>
-      <w:pPr>
-        <w:ind w:firstLine="420"/>
-      </w:pPr>
+        <w:t>PI, Application Programming Interface，即应用程序编程接口。</w:t>
+      </w:r>
+    </w:p>
+    <w:p>
       <w:r>
         <w:rPr>
           <w:rFonts w:hint="eastAsia"/>
         </w:rPr>
-        <w:t>正逢软件工程课设，我们针对教材使用情况无处得知的痛点，考虑到老师或许存在利益相关问题，因此准备开发一个基于北工大学生对教材使用情况进行评价的资源整合平台。</w:t>
-      </w:r>
-    </w:p>
-    <w:p>
-      <w:pPr>
-        <w:ind w:firstLine="420"/>
-      </w:pPr>
+        <w:t>React, 是一个用于构建用户界面的 Javascript 库，主要用于构建 UI.</w:t>
+      </w:r>
+    </w:p>
+    <w:p>
       <w:r>
         <w:rPr>
           <w:rFonts w:hint="eastAsia"/>
         </w:rPr>
-        <w:t>考虑信息时代web开发的发展与繁荣、web开发涉及技术的广泛应用，本组成员认为进行web开发可以将学习到的知识最大化，因此选择web应用作为开发目标，学习并使用当前流行的技术进行开发。</w:t>
-      </w:r>
-    </w:p>
-    <w:p>
-      <w:pPr>
-        <w:ind w:firstLine="420"/>
+        <w:t>Django，Django 是一个高级的 Python 网络框架，可以快速开发安全和可维护的网站。由经验丰富的开发者构建，Django 负责处理网站开发中麻烦的部分，因此开发者可以专注于编写应用程序，而无需重新开发。</w:t>
+      </w:r>
+    </w:p>
+    <w:p>
+      <w:pPr>
+        <w:rPr>
+          <w:rFonts w:hint="eastAsia" w:ascii="宋体" w:hAnsi="宋体"/>
+        </w:rPr>
       </w:pPr>
       <w:r>
         <w:rPr>
           <w:rFonts w:hint="eastAsia"/>
         </w:rPr>
-        <w:t>系统将调用豆瓣、淘宝等系统的API，获得教材基本信息及价格等信息，并通过评论区收集用户（北工大学生）对教材的评价。</w:t>
-      </w:r>
-    </w:p>
-    <w:p>
-      <w:pPr>
-        <w:rPr>
-          <w:rFonts w:hint="eastAsia" w:ascii="宋体" w:hAnsi="宋体"/>
-        </w:rPr>
-      </w:pPr>
-    </w:p>
-    <w:p>
-      <w:pPr>
-        <w:pStyle w:val="3"/>
-        <w:rPr>
-          <w:rFonts w:ascii="宋体" w:hAnsi="宋体" w:eastAsia="宋体"/>
-        </w:rPr>
-      </w:pPr>
-      <w:bookmarkStart w:id="3" w:name="_Toc43487992"/>
-      <w:r>
-        <w:rPr>
-          <w:rFonts w:hint="eastAsia" w:ascii="宋体" w:hAnsi="宋体" w:eastAsia="宋体"/>
-        </w:rPr>
-        <w:t>1.3定义</w:t>
-      </w:r>
-      <w:bookmarkEnd w:id="3"/>
-    </w:p>
-    <w:p>
-      <w:pPr>
-        <w:rPr>
-          <w:rFonts w:hint="eastAsia" w:ascii="宋体" w:hAnsi="宋体"/>
-        </w:rPr>
-      </w:pPr>
-      <w:r>
-        <w:rPr>
-          <w:rFonts w:hint="eastAsia" w:ascii="宋体" w:hAnsi="宋体"/>
-        </w:rPr>
-        <w:t>【列出报告用到的专门术语的定义和缩写词的原文。】</w:t>
-      </w:r>
-    </w:p>
-    <w:p>
-      <w:r>
-        <w:t>A</w:t>
-      </w:r>
-      <w:r>
-        <w:rPr>
-          <w:rFonts w:hint="eastAsia"/>
-        </w:rPr>
-        <w:t>PI, Application Programming Interface，即应用程序编程接口。</w:t>
-      </w:r>
-    </w:p>
-    <w:p>
-      <w:r>
-        <w:rPr>
-          <w:rFonts w:hint="eastAsia"/>
-        </w:rPr>
-        <w:t>React, 是一个用于构建用户界面的 Javascript 库，主要用于构建 UI.</w:t>
-      </w:r>
-    </w:p>
-    <w:p>
-      <w:r>
-        <w:rPr>
-          <w:rFonts w:hint="eastAsia"/>
-        </w:rPr>
-        <w:t>Django，Django 是一个高级的 Python 网络框架，可以快速开发安全和可维护的网站。由经验丰富的开发者构建，Django 负责处理网站开发中麻烦的部分，因此开发者可以专注于编写应用程序，而无需重新开发。</w:t>
-      </w:r>
-    </w:p>
-    <w:p>
-      <w:pPr>
-        <w:rPr>
-          <w:rFonts w:hint="eastAsia" w:ascii="宋体" w:hAnsi="宋体"/>
-        </w:rPr>
-      </w:pPr>
-      <w:r>
-        <w:rPr>
-          <w:rFonts w:hint="eastAsia"/>
-        </w:rPr>
         <w:t>Material UI，是React的一个UI框架，它提供了各种现成的组件，可以在React项目中使用。</w:t>
       </w:r>
+    </w:p>
+    <w:p>
+      <w:pPr>
+        <w:rPr>
+          <w:rFonts w:hint="eastAsia" w:ascii="宋体" w:hAnsi="宋体"/>
+        </w:rPr>
+      </w:pPr>
     </w:p>
     <w:p>
       <w:pPr>
@@ -1574,6 +1624,14 @@
         <w:fldChar w:fldCharType="end"/>
       </w:r>
     </w:p>
+    <w:p/>
+    <w:p>
+      <w:pPr>
+        <w:rPr>
+          <w:rFonts w:hint="eastAsia"/>
+        </w:rPr>
+      </w:pPr>
+    </w:p>
     <w:p>
       <w:pPr>
         <w:pStyle w:val="2"/>
@@ -1601,6 +1659,3736 @@
         </w:rPr>
         <w:t>【项目开发过程中的会议纪要，包括日期、主题、结论、所遇到问题、下一步计划等】</w:t>
       </w:r>
+    </w:p>
+    <w:tbl>
+      <w:tblPr>
+        <w:tblStyle w:val="18"/>
+        <w:tblW w:w="8306" w:type="dxa"/>
+        <w:tblInd w:w="0" w:type="dxa"/>
+        <w:tblLayout w:type="fixed"/>
+        <w:tblCellMar>
+          <w:top w:w="0" w:type="dxa"/>
+          <w:left w:w="0" w:type="dxa"/>
+          <w:bottom w:w="0" w:type="dxa"/>
+          <w:right w:w="0" w:type="dxa"/>
+        </w:tblCellMar>
+      </w:tblPr>
+      <w:tblGrid>
+        <w:gridCol w:w="1322"/>
+        <w:gridCol w:w="2483"/>
+        <w:gridCol w:w="1176"/>
+        <w:gridCol w:w="3325"/>
+      </w:tblGrid>
+      <w:tr>
+        <w:tblPrEx>
+          <w:tblCellMar>
+            <w:top w:w="0" w:type="dxa"/>
+            <w:left w:w="0" w:type="dxa"/>
+            <w:bottom w:w="0" w:type="dxa"/>
+            <w:right w:w="0" w:type="dxa"/>
+          </w:tblCellMar>
+        </w:tblPrEx>
+        <w:trPr>
+          <w:trHeight w:val="397" w:hRule="atLeast"/>
+        </w:trPr>
+        <w:tc>
+          <w:tcPr>
+            <w:tcW w:w="8306" w:type="dxa"/>
+            <w:gridSpan w:val="4"/>
+            <w:tcBorders>
+              <w:top w:val="single" w:color="auto" w:sz="4" w:space="0"/>
+              <w:left w:val="single" w:color="auto" w:sz="4" w:space="0"/>
+              <w:bottom w:val="single" w:color="auto" w:sz="4" w:space="0"/>
+              <w:right w:val="single" w:color="auto" w:sz="4" w:space="0"/>
+            </w:tcBorders>
+            <w:tcMar>
+              <w:left w:w="0" w:type="dxa"/>
+              <w:right w:w="0" w:type="dxa"/>
+            </w:tcMar>
+            <w:vAlign w:val="center"/>
+          </w:tcPr>
+          <w:p>
+            <w:pPr>
+              <w:jc w:val="center"/>
+              <w:rPr>
+                <w:rFonts w:hint="default" w:ascii="微软雅黑" w:hAnsi="微软雅黑" w:eastAsia="微软雅黑"/>
+                <w:sz w:val="18"/>
+                <w:szCs w:val="18"/>
+                <w:lang w:val="en-US" w:eastAsia="zh-CN"/>
+              </w:rPr>
+            </w:pPr>
+            <w:r>
+              <w:rPr>
+                <w:rFonts w:hint="eastAsia" w:ascii="微软雅黑" w:hAnsi="微软雅黑" w:eastAsia="微软雅黑"/>
+                <w:b/>
+                <w:sz w:val="21"/>
+                <w:szCs w:val="21"/>
+                <w:lang w:val="en-US" w:eastAsia="zh-CN"/>
+              </w:rPr>
+              <w:t>第一次会议</w:t>
+            </w:r>
+          </w:p>
+        </w:tc>
+      </w:tr>
+      <w:tr>
+        <w:tblPrEx>
+          <w:tblCellMar>
+            <w:top w:w="0" w:type="dxa"/>
+            <w:left w:w="0" w:type="dxa"/>
+            <w:bottom w:w="0" w:type="dxa"/>
+            <w:right w:w="0" w:type="dxa"/>
+          </w:tblCellMar>
+        </w:tblPrEx>
+        <w:trPr>
+          <w:trHeight w:val="284" w:hRule="atLeast"/>
+        </w:trPr>
+        <w:tc>
+          <w:tcPr>
+            <w:tcW w:w="8306" w:type="dxa"/>
+            <w:gridSpan w:val="4"/>
+            <w:tcBorders>
+              <w:top w:val="single" w:color="auto" w:sz="4" w:space="0"/>
+              <w:left w:val="single" w:color="auto" w:sz="4" w:space="0"/>
+              <w:bottom w:val="single" w:color="auto" w:sz="4" w:space="0"/>
+              <w:right w:val="single" w:color="auto" w:sz="4" w:space="0"/>
+            </w:tcBorders>
+            <w:tcMar>
+              <w:left w:w="0" w:type="dxa"/>
+              <w:right w:w="0" w:type="dxa"/>
+            </w:tcMar>
+            <w:vAlign w:val="center"/>
+          </w:tcPr>
+          <w:p>
+            <w:pPr>
+              <w:rPr>
+                <w:rFonts w:hint="default" w:ascii="微软雅黑" w:hAnsi="微软雅黑" w:eastAsia="微软雅黑"/>
+                <w:sz w:val="18"/>
+                <w:szCs w:val="18"/>
+                <w:lang w:val="en-US" w:eastAsia="zh-CN"/>
+              </w:rPr>
+            </w:pPr>
+            <w:r>
+              <w:rPr>
+                <w:rFonts w:hint="eastAsia" w:ascii="微软雅黑" w:hAnsi="微软雅黑" w:eastAsia="微软雅黑"/>
+                <w:b/>
+                <w:sz w:val="18"/>
+                <w:szCs w:val="18"/>
+              </w:rPr>
+              <w:t xml:space="preserve"> </w:t>
+            </w:r>
+            <w:r>
+              <w:rPr>
+                <w:rFonts w:hint="eastAsia" w:ascii="微软雅黑" w:hAnsi="微软雅黑" w:eastAsia="微软雅黑"/>
+                <w:b/>
+                <w:sz w:val="21"/>
+                <w:szCs w:val="21"/>
+                <w:lang w:val="en-US" w:eastAsia="zh-CN"/>
+              </w:rPr>
+              <w:t xml:space="preserve"> 会议日期：2024年3月19日</w:t>
+            </w:r>
+          </w:p>
+        </w:tc>
+      </w:tr>
+      <w:tr>
+        <w:tblPrEx>
+          <w:tblCellMar>
+            <w:top w:w="0" w:type="dxa"/>
+            <w:left w:w="0" w:type="dxa"/>
+            <w:bottom w:w="0" w:type="dxa"/>
+            <w:right w:w="0" w:type="dxa"/>
+          </w:tblCellMar>
+        </w:tblPrEx>
+        <w:trPr>
+          <w:trHeight w:val="397" w:hRule="atLeast"/>
+        </w:trPr>
+        <w:tc>
+          <w:tcPr>
+            <w:tcW w:w="1322" w:type="dxa"/>
+            <w:tcBorders>
+              <w:top w:val="single" w:color="auto" w:sz="4" w:space="0"/>
+              <w:left w:val="single" w:color="auto" w:sz="4" w:space="0"/>
+              <w:bottom w:val="single" w:color="auto" w:sz="4" w:space="0"/>
+              <w:right w:val="single" w:color="auto" w:sz="4" w:space="0"/>
+            </w:tcBorders>
+            <w:tcMar>
+              <w:left w:w="0" w:type="dxa"/>
+              <w:right w:w="0" w:type="dxa"/>
+            </w:tcMar>
+            <w:vAlign w:val="center"/>
+          </w:tcPr>
+          <w:p>
+            <w:pPr>
+              <w:rPr>
+                <w:rFonts w:hint="eastAsia"/>
+                <w:lang w:val="en-US" w:eastAsia="zh-CN"/>
+              </w:rPr>
+            </w:pPr>
+            <w:r>
+              <w:rPr>
+                <w:rFonts w:hint="eastAsia"/>
+                <w:lang w:val="en-US" w:eastAsia="zh-CN"/>
+              </w:rPr>
+              <w:t xml:space="preserve"> </w:t>
+            </w:r>
+            <w:r>
+              <w:rPr>
+                <w:rFonts w:hint="eastAsia" w:ascii="微软雅黑" w:hAnsi="微软雅黑" w:eastAsia="微软雅黑"/>
+                <w:b/>
+                <w:sz w:val="21"/>
+                <w:szCs w:val="21"/>
+                <w:lang w:val="en-US" w:eastAsia="zh-CN"/>
+              </w:rPr>
+              <w:t xml:space="preserve"> 记录人</w:t>
+            </w:r>
+          </w:p>
+        </w:tc>
+        <w:tc>
+          <w:tcPr>
+            <w:tcW w:w="2483" w:type="dxa"/>
+            <w:tcBorders>
+              <w:top w:val="single" w:color="auto" w:sz="4" w:space="0"/>
+              <w:left w:val="single" w:color="auto" w:sz="4" w:space="0"/>
+              <w:bottom w:val="single" w:color="auto" w:sz="4" w:space="0"/>
+              <w:right w:val="single" w:color="auto" w:sz="4" w:space="0"/>
+            </w:tcBorders>
+            <w:tcMar>
+              <w:left w:w="0" w:type="dxa"/>
+              <w:right w:w="0" w:type="dxa"/>
+            </w:tcMar>
+            <w:vAlign w:val="center"/>
+          </w:tcPr>
+          <w:p>
+            <w:pPr>
+              <w:rPr>
+                <w:rFonts w:hint="default"/>
+                <w:lang w:val="en-US" w:eastAsia="zh-CN"/>
+              </w:rPr>
+            </w:pPr>
+            <w:r>
+              <w:rPr>
+                <w:rFonts w:hint="eastAsia"/>
+                <w:lang w:val="en-US" w:eastAsia="zh-CN"/>
+              </w:rPr>
+              <w:t>李懿璇</w:t>
+            </w:r>
+          </w:p>
+        </w:tc>
+        <w:tc>
+          <w:tcPr>
+            <w:tcW w:w="1176" w:type="dxa"/>
+            <w:tcBorders>
+              <w:top w:val="single" w:color="auto" w:sz="4" w:space="0"/>
+              <w:left w:val="single" w:color="auto" w:sz="4" w:space="0"/>
+              <w:bottom w:val="single" w:color="auto" w:sz="4" w:space="0"/>
+              <w:right w:val="single" w:color="auto" w:sz="4" w:space="0"/>
+            </w:tcBorders>
+            <w:tcMar>
+              <w:left w:w="0" w:type="dxa"/>
+              <w:right w:w="0" w:type="dxa"/>
+            </w:tcMar>
+            <w:vAlign w:val="center"/>
+          </w:tcPr>
+          <w:p>
+            <w:pPr>
+              <w:rPr>
+                <w:rFonts w:hint="eastAsia" w:ascii="微软雅黑" w:hAnsi="微软雅黑" w:eastAsia="微软雅黑"/>
+                <w:sz w:val="18"/>
+                <w:szCs w:val="18"/>
+                <w:lang w:val="en-US" w:eastAsia="zh-CN"/>
+              </w:rPr>
+            </w:pPr>
+            <w:r>
+              <w:rPr>
+                <w:rFonts w:hint="eastAsia" w:ascii="微软雅黑" w:hAnsi="微软雅黑" w:eastAsia="微软雅黑"/>
+                <w:b/>
+                <w:sz w:val="18"/>
+                <w:szCs w:val="18"/>
+              </w:rPr>
+              <w:t xml:space="preserve">  </w:t>
+            </w:r>
+            <w:r>
+              <w:rPr>
+                <w:rFonts w:hint="eastAsia" w:ascii="微软雅黑" w:hAnsi="微软雅黑" w:eastAsia="微软雅黑"/>
+                <w:b/>
+                <w:sz w:val="21"/>
+                <w:szCs w:val="21"/>
+                <w:lang w:val="en-US" w:eastAsia="zh-CN"/>
+              </w:rPr>
+              <w:t>出席人员</w:t>
+            </w:r>
+          </w:p>
+        </w:tc>
+        <w:tc>
+          <w:tcPr>
+            <w:tcW w:w="3325" w:type="dxa"/>
+            <w:tcBorders>
+              <w:top w:val="single" w:color="auto" w:sz="4" w:space="0"/>
+              <w:left w:val="single" w:color="auto" w:sz="4" w:space="0"/>
+              <w:bottom w:val="single" w:color="auto" w:sz="4" w:space="0"/>
+              <w:right w:val="single" w:color="auto" w:sz="4" w:space="0"/>
+            </w:tcBorders>
+            <w:tcMar>
+              <w:left w:w="0" w:type="dxa"/>
+              <w:right w:w="0" w:type="dxa"/>
+            </w:tcMar>
+            <w:vAlign w:val="center"/>
+          </w:tcPr>
+          <w:p>
+            <w:pPr>
+              <w:rPr>
+                <w:rFonts w:hint="default" w:ascii="微软雅黑" w:hAnsi="微软雅黑" w:eastAsia="微软雅黑"/>
+                <w:sz w:val="18"/>
+                <w:szCs w:val="18"/>
+                <w:lang w:val="en-US" w:eastAsia="zh-CN"/>
+              </w:rPr>
+            </w:pPr>
+            <w:r>
+              <w:rPr>
+                <w:rFonts w:hint="eastAsia"/>
+                <w:lang w:val="en-US" w:eastAsia="zh-CN"/>
+              </w:rPr>
+              <w:t>全体组员</w:t>
+            </w:r>
+          </w:p>
+        </w:tc>
+      </w:tr>
+      <w:tr>
+        <w:tblPrEx>
+          <w:tblCellMar>
+            <w:top w:w="0" w:type="dxa"/>
+            <w:left w:w="0" w:type="dxa"/>
+            <w:bottom w:w="0" w:type="dxa"/>
+            <w:right w:w="0" w:type="dxa"/>
+          </w:tblCellMar>
+        </w:tblPrEx>
+        <w:trPr>
+          <w:cantSplit/>
+          <w:trHeight w:val="977" w:hRule="atLeast"/>
+        </w:trPr>
+        <w:tc>
+          <w:tcPr>
+            <w:tcW w:w="1322" w:type="dxa"/>
+            <w:tcBorders>
+              <w:top w:val="single" w:color="auto" w:sz="4" w:space="0"/>
+              <w:left w:val="single" w:color="auto" w:sz="4" w:space="0"/>
+              <w:right w:val="single" w:color="auto" w:sz="4" w:space="0"/>
+            </w:tcBorders>
+            <w:tcMar>
+              <w:left w:w="0" w:type="dxa"/>
+              <w:right w:w="0" w:type="dxa"/>
+            </w:tcMar>
+          </w:tcPr>
+          <w:p>
+            <w:pPr>
+              <w:rPr>
+                <w:rFonts w:hint="default" w:ascii="微软雅黑" w:hAnsi="微软雅黑" w:eastAsia="微软雅黑"/>
+                <w:b/>
+                <w:sz w:val="28"/>
+                <w:szCs w:val="18"/>
+                <w:lang w:val="en-US" w:eastAsia="zh-CN"/>
+              </w:rPr>
+            </w:pPr>
+            <w:r>
+              <w:rPr>
+                <w:rFonts w:hint="eastAsia" w:ascii="微软雅黑" w:hAnsi="微软雅黑" w:eastAsia="微软雅黑"/>
+                <w:b/>
+                <w:sz w:val="21"/>
+                <w:szCs w:val="21"/>
+                <w:lang w:val="en-US" w:eastAsia="zh-CN"/>
+              </w:rPr>
+              <w:t>会议主题</w:t>
+            </w:r>
+          </w:p>
+        </w:tc>
+        <w:tc>
+          <w:tcPr>
+            <w:tcW w:w="6984" w:type="dxa"/>
+            <w:gridSpan w:val="3"/>
+            <w:tcBorders>
+              <w:top w:val="single" w:color="auto" w:sz="4" w:space="0"/>
+              <w:left w:val="single" w:color="auto" w:sz="4" w:space="0"/>
+              <w:bottom w:val="single" w:color="auto" w:sz="4" w:space="0"/>
+              <w:right w:val="single" w:color="auto" w:sz="4" w:space="0"/>
+            </w:tcBorders>
+            <w:tcMar>
+              <w:left w:w="0" w:type="dxa"/>
+              <w:right w:w="0" w:type="dxa"/>
+            </w:tcMar>
+          </w:tcPr>
+          <w:p>
+            <w:pPr>
+              <w:rPr>
+                <w:rFonts w:hint="default" w:ascii="微软雅黑" w:hAnsi="微软雅黑" w:eastAsia="微软雅黑"/>
+                <w:sz w:val="18"/>
+                <w:szCs w:val="18"/>
+                <w:lang w:val="en-US" w:eastAsia="zh-CN"/>
+              </w:rPr>
+            </w:pPr>
+            <w:r>
+              <w:rPr>
+                <w:rFonts w:hint="eastAsia"/>
+                <w:lang w:val="en-US" w:eastAsia="zh-CN"/>
+              </w:rPr>
+              <w:t>讨论选题</w:t>
+            </w:r>
+          </w:p>
+        </w:tc>
+      </w:tr>
+      <w:tr>
+        <w:tblPrEx>
+          <w:tblCellMar>
+            <w:top w:w="0" w:type="dxa"/>
+            <w:left w:w="0" w:type="dxa"/>
+            <w:bottom w:w="0" w:type="dxa"/>
+            <w:right w:w="0" w:type="dxa"/>
+          </w:tblCellMar>
+        </w:tblPrEx>
+        <w:trPr>
+          <w:cantSplit/>
+          <w:trHeight w:val="977" w:hRule="atLeast"/>
+        </w:trPr>
+        <w:tc>
+          <w:tcPr>
+            <w:tcW w:w="1322" w:type="dxa"/>
+            <w:tcBorders>
+              <w:top w:val="single" w:color="auto" w:sz="4" w:space="0"/>
+              <w:left w:val="single" w:color="auto" w:sz="4" w:space="0"/>
+              <w:right w:val="single" w:color="auto" w:sz="4" w:space="0"/>
+            </w:tcBorders>
+            <w:tcMar>
+              <w:left w:w="0" w:type="dxa"/>
+              <w:right w:w="0" w:type="dxa"/>
+            </w:tcMar>
+          </w:tcPr>
+          <w:p>
+            <w:pPr>
+              <w:rPr>
+                <w:rFonts w:hint="eastAsia" w:ascii="微软雅黑" w:hAnsi="微软雅黑" w:eastAsia="微软雅黑"/>
+                <w:b/>
+                <w:sz w:val="28"/>
+                <w:szCs w:val="18"/>
+                <w:lang w:val="en-US" w:eastAsia="zh-CN"/>
+              </w:rPr>
+            </w:pPr>
+            <w:r>
+              <w:rPr>
+                <w:rFonts w:hint="eastAsia" w:ascii="微软雅黑" w:hAnsi="微软雅黑" w:eastAsia="微软雅黑"/>
+                <w:b/>
+                <w:sz w:val="21"/>
+                <w:szCs w:val="21"/>
+                <w:lang w:val="en-US" w:eastAsia="zh-CN"/>
+              </w:rPr>
+              <w:t>讨论纪要</w:t>
+            </w:r>
+          </w:p>
+        </w:tc>
+        <w:tc>
+          <w:tcPr>
+            <w:tcW w:w="6984" w:type="dxa"/>
+            <w:gridSpan w:val="3"/>
+            <w:tcBorders>
+              <w:top w:val="single" w:color="auto" w:sz="4" w:space="0"/>
+              <w:left w:val="single" w:color="auto" w:sz="4" w:space="0"/>
+              <w:bottom w:val="single" w:color="auto" w:sz="4" w:space="0"/>
+              <w:right w:val="single" w:color="auto" w:sz="4" w:space="0"/>
+            </w:tcBorders>
+            <w:tcMar>
+              <w:left w:w="0" w:type="dxa"/>
+              <w:right w:w="0" w:type="dxa"/>
+            </w:tcMar>
+          </w:tcPr>
+          <w:p>
+            <w:pPr>
+              <w:rPr>
+                <w:rFonts w:hint="eastAsia" w:ascii="宋体" w:hAnsi="宋体" w:eastAsia="宋体" w:cs="宋体"/>
+              </w:rPr>
+            </w:pPr>
+            <w:r>
+              <w:rPr>
+                <w:rFonts w:hint="eastAsia"/>
+                <w:lang w:eastAsia="zh-CN"/>
+              </w:rPr>
+              <w:t>（</w:t>
+            </w:r>
+            <w:r>
+              <w:rPr>
+                <w:rFonts w:hint="eastAsia"/>
+                <w:lang w:val="en-US" w:eastAsia="zh-CN"/>
+              </w:rPr>
+              <w:t>1</w:t>
+            </w:r>
+            <w:r>
+              <w:rPr>
+                <w:rFonts w:hint="eastAsia"/>
+                <w:lang w:eastAsia="zh-CN"/>
+              </w:rPr>
+              <w:t>）</w:t>
+            </w:r>
+            <w:r>
+              <w:rPr>
+                <w:rFonts w:hint="eastAsia"/>
+              </w:rPr>
+              <w:t>初</w:t>
+            </w:r>
+            <w:r>
+              <w:rPr>
+                <w:rFonts w:hint="eastAsia" w:ascii="宋体" w:hAnsi="宋体" w:eastAsia="宋体" w:cs="宋体"/>
+              </w:rPr>
+              <w:t>步确定小组课设的主题</w:t>
+            </w:r>
+          </w:p>
+          <w:p>
+            <w:pPr>
+              <w:rPr>
+                <w:rFonts w:hint="eastAsia"/>
+              </w:rPr>
+            </w:pPr>
+            <w:r>
+              <w:rPr>
+                <w:rFonts w:hint="eastAsia" w:ascii="宋体" w:hAnsi="宋体" w:eastAsia="宋体" w:cs="宋体"/>
+                <w:lang w:eastAsia="zh-CN"/>
+              </w:rPr>
+              <w:t>（</w:t>
+            </w:r>
+            <w:r>
+              <w:rPr>
+                <w:rFonts w:hint="eastAsia" w:ascii="宋体" w:hAnsi="宋体" w:eastAsia="宋体" w:cs="宋体"/>
+                <w:lang w:val="en-US" w:eastAsia="zh-CN"/>
+              </w:rPr>
+              <w:t>2</w:t>
+            </w:r>
+            <w:r>
+              <w:rPr>
+                <w:rFonts w:hint="eastAsia" w:ascii="宋体" w:hAnsi="宋体" w:eastAsia="宋体" w:cs="宋体"/>
+                <w:lang w:eastAsia="zh-CN"/>
+              </w:rPr>
+              <w:t>）</w:t>
+            </w:r>
+            <w:r>
+              <w:rPr>
+                <w:rFonts w:hint="eastAsia" w:ascii="宋体" w:hAnsi="宋体" w:eastAsia="宋体" w:cs="宋体"/>
+              </w:rPr>
+              <w:t>初步确定软件</w:t>
+            </w:r>
+            <w:r>
+              <w:rPr>
+                <w:rFonts w:hint="eastAsia"/>
+              </w:rPr>
+              <w:t>的最主要功能</w:t>
+            </w:r>
+          </w:p>
+          <w:p>
+            <w:pPr>
+              <w:rPr>
+                <w:rFonts w:ascii="微软雅黑" w:hAnsi="微软雅黑" w:eastAsia="微软雅黑"/>
+                <w:sz w:val="18"/>
+                <w:szCs w:val="18"/>
+              </w:rPr>
+            </w:pPr>
+            <w:r>
+              <w:rPr>
+                <w:rFonts w:hint="eastAsia"/>
+                <w:lang w:eastAsia="zh-CN"/>
+              </w:rPr>
+              <w:t>（</w:t>
+            </w:r>
+            <w:r>
+              <w:rPr>
+                <w:rFonts w:hint="eastAsia"/>
+                <w:lang w:val="en-US" w:eastAsia="zh-CN"/>
+              </w:rPr>
+              <w:t>3</w:t>
+            </w:r>
+            <w:r>
+              <w:rPr>
+                <w:rFonts w:hint="eastAsia"/>
+                <w:lang w:eastAsia="zh-CN"/>
+              </w:rPr>
+              <w:t>）</w:t>
+            </w:r>
+            <w:r>
+              <w:rPr>
+                <w:rFonts w:hint="eastAsia"/>
+              </w:rPr>
+              <w:t>说明软件设计所需前端和后端语言</w:t>
+            </w:r>
+          </w:p>
+        </w:tc>
+      </w:tr>
+      <w:tr>
+        <w:tblPrEx>
+          <w:tblCellMar>
+            <w:top w:w="0" w:type="dxa"/>
+            <w:left w:w="0" w:type="dxa"/>
+            <w:bottom w:w="0" w:type="dxa"/>
+            <w:right w:w="0" w:type="dxa"/>
+          </w:tblCellMar>
+        </w:tblPrEx>
+        <w:trPr>
+          <w:cantSplit/>
+          <w:trHeight w:val="437" w:hRule="atLeast"/>
+        </w:trPr>
+        <w:tc>
+          <w:tcPr>
+            <w:tcW w:w="8306" w:type="dxa"/>
+            <w:gridSpan w:val="4"/>
+            <w:tcBorders>
+              <w:top w:val="single" w:color="auto" w:sz="4" w:space="0"/>
+              <w:left w:val="single" w:color="auto" w:sz="4" w:space="0"/>
+              <w:right w:val="single" w:color="auto" w:sz="4" w:space="0"/>
+            </w:tcBorders>
+            <w:tcMar>
+              <w:left w:w="0" w:type="dxa"/>
+              <w:right w:w="0" w:type="dxa"/>
+            </w:tcMar>
+          </w:tcPr>
+          <w:p>
+            <w:pPr>
+              <w:tabs>
+                <w:tab w:val="left" w:pos="2487"/>
+              </w:tabs>
+              <w:jc w:val="center"/>
+              <w:rPr>
+                <w:rFonts w:hint="default" w:ascii="微软雅黑" w:hAnsi="微软雅黑" w:eastAsia="微软雅黑"/>
+                <w:sz w:val="18"/>
+                <w:szCs w:val="18"/>
+                <w:lang w:val="en-US" w:eastAsia="zh-CN"/>
+              </w:rPr>
+            </w:pPr>
+            <w:r>
+              <w:rPr>
+                <w:rFonts w:hint="eastAsia" w:ascii="微软雅黑" w:hAnsi="微软雅黑" w:eastAsia="微软雅黑"/>
+                <w:b/>
+                <w:sz w:val="21"/>
+                <w:szCs w:val="21"/>
+                <w:lang w:val="en-US" w:eastAsia="zh-CN"/>
+              </w:rPr>
+              <w:t>计划与行动分工</w:t>
+            </w:r>
+          </w:p>
+        </w:tc>
+      </w:tr>
+      <w:tr>
+        <w:tblPrEx>
+          <w:tblCellMar>
+            <w:top w:w="0" w:type="dxa"/>
+            <w:left w:w="0" w:type="dxa"/>
+            <w:bottom w:w="0" w:type="dxa"/>
+            <w:right w:w="0" w:type="dxa"/>
+          </w:tblCellMar>
+        </w:tblPrEx>
+        <w:trPr>
+          <w:cantSplit/>
+          <w:trHeight w:val="977" w:hRule="atLeast"/>
+        </w:trPr>
+        <w:tc>
+          <w:tcPr>
+            <w:tcW w:w="8306" w:type="dxa"/>
+            <w:gridSpan w:val="4"/>
+            <w:tcBorders>
+              <w:top w:val="single" w:color="auto" w:sz="4" w:space="0"/>
+              <w:left w:val="single" w:color="auto" w:sz="4" w:space="0"/>
+              <w:bottom w:val="single" w:color="auto" w:sz="4" w:space="0"/>
+              <w:right w:val="single" w:color="auto" w:sz="4" w:space="0"/>
+            </w:tcBorders>
+            <w:tcMar>
+              <w:left w:w="0" w:type="dxa"/>
+              <w:right w:w="0" w:type="dxa"/>
+            </w:tcMar>
+          </w:tcPr>
+          <w:p>
+            <w:pPr>
+              <w:numPr>
+                <w:ilvl w:val="0"/>
+                <w:numId w:val="1"/>
+              </w:numPr>
+              <w:rPr>
+                <w:rFonts w:hint="eastAsia"/>
+              </w:rPr>
+            </w:pPr>
+            <w:r>
+              <w:rPr>
+                <w:rFonts w:hint="eastAsia"/>
+              </w:rPr>
+              <w:t>安装git,配置好环境，熟悉git的使用</w:t>
+            </w:r>
+          </w:p>
+          <w:p>
+            <w:r>
+              <w:rPr>
+                <w:rFonts w:hint="eastAsia"/>
+                <w:lang w:eastAsia="zh-CN"/>
+              </w:rPr>
+              <w:t>（</w:t>
+            </w:r>
+            <w:r>
+              <w:rPr>
+                <w:rFonts w:hint="eastAsia"/>
+                <w:lang w:val="en-US" w:eastAsia="zh-CN"/>
+              </w:rPr>
+              <w:t>2</w:t>
+            </w:r>
+            <w:r>
+              <w:rPr>
+                <w:rFonts w:hint="eastAsia"/>
+                <w:lang w:eastAsia="zh-CN"/>
+              </w:rPr>
+              <w:t>）</w:t>
+            </w:r>
+            <w:r>
+              <w:rPr>
+                <w:rFonts w:hint="eastAsia"/>
+              </w:rPr>
+              <w:t>先了解所需要的语言</w:t>
+            </w:r>
+          </w:p>
+          <w:p>
+            <w:r>
+              <w:rPr>
+                <w:rFonts w:hint="eastAsia"/>
+                <w:lang w:eastAsia="zh-CN"/>
+              </w:rPr>
+              <w:t>（</w:t>
+            </w:r>
+            <w:r>
+              <w:rPr>
+                <w:rFonts w:hint="eastAsia"/>
+                <w:lang w:val="en-US" w:eastAsia="zh-CN"/>
+              </w:rPr>
+              <w:t>3</w:t>
+            </w:r>
+            <w:r>
+              <w:rPr>
+                <w:rFonts w:hint="eastAsia"/>
+                <w:lang w:eastAsia="zh-CN"/>
+              </w:rPr>
+              <w:t>）</w:t>
+            </w:r>
+            <w:r>
+              <w:rPr>
+                <w:rFonts w:hint="eastAsia"/>
+              </w:rPr>
+              <w:t>成员预想该网站的功能以及要满足什么需求</w:t>
+            </w:r>
+          </w:p>
+          <w:p>
+            <w:pPr>
+              <w:rPr>
+                <w:rFonts w:hint="default"/>
+                <w:lang w:val="en-US" w:eastAsia="zh-CN"/>
+              </w:rPr>
+            </w:pPr>
+            <w:r>
+              <w:rPr>
+                <w:rFonts w:hint="eastAsia"/>
+                <w:lang w:eastAsia="zh-CN"/>
+              </w:rPr>
+              <w:t>（</w:t>
+            </w:r>
+            <w:r>
+              <w:rPr>
+                <w:rFonts w:hint="eastAsia"/>
+                <w:lang w:val="en-US" w:eastAsia="zh-CN"/>
+              </w:rPr>
+              <w:t>4</w:t>
+            </w:r>
+            <w:r>
+              <w:rPr>
+                <w:rFonts w:hint="eastAsia"/>
+                <w:lang w:eastAsia="zh-CN"/>
+              </w:rPr>
+              <w:t>）</w:t>
+            </w:r>
+            <w:r>
+              <w:rPr>
+                <w:rFonts w:hint="eastAsia"/>
+              </w:rPr>
+              <w:t>彭叶与王林诺先设想问卷调查所需问题（后续再整合精简）</w:t>
+            </w:r>
+          </w:p>
+        </w:tc>
+      </w:tr>
+      <w:tr>
+        <w:tblPrEx>
+          <w:tblCellMar>
+            <w:top w:w="0" w:type="dxa"/>
+            <w:left w:w="0" w:type="dxa"/>
+            <w:bottom w:w="0" w:type="dxa"/>
+            <w:right w:w="0" w:type="dxa"/>
+          </w:tblCellMar>
+        </w:tblPrEx>
+        <w:trPr>
+          <w:cantSplit/>
+          <w:trHeight w:val="470" w:hRule="atLeast"/>
+        </w:trPr>
+        <w:tc>
+          <w:tcPr>
+            <w:tcW w:w="8306" w:type="dxa"/>
+            <w:gridSpan w:val="4"/>
+            <w:tcBorders>
+              <w:top w:val="single" w:color="auto" w:sz="4" w:space="0"/>
+              <w:left w:val="single" w:color="auto" w:sz="4" w:space="0"/>
+              <w:bottom w:val="single" w:color="auto" w:sz="4" w:space="0"/>
+              <w:right w:val="single" w:color="auto" w:sz="4" w:space="0"/>
+            </w:tcBorders>
+            <w:tcMar>
+              <w:left w:w="0" w:type="dxa"/>
+              <w:right w:w="0" w:type="dxa"/>
+            </w:tcMar>
+          </w:tcPr>
+          <w:p>
+            <w:pPr>
+              <w:jc w:val="center"/>
+              <w:rPr>
+                <w:rFonts w:hint="eastAsia" w:ascii="微软雅黑" w:hAnsi="微软雅黑" w:eastAsia="微软雅黑"/>
+                <w:sz w:val="18"/>
+                <w:szCs w:val="18"/>
+                <w:lang w:val="en-US" w:eastAsia="zh-CN"/>
+              </w:rPr>
+            </w:pPr>
+            <w:r>
+              <w:rPr>
+                <w:rFonts w:hint="eastAsia" w:ascii="微软雅黑" w:hAnsi="微软雅黑" w:eastAsia="微软雅黑"/>
+                <w:b/>
+                <w:sz w:val="28"/>
+                <w:szCs w:val="18"/>
+                <w:lang w:val="en-US" w:eastAsia="zh-CN"/>
+              </w:rPr>
+              <w:t>结论</w:t>
+            </w:r>
+          </w:p>
+        </w:tc>
+      </w:tr>
+      <w:tr>
+        <w:tblPrEx>
+          <w:tblCellMar>
+            <w:top w:w="0" w:type="dxa"/>
+            <w:left w:w="0" w:type="dxa"/>
+            <w:bottom w:w="0" w:type="dxa"/>
+            <w:right w:w="0" w:type="dxa"/>
+          </w:tblCellMar>
+        </w:tblPrEx>
+        <w:trPr>
+          <w:cantSplit/>
+          <w:trHeight w:val="937" w:hRule="atLeast"/>
+        </w:trPr>
+        <w:tc>
+          <w:tcPr>
+            <w:tcW w:w="8306" w:type="dxa"/>
+            <w:gridSpan w:val="4"/>
+            <w:tcBorders>
+              <w:top w:val="single" w:color="auto" w:sz="4" w:space="0"/>
+              <w:left w:val="single" w:color="auto" w:sz="4" w:space="0"/>
+              <w:bottom w:val="single" w:color="auto" w:sz="4" w:space="0"/>
+              <w:right w:val="single" w:color="auto" w:sz="4" w:space="0"/>
+            </w:tcBorders>
+            <w:tcMar>
+              <w:left w:w="0" w:type="dxa"/>
+              <w:right w:w="0" w:type="dxa"/>
+            </w:tcMar>
+          </w:tcPr>
+          <w:p>
+            <w:pPr>
+              <w:rPr>
+                <w:rFonts w:ascii="微软雅黑" w:hAnsi="微软雅黑" w:eastAsia="微软雅黑"/>
+                <w:sz w:val="18"/>
+                <w:szCs w:val="18"/>
+              </w:rPr>
+            </w:pPr>
+          </w:p>
+          <w:p>
+            <w:r>
+              <w:rPr>
+                <w:rFonts w:hint="eastAsia" w:ascii="微软雅黑" w:hAnsi="微软雅黑" w:eastAsia="微软雅黑"/>
+                <w:sz w:val="18"/>
+                <w:szCs w:val="18"/>
+              </w:rPr>
+              <w:t xml:space="preserve"> </w:t>
+            </w:r>
+            <w:r>
+              <w:rPr>
+                <w:rFonts w:hint="eastAsia"/>
+              </w:rPr>
+              <w:t>确定要做的是一个课本资源评价整合网站</w:t>
+            </w:r>
+          </w:p>
+          <w:p>
+            <w:pPr>
+              <w:rPr>
+                <w:rFonts w:hint="default" w:ascii="微软雅黑" w:hAnsi="微软雅黑" w:eastAsia="微软雅黑"/>
+                <w:sz w:val="18"/>
+                <w:szCs w:val="18"/>
+                <w:lang w:val="en-US" w:eastAsia="zh-CN"/>
+              </w:rPr>
+            </w:pPr>
+          </w:p>
+        </w:tc>
+      </w:tr>
+      <w:tr>
+        <w:tblPrEx>
+          <w:tblCellMar>
+            <w:top w:w="0" w:type="dxa"/>
+            <w:left w:w="0" w:type="dxa"/>
+            <w:bottom w:w="0" w:type="dxa"/>
+            <w:right w:w="0" w:type="dxa"/>
+          </w:tblCellMar>
+        </w:tblPrEx>
+        <w:trPr>
+          <w:cantSplit/>
+          <w:trHeight w:val="696" w:hRule="atLeast"/>
+        </w:trPr>
+        <w:tc>
+          <w:tcPr>
+            <w:tcW w:w="1322" w:type="dxa"/>
+            <w:tcBorders>
+              <w:top w:val="single" w:color="auto" w:sz="4" w:space="0"/>
+              <w:left w:val="single" w:color="auto" w:sz="4" w:space="0"/>
+              <w:bottom w:val="single" w:color="auto" w:sz="4" w:space="0"/>
+              <w:right w:val="single" w:color="auto" w:sz="4" w:space="0"/>
+            </w:tcBorders>
+            <w:tcMar>
+              <w:left w:w="0" w:type="dxa"/>
+              <w:right w:w="0" w:type="dxa"/>
+            </w:tcMar>
+          </w:tcPr>
+          <w:p>
+            <w:pPr>
+              <w:tabs>
+                <w:tab w:val="left" w:pos="462"/>
+              </w:tabs>
+              <w:jc w:val="left"/>
+              <w:rPr>
+                <w:rFonts w:hint="eastAsia" w:ascii="微软雅黑" w:hAnsi="微软雅黑" w:eastAsia="微软雅黑"/>
+                <w:sz w:val="18"/>
+                <w:szCs w:val="18"/>
+                <w:lang w:eastAsia="zh-CN"/>
+              </w:rPr>
+            </w:pPr>
+            <w:r>
+              <w:rPr>
+                <w:rFonts w:hint="eastAsia" w:ascii="微软雅黑" w:hAnsi="微软雅黑" w:eastAsia="微软雅黑"/>
+                <w:b/>
+                <w:sz w:val="28"/>
+                <w:szCs w:val="18"/>
+                <w:lang w:val="en-US" w:eastAsia="zh-CN"/>
+              </w:rPr>
+              <w:t>问题</w:t>
+            </w:r>
+          </w:p>
+        </w:tc>
+        <w:tc>
+          <w:tcPr>
+            <w:tcW w:w="6984" w:type="dxa"/>
+            <w:gridSpan w:val="3"/>
+            <w:tcBorders>
+              <w:top w:val="single" w:color="auto" w:sz="4" w:space="0"/>
+              <w:left w:val="single" w:color="auto" w:sz="4" w:space="0"/>
+              <w:bottom w:val="single" w:color="auto" w:sz="4" w:space="0"/>
+              <w:right w:val="single" w:color="auto" w:sz="4" w:space="0"/>
+            </w:tcBorders>
+            <w:tcMar>
+              <w:left w:w="0" w:type="dxa"/>
+              <w:right w:w="0" w:type="dxa"/>
+            </w:tcMar>
+          </w:tcPr>
+          <w:p>
+            <w:pPr>
+              <w:rPr>
+                <w:rFonts w:ascii="微软雅黑" w:hAnsi="微软雅黑" w:eastAsia="微软雅黑"/>
+                <w:sz w:val="18"/>
+                <w:szCs w:val="18"/>
+              </w:rPr>
+            </w:pPr>
+            <w:r>
+              <w:rPr>
+                <w:rFonts w:hint="eastAsia"/>
+                <w:lang w:val="en-US" w:eastAsia="zh-CN"/>
+              </w:rPr>
+              <w:t>暂无问题</w:t>
+            </w:r>
+          </w:p>
+          <w:p>
+            <w:pPr>
+              <w:rPr>
+                <w:rFonts w:ascii="微软雅黑" w:hAnsi="微软雅黑" w:eastAsia="微软雅黑"/>
+                <w:sz w:val="18"/>
+                <w:szCs w:val="18"/>
+              </w:rPr>
+            </w:pPr>
+          </w:p>
+          <w:p>
+            <w:pPr>
+              <w:rPr>
+                <w:rFonts w:ascii="微软雅黑" w:hAnsi="微软雅黑" w:eastAsia="微软雅黑"/>
+                <w:sz w:val="18"/>
+                <w:szCs w:val="18"/>
+              </w:rPr>
+            </w:pPr>
+          </w:p>
+        </w:tc>
+      </w:tr>
+    </w:tbl>
+    <w:p>
+      <w:pPr>
+        <w:rPr>
+          <w:rFonts w:hint="eastAsia" w:ascii="宋体" w:hAnsi="宋体"/>
+        </w:rPr>
+      </w:pPr>
+    </w:p>
+    <w:tbl>
+      <w:tblPr>
+        <w:tblStyle w:val="18"/>
+        <w:tblW w:w="8306" w:type="dxa"/>
+        <w:tblInd w:w="0" w:type="dxa"/>
+        <w:tblLayout w:type="fixed"/>
+        <w:tblCellMar>
+          <w:top w:w="0" w:type="dxa"/>
+          <w:left w:w="0" w:type="dxa"/>
+          <w:bottom w:w="0" w:type="dxa"/>
+          <w:right w:w="0" w:type="dxa"/>
+        </w:tblCellMar>
+      </w:tblPr>
+      <w:tblGrid>
+        <w:gridCol w:w="1322"/>
+        <w:gridCol w:w="2483"/>
+        <w:gridCol w:w="1176"/>
+        <w:gridCol w:w="3325"/>
+      </w:tblGrid>
+      <w:tr>
+        <w:tblPrEx>
+          <w:tblCellMar>
+            <w:top w:w="0" w:type="dxa"/>
+            <w:left w:w="0" w:type="dxa"/>
+            <w:bottom w:w="0" w:type="dxa"/>
+            <w:right w:w="0" w:type="dxa"/>
+          </w:tblCellMar>
+        </w:tblPrEx>
+        <w:trPr>
+          <w:trHeight w:val="397" w:hRule="atLeast"/>
+        </w:trPr>
+        <w:tc>
+          <w:tcPr>
+            <w:tcW w:w="8306" w:type="dxa"/>
+            <w:gridSpan w:val="4"/>
+            <w:tcBorders>
+              <w:top w:val="single" w:color="auto" w:sz="4" w:space="0"/>
+              <w:left w:val="single" w:color="auto" w:sz="4" w:space="0"/>
+              <w:bottom w:val="single" w:color="auto" w:sz="4" w:space="0"/>
+              <w:right w:val="single" w:color="auto" w:sz="4" w:space="0"/>
+            </w:tcBorders>
+            <w:tcMar>
+              <w:left w:w="0" w:type="dxa"/>
+              <w:right w:w="0" w:type="dxa"/>
+            </w:tcMar>
+            <w:vAlign w:val="center"/>
+          </w:tcPr>
+          <w:p>
+            <w:pPr>
+              <w:jc w:val="center"/>
+              <w:rPr>
+                <w:rFonts w:hint="default" w:ascii="微软雅黑" w:hAnsi="微软雅黑" w:eastAsia="微软雅黑"/>
+                <w:sz w:val="18"/>
+                <w:szCs w:val="18"/>
+                <w:lang w:val="en-US" w:eastAsia="zh-CN"/>
+              </w:rPr>
+            </w:pPr>
+            <w:r>
+              <w:rPr>
+                <w:rFonts w:hint="eastAsia" w:ascii="微软雅黑" w:hAnsi="微软雅黑" w:eastAsia="微软雅黑"/>
+                <w:b/>
+                <w:sz w:val="21"/>
+                <w:szCs w:val="21"/>
+                <w:lang w:val="en-US" w:eastAsia="zh-CN"/>
+              </w:rPr>
+              <w:t>第二次会议</w:t>
+            </w:r>
+          </w:p>
+        </w:tc>
+      </w:tr>
+      <w:tr>
+        <w:tblPrEx>
+          <w:tblCellMar>
+            <w:top w:w="0" w:type="dxa"/>
+            <w:left w:w="0" w:type="dxa"/>
+            <w:bottom w:w="0" w:type="dxa"/>
+            <w:right w:w="0" w:type="dxa"/>
+          </w:tblCellMar>
+        </w:tblPrEx>
+        <w:trPr>
+          <w:trHeight w:val="284" w:hRule="atLeast"/>
+        </w:trPr>
+        <w:tc>
+          <w:tcPr>
+            <w:tcW w:w="8306" w:type="dxa"/>
+            <w:gridSpan w:val="4"/>
+            <w:tcBorders>
+              <w:top w:val="single" w:color="auto" w:sz="4" w:space="0"/>
+              <w:left w:val="single" w:color="auto" w:sz="4" w:space="0"/>
+              <w:bottom w:val="single" w:color="auto" w:sz="4" w:space="0"/>
+              <w:right w:val="single" w:color="auto" w:sz="4" w:space="0"/>
+            </w:tcBorders>
+            <w:tcMar>
+              <w:left w:w="0" w:type="dxa"/>
+              <w:right w:w="0" w:type="dxa"/>
+            </w:tcMar>
+            <w:vAlign w:val="center"/>
+          </w:tcPr>
+          <w:p>
+            <w:pPr>
+              <w:rPr>
+                <w:rFonts w:hint="default" w:ascii="微软雅黑" w:hAnsi="微软雅黑" w:eastAsia="微软雅黑"/>
+                <w:sz w:val="18"/>
+                <w:szCs w:val="18"/>
+                <w:lang w:val="en-US" w:eastAsia="zh-CN"/>
+              </w:rPr>
+            </w:pPr>
+            <w:r>
+              <w:rPr>
+                <w:rFonts w:hint="eastAsia" w:ascii="微软雅黑" w:hAnsi="微软雅黑" w:eastAsia="微软雅黑"/>
+                <w:b/>
+                <w:sz w:val="18"/>
+                <w:szCs w:val="18"/>
+              </w:rPr>
+              <w:t xml:space="preserve"> </w:t>
+            </w:r>
+            <w:r>
+              <w:rPr>
+                <w:rFonts w:hint="eastAsia" w:ascii="微软雅黑" w:hAnsi="微软雅黑" w:eastAsia="微软雅黑"/>
+                <w:b/>
+                <w:sz w:val="21"/>
+                <w:szCs w:val="21"/>
+                <w:lang w:val="en-US" w:eastAsia="zh-CN"/>
+              </w:rPr>
+              <w:t xml:space="preserve"> 会议日期：2024年3月28日</w:t>
+            </w:r>
+          </w:p>
+        </w:tc>
+      </w:tr>
+      <w:tr>
+        <w:tblPrEx>
+          <w:tblCellMar>
+            <w:top w:w="0" w:type="dxa"/>
+            <w:left w:w="0" w:type="dxa"/>
+            <w:bottom w:w="0" w:type="dxa"/>
+            <w:right w:w="0" w:type="dxa"/>
+          </w:tblCellMar>
+        </w:tblPrEx>
+        <w:trPr>
+          <w:trHeight w:val="397" w:hRule="atLeast"/>
+        </w:trPr>
+        <w:tc>
+          <w:tcPr>
+            <w:tcW w:w="1322" w:type="dxa"/>
+            <w:tcBorders>
+              <w:top w:val="single" w:color="auto" w:sz="4" w:space="0"/>
+              <w:left w:val="single" w:color="auto" w:sz="4" w:space="0"/>
+              <w:bottom w:val="single" w:color="auto" w:sz="4" w:space="0"/>
+              <w:right w:val="single" w:color="auto" w:sz="4" w:space="0"/>
+            </w:tcBorders>
+            <w:tcMar>
+              <w:left w:w="0" w:type="dxa"/>
+              <w:right w:w="0" w:type="dxa"/>
+            </w:tcMar>
+            <w:vAlign w:val="center"/>
+          </w:tcPr>
+          <w:p>
+            <w:pPr>
+              <w:rPr>
+                <w:rFonts w:hint="eastAsia"/>
+                <w:lang w:val="en-US" w:eastAsia="zh-CN"/>
+              </w:rPr>
+            </w:pPr>
+            <w:r>
+              <w:rPr>
+                <w:rFonts w:hint="eastAsia"/>
+                <w:lang w:val="en-US" w:eastAsia="zh-CN"/>
+              </w:rPr>
+              <w:t xml:space="preserve"> </w:t>
+            </w:r>
+            <w:r>
+              <w:rPr>
+                <w:rFonts w:hint="eastAsia" w:ascii="微软雅黑" w:hAnsi="微软雅黑" w:eastAsia="微软雅黑"/>
+                <w:b/>
+                <w:sz w:val="21"/>
+                <w:szCs w:val="21"/>
+                <w:lang w:val="en-US" w:eastAsia="zh-CN"/>
+              </w:rPr>
+              <w:t xml:space="preserve"> 记录人</w:t>
+            </w:r>
+          </w:p>
+        </w:tc>
+        <w:tc>
+          <w:tcPr>
+            <w:tcW w:w="2483" w:type="dxa"/>
+            <w:tcBorders>
+              <w:top w:val="single" w:color="auto" w:sz="4" w:space="0"/>
+              <w:left w:val="single" w:color="auto" w:sz="4" w:space="0"/>
+              <w:bottom w:val="single" w:color="auto" w:sz="4" w:space="0"/>
+              <w:right w:val="single" w:color="auto" w:sz="4" w:space="0"/>
+            </w:tcBorders>
+            <w:tcMar>
+              <w:left w:w="0" w:type="dxa"/>
+              <w:right w:w="0" w:type="dxa"/>
+            </w:tcMar>
+            <w:vAlign w:val="center"/>
+          </w:tcPr>
+          <w:p>
+            <w:pPr>
+              <w:rPr>
+                <w:rFonts w:hint="default"/>
+                <w:lang w:val="en-US" w:eastAsia="zh-CN"/>
+              </w:rPr>
+            </w:pPr>
+            <w:r>
+              <w:rPr>
+                <w:rFonts w:hint="eastAsia"/>
+                <w:lang w:val="en-US" w:eastAsia="zh-CN"/>
+              </w:rPr>
+              <w:t>张嘉茵</w:t>
+            </w:r>
+          </w:p>
+        </w:tc>
+        <w:tc>
+          <w:tcPr>
+            <w:tcW w:w="1176" w:type="dxa"/>
+            <w:tcBorders>
+              <w:top w:val="single" w:color="auto" w:sz="4" w:space="0"/>
+              <w:left w:val="single" w:color="auto" w:sz="4" w:space="0"/>
+              <w:bottom w:val="single" w:color="auto" w:sz="4" w:space="0"/>
+              <w:right w:val="single" w:color="auto" w:sz="4" w:space="0"/>
+            </w:tcBorders>
+            <w:tcMar>
+              <w:left w:w="0" w:type="dxa"/>
+              <w:right w:w="0" w:type="dxa"/>
+            </w:tcMar>
+            <w:vAlign w:val="center"/>
+          </w:tcPr>
+          <w:p>
+            <w:pPr>
+              <w:rPr>
+                <w:rFonts w:hint="eastAsia" w:ascii="微软雅黑" w:hAnsi="微软雅黑" w:eastAsia="微软雅黑"/>
+                <w:sz w:val="18"/>
+                <w:szCs w:val="18"/>
+                <w:lang w:val="en-US" w:eastAsia="zh-CN"/>
+              </w:rPr>
+            </w:pPr>
+            <w:r>
+              <w:rPr>
+                <w:rFonts w:hint="eastAsia" w:ascii="微软雅黑" w:hAnsi="微软雅黑" w:eastAsia="微软雅黑"/>
+                <w:b/>
+                <w:sz w:val="18"/>
+                <w:szCs w:val="18"/>
+              </w:rPr>
+              <w:t xml:space="preserve">  </w:t>
+            </w:r>
+            <w:r>
+              <w:rPr>
+                <w:rFonts w:hint="eastAsia" w:ascii="微软雅黑" w:hAnsi="微软雅黑" w:eastAsia="微软雅黑"/>
+                <w:b/>
+                <w:sz w:val="21"/>
+                <w:szCs w:val="21"/>
+                <w:lang w:val="en-US" w:eastAsia="zh-CN"/>
+              </w:rPr>
+              <w:t>出席人员</w:t>
+            </w:r>
+          </w:p>
+        </w:tc>
+        <w:tc>
+          <w:tcPr>
+            <w:tcW w:w="3325" w:type="dxa"/>
+            <w:tcBorders>
+              <w:top w:val="single" w:color="auto" w:sz="4" w:space="0"/>
+              <w:left w:val="single" w:color="auto" w:sz="4" w:space="0"/>
+              <w:bottom w:val="single" w:color="auto" w:sz="4" w:space="0"/>
+              <w:right w:val="single" w:color="auto" w:sz="4" w:space="0"/>
+            </w:tcBorders>
+            <w:tcMar>
+              <w:left w:w="0" w:type="dxa"/>
+              <w:right w:w="0" w:type="dxa"/>
+            </w:tcMar>
+            <w:vAlign w:val="center"/>
+          </w:tcPr>
+          <w:p>
+            <w:pPr>
+              <w:rPr>
+                <w:rFonts w:hint="default" w:ascii="微软雅黑" w:hAnsi="微软雅黑" w:eastAsia="微软雅黑"/>
+                <w:sz w:val="18"/>
+                <w:szCs w:val="18"/>
+                <w:lang w:val="en-US" w:eastAsia="zh-CN"/>
+              </w:rPr>
+            </w:pPr>
+            <w:r>
+              <w:rPr>
+                <w:rFonts w:hint="eastAsia"/>
+                <w:lang w:val="en-US" w:eastAsia="zh-CN"/>
+              </w:rPr>
+              <w:t>全体组员</w:t>
+            </w:r>
+          </w:p>
+        </w:tc>
+      </w:tr>
+      <w:tr>
+        <w:tblPrEx>
+          <w:tblCellMar>
+            <w:top w:w="0" w:type="dxa"/>
+            <w:left w:w="0" w:type="dxa"/>
+            <w:bottom w:w="0" w:type="dxa"/>
+            <w:right w:w="0" w:type="dxa"/>
+          </w:tblCellMar>
+        </w:tblPrEx>
+        <w:trPr>
+          <w:cantSplit/>
+          <w:trHeight w:val="977" w:hRule="atLeast"/>
+        </w:trPr>
+        <w:tc>
+          <w:tcPr>
+            <w:tcW w:w="1322" w:type="dxa"/>
+            <w:tcBorders>
+              <w:top w:val="single" w:color="auto" w:sz="4" w:space="0"/>
+              <w:left w:val="single" w:color="auto" w:sz="4" w:space="0"/>
+              <w:right w:val="single" w:color="auto" w:sz="4" w:space="0"/>
+            </w:tcBorders>
+            <w:tcMar>
+              <w:left w:w="0" w:type="dxa"/>
+              <w:right w:w="0" w:type="dxa"/>
+            </w:tcMar>
+          </w:tcPr>
+          <w:p>
+            <w:pPr>
+              <w:rPr>
+                <w:rFonts w:hint="default"/>
+                <w:lang w:val="en-US" w:eastAsia="zh-CN"/>
+              </w:rPr>
+            </w:pPr>
+            <w:r>
+              <w:rPr>
+                <w:rFonts w:hint="eastAsia" w:ascii="微软雅黑" w:hAnsi="微软雅黑" w:eastAsia="微软雅黑"/>
+                <w:b/>
+                <w:sz w:val="21"/>
+                <w:szCs w:val="21"/>
+                <w:lang w:val="en-US" w:eastAsia="zh-CN"/>
+              </w:rPr>
+              <w:t>会议主题</w:t>
+            </w:r>
+          </w:p>
+        </w:tc>
+        <w:tc>
+          <w:tcPr>
+            <w:tcW w:w="6984" w:type="dxa"/>
+            <w:gridSpan w:val="3"/>
+            <w:tcBorders>
+              <w:top w:val="single" w:color="auto" w:sz="4" w:space="0"/>
+              <w:left w:val="single" w:color="auto" w:sz="4" w:space="0"/>
+              <w:bottom w:val="single" w:color="auto" w:sz="4" w:space="0"/>
+              <w:right w:val="single" w:color="auto" w:sz="4" w:space="0"/>
+            </w:tcBorders>
+            <w:tcMar>
+              <w:left w:w="0" w:type="dxa"/>
+              <w:right w:w="0" w:type="dxa"/>
+            </w:tcMar>
+          </w:tcPr>
+          <w:p>
+            <w:pPr>
+              <w:rPr>
+                <w:rFonts w:hint="default"/>
+                <w:lang w:val="en-US" w:eastAsia="zh-CN"/>
+              </w:rPr>
+            </w:pPr>
+            <w:r>
+              <w:rPr>
+                <w:rFonts w:hint="eastAsia"/>
+                <w:lang w:val="en-US" w:eastAsia="zh-CN"/>
+              </w:rPr>
+              <w:t>需求获取</w:t>
+            </w:r>
+          </w:p>
+        </w:tc>
+      </w:tr>
+      <w:tr>
+        <w:tblPrEx>
+          <w:tblCellMar>
+            <w:top w:w="0" w:type="dxa"/>
+            <w:left w:w="0" w:type="dxa"/>
+            <w:bottom w:w="0" w:type="dxa"/>
+            <w:right w:w="0" w:type="dxa"/>
+          </w:tblCellMar>
+        </w:tblPrEx>
+        <w:trPr>
+          <w:cantSplit/>
+          <w:trHeight w:val="977" w:hRule="atLeast"/>
+        </w:trPr>
+        <w:tc>
+          <w:tcPr>
+            <w:tcW w:w="1322" w:type="dxa"/>
+            <w:tcBorders>
+              <w:top w:val="single" w:color="auto" w:sz="4" w:space="0"/>
+              <w:left w:val="single" w:color="auto" w:sz="4" w:space="0"/>
+              <w:right w:val="single" w:color="auto" w:sz="4" w:space="0"/>
+            </w:tcBorders>
+            <w:tcMar>
+              <w:left w:w="0" w:type="dxa"/>
+              <w:right w:w="0" w:type="dxa"/>
+            </w:tcMar>
+          </w:tcPr>
+          <w:p>
+            <w:pPr>
+              <w:rPr>
+                <w:rFonts w:hint="eastAsia" w:ascii="微软雅黑" w:hAnsi="微软雅黑" w:eastAsia="微软雅黑"/>
+                <w:b/>
+                <w:sz w:val="28"/>
+                <w:szCs w:val="18"/>
+                <w:lang w:val="en-US" w:eastAsia="zh-CN"/>
+              </w:rPr>
+            </w:pPr>
+            <w:r>
+              <w:rPr>
+                <w:rFonts w:hint="eastAsia" w:ascii="微软雅黑" w:hAnsi="微软雅黑" w:eastAsia="微软雅黑"/>
+                <w:b/>
+                <w:sz w:val="21"/>
+                <w:szCs w:val="21"/>
+                <w:lang w:val="en-US" w:eastAsia="zh-CN"/>
+              </w:rPr>
+              <w:t>讨论纪要</w:t>
+            </w:r>
+          </w:p>
+        </w:tc>
+        <w:tc>
+          <w:tcPr>
+            <w:tcW w:w="6984" w:type="dxa"/>
+            <w:gridSpan w:val="3"/>
+            <w:tcBorders>
+              <w:top w:val="single" w:color="auto" w:sz="4" w:space="0"/>
+              <w:left w:val="single" w:color="auto" w:sz="4" w:space="0"/>
+              <w:bottom w:val="single" w:color="auto" w:sz="4" w:space="0"/>
+              <w:right w:val="single" w:color="auto" w:sz="4" w:space="0"/>
+            </w:tcBorders>
+            <w:tcMar>
+              <w:left w:w="0" w:type="dxa"/>
+              <w:right w:w="0" w:type="dxa"/>
+            </w:tcMar>
+          </w:tcPr>
+          <w:p>
+            <w:pPr>
+              <w:rPr>
+                <w:rFonts w:hint="eastAsia"/>
+                <w:lang w:val="en-US" w:eastAsia="zh-CN"/>
+              </w:rPr>
+            </w:pPr>
+            <w:r>
+              <w:rPr>
+                <w:rFonts w:hint="eastAsia"/>
+                <w:lang w:val="en-US" w:eastAsia="zh-CN"/>
+              </w:rPr>
+              <w:t>（1）确定每周开会时间</w:t>
+            </w:r>
+          </w:p>
+          <w:p>
+            <w:pPr>
+              <w:rPr>
+                <w:rFonts w:hint="eastAsia"/>
+                <w:lang w:val="en-US" w:eastAsia="zh-CN"/>
+              </w:rPr>
+            </w:pPr>
+            <w:r>
+              <w:rPr>
+                <w:rFonts w:hint="eastAsia"/>
+                <w:lang w:val="en-US" w:eastAsia="zh-CN"/>
+              </w:rPr>
+              <w:t>（2）讨论需求获取方式</w:t>
+            </w:r>
+          </w:p>
+          <w:p>
+            <w:pPr>
+              <w:rPr>
+                <w:rFonts w:ascii="微软雅黑" w:hAnsi="微软雅黑" w:eastAsia="微软雅黑"/>
+                <w:sz w:val="18"/>
+                <w:szCs w:val="18"/>
+              </w:rPr>
+            </w:pPr>
+            <w:r>
+              <w:rPr>
+                <w:rFonts w:hint="eastAsia"/>
+                <w:lang w:val="en-US" w:eastAsia="zh-CN"/>
+              </w:rPr>
+              <w:t>（3）头脑风暴提出功能需求，以便后续调查</w:t>
+            </w:r>
+          </w:p>
+        </w:tc>
+      </w:tr>
+      <w:tr>
+        <w:tblPrEx>
+          <w:tblCellMar>
+            <w:top w:w="0" w:type="dxa"/>
+            <w:left w:w="0" w:type="dxa"/>
+            <w:bottom w:w="0" w:type="dxa"/>
+            <w:right w:w="0" w:type="dxa"/>
+          </w:tblCellMar>
+        </w:tblPrEx>
+        <w:trPr>
+          <w:cantSplit/>
+          <w:trHeight w:val="437" w:hRule="atLeast"/>
+        </w:trPr>
+        <w:tc>
+          <w:tcPr>
+            <w:tcW w:w="8306" w:type="dxa"/>
+            <w:gridSpan w:val="4"/>
+            <w:tcBorders>
+              <w:top w:val="single" w:color="auto" w:sz="4" w:space="0"/>
+              <w:left w:val="single" w:color="auto" w:sz="4" w:space="0"/>
+              <w:right w:val="single" w:color="auto" w:sz="4" w:space="0"/>
+            </w:tcBorders>
+            <w:tcMar>
+              <w:left w:w="0" w:type="dxa"/>
+              <w:right w:w="0" w:type="dxa"/>
+            </w:tcMar>
+          </w:tcPr>
+          <w:p>
+            <w:pPr>
+              <w:tabs>
+                <w:tab w:val="left" w:pos="2487"/>
+              </w:tabs>
+              <w:jc w:val="center"/>
+              <w:rPr>
+                <w:rFonts w:hint="default" w:ascii="微软雅黑" w:hAnsi="微软雅黑" w:eastAsia="微软雅黑"/>
+                <w:sz w:val="18"/>
+                <w:szCs w:val="18"/>
+                <w:lang w:val="en-US" w:eastAsia="zh-CN"/>
+              </w:rPr>
+            </w:pPr>
+            <w:r>
+              <w:rPr>
+                <w:rFonts w:hint="eastAsia" w:ascii="微软雅黑" w:hAnsi="微软雅黑" w:eastAsia="微软雅黑"/>
+                <w:b/>
+                <w:sz w:val="21"/>
+                <w:szCs w:val="21"/>
+                <w:lang w:val="en-US" w:eastAsia="zh-CN"/>
+              </w:rPr>
+              <w:t>计划与行动分工</w:t>
+            </w:r>
+          </w:p>
+        </w:tc>
+      </w:tr>
+      <w:tr>
+        <w:tblPrEx>
+          <w:tblCellMar>
+            <w:top w:w="0" w:type="dxa"/>
+            <w:left w:w="0" w:type="dxa"/>
+            <w:bottom w:w="0" w:type="dxa"/>
+            <w:right w:w="0" w:type="dxa"/>
+          </w:tblCellMar>
+        </w:tblPrEx>
+        <w:trPr>
+          <w:cantSplit/>
+          <w:trHeight w:val="977" w:hRule="atLeast"/>
+        </w:trPr>
+        <w:tc>
+          <w:tcPr>
+            <w:tcW w:w="8306" w:type="dxa"/>
+            <w:gridSpan w:val="4"/>
+            <w:tcBorders>
+              <w:top w:val="single" w:color="auto" w:sz="4" w:space="0"/>
+              <w:left w:val="single" w:color="auto" w:sz="4" w:space="0"/>
+              <w:bottom w:val="single" w:color="auto" w:sz="4" w:space="0"/>
+              <w:right w:val="single" w:color="auto" w:sz="4" w:space="0"/>
+            </w:tcBorders>
+            <w:tcMar>
+              <w:left w:w="0" w:type="dxa"/>
+              <w:right w:w="0" w:type="dxa"/>
+            </w:tcMar>
+          </w:tcPr>
+          <w:p>
+            <w:r>
+              <w:rPr>
+                <w:rFonts w:hint="eastAsia"/>
+                <w:lang w:eastAsia="zh-CN"/>
+              </w:rPr>
+              <w:t>（</w:t>
+            </w:r>
+            <w:r>
+              <w:rPr>
+                <w:rFonts w:hint="eastAsia"/>
+                <w:lang w:val="en-US" w:eastAsia="zh-CN"/>
+              </w:rPr>
+              <w:t>1</w:t>
+            </w:r>
+            <w:r>
+              <w:rPr>
+                <w:rFonts w:hint="eastAsia"/>
+                <w:lang w:eastAsia="zh-CN"/>
+              </w:rPr>
+              <w:t>）</w:t>
+            </w:r>
+            <w:r>
+              <w:rPr>
+                <w:rFonts w:hint="eastAsia"/>
+              </w:rPr>
+              <w:t>彭叶与王林诺同机进行问卷初稿，张嘉茵参与并提出建议</w:t>
+            </w:r>
+          </w:p>
+          <w:p>
+            <w:r>
+              <w:rPr>
+                <w:rFonts w:hint="eastAsia"/>
+                <w:lang w:eastAsia="zh-CN"/>
+              </w:rPr>
+              <w:t>（</w:t>
+            </w:r>
+            <w:r>
+              <w:rPr>
+                <w:rFonts w:hint="eastAsia"/>
+                <w:lang w:val="en-US" w:eastAsia="zh-CN"/>
+              </w:rPr>
+              <w:t>2</w:t>
+            </w:r>
+            <w:r>
+              <w:rPr>
+                <w:rFonts w:hint="eastAsia"/>
+                <w:lang w:eastAsia="zh-CN"/>
+              </w:rPr>
+              <w:t>）</w:t>
+            </w:r>
+            <w:r>
+              <w:rPr>
+                <w:rFonts w:hint="eastAsia"/>
+              </w:rPr>
+              <w:t>李锶、张瑞涵、</w:t>
+            </w:r>
+            <w:r>
+              <w:rPr>
+                <w:rFonts w:hint="eastAsia"/>
+                <w:lang w:val="en-US" w:eastAsia="zh-CN"/>
+              </w:rPr>
+              <w:t>李懿璇</w:t>
+            </w:r>
+            <w:r>
+              <w:rPr>
+                <w:rFonts w:hint="eastAsia"/>
+              </w:rPr>
+              <w:t>对初稿提供意见</w:t>
+            </w:r>
+          </w:p>
+          <w:p>
+            <w:pPr>
+              <w:rPr>
+                <w:rFonts w:hint="default"/>
+                <w:lang w:val="en-US" w:eastAsia="zh-CN"/>
+              </w:rPr>
+            </w:pPr>
+            <w:r>
+              <w:rPr>
+                <w:rFonts w:hint="eastAsia"/>
+                <w:lang w:eastAsia="zh-CN"/>
+              </w:rPr>
+              <w:t>（</w:t>
+            </w:r>
+            <w:r>
+              <w:rPr>
+                <w:rFonts w:hint="eastAsia"/>
+                <w:lang w:val="en-US" w:eastAsia="zh-CN"/>
+              </w:rPr>
+              <w:t>3</w:t>
+            </w:r>
+            <w:r>
+              <w:rPr>
+                <w:rFonts w:hint="eastAsia"/>
+                <w:lang w:eastAsia="zh-CN"/>
+              </w:rPr>
+              <w:t>）</w:t>
+            </w:r>
+            <w:r>
+              <w:rPr>
+                <w:rFonts w:hint="eastAsia"/>
+              </w:rPr>
+              <w:t>王林诺制作问卷星</w:t>
+            </w:r>
+          </w:p>
+        </w:tc>
+      </w:tr>
+      <w:tr>
+        <w:tblPrEx>
+          <w:tblCellMar>
+            <w:top w:w="0" w:type="dxa"/>
+            <w:left w:w="0" w:type="dxa"/>
+            <w:bottom w:w="0" w:type="dxa"/>
+            <w:right w:w="0" w:type="dxa"/>
+          </w:tblCellMar>
+        </w:tblPrEx>
+        <w:trPr>
+          <w:cantSplit/>
+          <w:trHeight w:val="470" w:hRule="atLeast"/>
+        </w:trPr>
+        <w:tc>
+          <w:tcPr>
+            <w:tcW w:w="8306" w:type="dxa"/>
+            <w:gridSpan w:val="4"/>
+            <w:tcBorders>
+              <w:top w:val="single" w:color="auto" w:sz="4" w:space="0"/>
+              <w:left w:val="single" w:color="auto" w:sz="4" w:space="0"/>
+              <w:bottom w:val="single" w:color="auto" w:sz="4" w:space="0"/>
+              <w:right w:val="single" w:color="auto" w:sz="4" w:space="0"/>
+            </w:tcBorders>
+            <w:tcMar>
+              <w:left w:w="0" w:type="dxa"/>
+              <w:right w:w="0" w:type="dxa"/>
+            </w:tcMar>
+          </w:tcPr>
+          <w:p>
+            <w:pPr>
+              <w:jc w:val="center"/>
+              <w:rPr>
+                <w:rFonts w:hint="eastAsia" w:ascii="微软雅黑" w:hAnsi="微软雅黑" w:eastAsia="微软雅黑"/>
+                <w:sz w:val="18"/>
+                <w:szCs w:val="18"/>
+                <w:lang w:val="en-US" w:eastAsia="zh-CN"/>
+              </w:rPr>
+            </w:pPr>
+            <w:r>
+              <w:rPr>
+                <w:rFonts w:hint="eastAsia" w:ascii="微软雅黑" w:hAnsi="微软雅黑" w:eastAsia="微软雅黑"/>
+                <w:b/>
+                <w:sz w:val="28"/>
+                <w:szCs w:val="18"/>
+                <w:lang w:val="en-US" w:eastAsia="zh-CN"/>
+              </w:rPr>
+              <w:t>结论</w:t>
+            </w:r>
+          </w:p>
+        </w:tc>
+      </w:tr>
+      <w:tr>
+        <w:tblPrEx>
+          <w:tblCellMar>
+            <w:top w:w="0" w:type="dxa"/>
+            <w:left w:w="0" w:type="dxa"/>
+            <w:bottom w:w="0" w:type="dxa"/>
+            <w:right w:w="0" w:type="dxa"/>
+          </w:tblCellMar>
+        </w:tblPrEx>
+        <w:trPr>
+          <w:cantSplit/>
+          <w:trHeight w:val="937" w:hRule="atLeast"/>
+        </w:trPr>
+        <w:tc>
+          <w:tcPr>
+            <w:tcW w:w="8306" w:type="dxa"/>
+            <w:gridSpan w:val="4"/>
+            <w:tcBorders>
+              <w:top w:val="single" w:color="auto" w:sz="4" w:space="0"/>
+              <w:left w:val="single" w:color="auto" w:sz="4" w:space="0"/>
+              <w:bottom w:val="single" w:color="auto" w:sz="4" w:space="0"/>
+              <w:right w:val="single" w:color="auto" w:sz="4" w:space="0"/>
+            </w:tcBorders>
+            <w:tcMar>
+              <w:left w:w="0" w:type="dxa"/>
+              <w:right w:w="0" w:type="dxa"/>
+            </w:tcMar>
+          </w:tcPr>
+          <w:p>
+            <w:pPr>
+              <w:rPr>
+                <w:rFonts w:ascii="微软雅黑" w:hAnsi="微软雅黑" w:eastAsia="微软雅黑"/>
+                <w:sz w:val="18"/>
+                <w:szCs w:val="18"/>
+              </w:rPr>
+            </w:pPr>
+          </w:p>
+          <w:p>
+            <w:r>
+              <w:rPr>
+                <w:rFonts w:hint="eastAsia" w:ascii="微软雅黑" w:hAnsi="微软雅黑" w:eastAsia="微软雅黑"/>
+                <w:sz w:val="18"/>
+                <w:szCs w:val="18"/>
+              </w:rPr>
+              <w:t xml:space="preserve"> </w:t>
+            </w:r>
+            <w:r>
+              <w:rPr>
+                <w:rFonts w:hint="eastAsia"/>
+              </w:rPr>
+              <w:t>确定大部分功能，决定使用问卷的形式获取用户实际需求，后续视问卷结果决定是否进行访谈</w:t>
+            </w:r>
+          </w:p>
+          <w:p>
+            <w:pPr>
+              <w:rPr>
+                <w:rFonts w:hint="default" w:ascii="微软雅黑" w:hAnsi="微软雅黑" w:eastAsia="微软雅黑"/>
+                <w:sz w:val="18"/>
+                <w:szCs w:val="18"/>
+                <w:lang w:val="en-US" w:eastAsia="zh-CN"/>
+              </w:rPr>
+            </w:pPr>
+          </w:p>
+        </w:tc>
+      </w:tr>
+      <w:tr>
+        <w:tblPrEx>
+          <w:tblCellMar>
+            <w:top w:w="0" w:type="dxa"/>
+            <w:left w:w="0" w:type="dxa"/>
+            <w:bottom w:w="0" w:type="dxa"/>
+            <w:right w:w="0" w:type="dxa"/>
+          </w:tblCellMar>
+        </w:tblPrEx>
+        <w:trPr>
+          <w:cantSplit/>
+          <w:trHeight w:val="696" w:hRule="atLeast"/>
+        </w:trPr>
+        <w:tc>
+          <w:tcPr>
+            <w:tcW w:w="1322" w:type="dxa"/>
+            <w:tcBorders>
+              <w:top w:val="single" w:color="auto" w:sz="4" w:space="0"/>
+              <w:left w:val="single" w:color="auto" w:sz="4" w:space="0"/>
+              <w:bottom w:val="single" w:color="auto" w:sz="4" w:space="0"/>
+              <w:right w:val="single" w:color="auto" w:sz="4" w:space="0"/>
+            </w:tcBorders>
+            <w:tcMar>
+              <w:left w:w="0" w:type="dxa"/>
+              <w:right w:w="0" w:type="dxa"/>
+            </w:tcMar>
+          </w:tcPr>
+          <w:p>
+            <w:pPr>
+              <w:tabs>
+                <w:tab w:val="left" w:pos="462"/>
+              </w:tabs>
+              <w:jc w:val="left"/>
+              <w:rPr>
+                <w:rFonts w:hint="eastAsia" w:ascii="微软雅黑" w:hAnsi="微软雅黑" w:eastAsia="微软雅黑"/>
+                <w:sz w:val="18"/>
+                <w:szCs w:val="18"/>
+                <w:lang w:eastAsia="zh-CN"/>
+              </w:rPr>
+            </w:pPr>
+            <w:r>
+              <w:rPr>
+                <w:rFonts w:hint="eastAsia" w:ascii="微软雅黑" w:hAnsi="微软雅黑" w:eastAsia="微软雅黑"/>
+                <w:b/>
+                <w:sz w:val="28"/>
+                <w:szCs w:val="18"/>
+                <w:lang w:val="en-US" w:eastAsia="zh-CN"/>
+              </w:rPr>
+              <w:t>问题</w:t>
+            </w:r>
+          </w:p>
+        </w:tc>
+        <w:tc>
+          <w:tcPr>
+            <w:tcW w:w="6984" w:type="dxa"/>
+            <w:gridSpan w:val="3"/>
+            <w:tcBorders>
+              <w:top w:val="single" w:color="auto" w:sz="4" w:space="0"/>
+              <w:left w:val="single" w:color="auto" w:sz="4" w:space="0"/>
+              <w:bottom w:val="single" w:color="auto" w:sz="4" w:space="0"/>
+              <w:right w:val="single" w:color="auto" w:sz="4" w:space="0"/>
+            </w:tcBorders>
+            <w:tcMar>
+              <w:left w:w="0" w:type="dxa"/>
+              <w:right w:w="0" w:type="dxa"/>
+            </w:tcMar>
+          </w:tcPr>
+          <w:p>
+            <w:pPr>
+              <w:rPr>
+                <w:rFonts w:ascii="微软雅黑" w:hAnsi="微软雅黑" w:eastAsia="微软雅黑"/>
+                <w:sz w:val="18"/>
+                <w:szCs w:val="18"/>
+              </w:rPr>
+            </w:pPr>
+            <w:r>
+              <w:rPr>
+                <w:rFonts w:hint="eastAsia"/>
+                <w:lang w:val="en-US" w:eastAsia="zh-CN"/>
+              </w:rPr>
+              <w:t>暂无问题</w:t>
+            </w:r>
+          </w:p>
+          <w:p>
+            <w:pPr>
+              <w:rPr>
+                <w:rFonts w:ascii="微软雅黑" w:hAnsi="微软雅黑" w:eastAsia="微软雅黑"/>
+                <w:sz w:val="18"/>
+                <w:szCs w:val="18"/>
+              </w:rPr>
+            </w:pPr>
+          </w:p>
+          <w:p>
+            <w:pPr>
+              <w:rPr>
+                <w:rFonts w:ascii="微软雅黑" w:hAnsi="微软雅黑" w:eastAsia="微软雅黑"/>
+                <w:sz w:val="18"/>
+                <w:szCs w:val="18"/>
+              </w:rPr>
+            </w:pPr>
+          </w:p>
+        </w:tc>
+      </w:tr>
+    </w:tbl>
+    <w:p>
+      <w:pPr>
+        <w:rPr>
+          <w:rFonts w:hint="eastAsia" w:ascii="宋体" w:hAnsi="宋体"/>
+        </w:rPr>
+      </w:pPr>
+    </w:p>
+    <w:tbl>
+      <w:tblPr>
+        <w:tblStyle w:val="18"/>
+        <w:tblW w:w="8306" w:type="dxa"/>
+        <w:tblInd w:w="0" w:type="dxa"/>
+        <w:tblLayout w:type="fixed"/>
+        <w:tblCellMar>
+          <w:top w:w="0" w:type="dxa"/>
+          <w:left w:w="0" w:type="dxa"/>
+          <w:bottom w:w="0" w:type="dxa"/>
+          <w:right w:w="0" w:type="dxa"/>
+        </w:tblCellMar>
+      </w:tblPr>
+      <w:tblGrid>
+        <w:gridCol w:w="1322"/>
+        <w:gridCol w:w="2483"/>
+        <w:gridCol w:w="1176"/>
+        <w:gridCol w:w="3325"/>
+      </w:tblGrid>
+      <w:tr>
+        <w:tblPrEx>
+          <w:tblCellMar>
+            <w:top w:w="0" w:type="dxa"/>
+            <w:left w:w="0" w:type="dxa"/>
+            <w:bottom w:w="0" w:type="dxa"/>
+            <w:right w:w="0" w:type="dxa"/>
+          </w:tblCellMar>
+        </w:tblPrEx>
+        <w:trPr>
+          <w:trHeight w:val="397" w:hRule="atLeast"/>
+        </w:trPr>
+        <w:tc>
+          <w:tcPr>
+            <w:tcW w:w="8306" w:type="dxa"/>
+            <w:gridSpan w:val="4"/>
+            <w:tcBorders>
+              <w:top w:val="single" w:color="auto" w:sz="4" w:space="0"/>
+              <w:left w:val="single" w:color="auto" w:sz="4" w:space="0"/>
+              <w:bottom w:val="single" w:color="auto" w:sz="4" w:space="0"/>
+              <w:right w:val="single" w:color="auto" w:sz="4" w:space="0"/>
+            </w:tcBorders>
+            <w:tcMar>
+              <w:left w:w="0" w:type="dxa"/>
+              <w:right w:w="0" w:type="dxa"/>
+            </w:tcMar>
+            <w:vAlign w:val="center"/>
+          </w:tcPr>
+          <w:p>
+            <w:pPr>
+              <w:jc w:val="center"/>
+              <w:rPr>
+                <w:rFonts w:hint="default" w:ascii="微软雅黑" w:hAnsi="微软雅黑" w:eastAsia="微软雅黑"/>
+                <w:sz w:val="18"/>
+                <w:szCs w:val="18"/>
+                <w:lang w:val="en-US" w:eastAsia="zh-CN"/>
+              </w:rPr>
+            </w:pPr>
+            <w:r>
+              <w:rPr>
+                <w:rFonts w:hint="eastAsia" w:ascii="微软雅黑" w:hAnsi="微软雅黑" w:eastAsia="微软雅黑"/>
+                <w:b/>
+                <w:sz w:val="21"/>
+                <w:szCs w:val="21"/>
+                <w:lang w:val="en-US" w:eastAsia="zh-CN"/>
+              </w:rPr>
+              <w:t>第三次会议</w:t>
+            </w:r>
+          </w:p>
+        </w:tc>
+      </w:tr>
+      <w:tr>
+        <w:tblPrEx>
+          <w:tblCellMar>
+            <w:top w:w="0" w:type="dxa"/>
+            <w:left w:w="0" w:type="dxa"/>
+            <w:bottom w:w="0" w:type="dxa"/>
+            <w:right w:w="0" w:type="dxa"/>
+          </w:tblCellMar>
+        </w:tblPrEx>
+        <w:trPr>
+          <w:trHeight w:val="284" w:hRule="atLeast"/>
+        </w:trPr>
+        <w:tc>
+          <w:tcPr>
+            <w:tcW w:w="8306" w:type="dxa"/>
+            <w:gridSpan w:val="4"/>
+            <w:tcBorders>
+              <w:top w:val="single" w:color="auto" w:sz="4" w:space="0"/>
+              <w:left w:val="single" w:color="auto" w:sz="4" w:space="0"/>
+              <w:bottom w:val="single" w:color="auto" w:sz="4" w:space="0"/>
+              <w:right w:val="single" w:color="auto" w:sz="4" w:space="0"/>
+            </w:tcBorders>
+            <w:tcMar>
+              <w:left w:w="0" w:type="dxa"/>
+              <w:right w:w="0" w:type="dxa"/>
+            </w:tcMar>
+            <w:vAlign w:val="center"/>
+          </w:tcPr>
+          <w:p>
+            <w:pPr>
+              <w:rPr>
+                <w:rFonts w:hint="default" w:ascii="微软雅黑" w:hAnsi="微软雅黑" w:eastAsia="微软雅黑"/>
+                <w:sz w:val="18"/>
+                <w:szCs w:val="18"/>
+                <w:lang w:val="en-US" w:eastAsia="zh-CN"/>
+              </w:rPr>
+            </w:pPr>
+            <w:r>
+              <w:rPr>
+                <w:rFonts w:hint="eastAsia" w:ascii="微软雅黑" w:hAnsi="微软雅黑" w:eastAsia="微软雅黑"/>
+                <w:b/>
+                <w:sz w:val="18"/>
+                <w:szCs w:val="18"/>
+              </w:rPr>
+              <w:t xml:space="preserve"> </w:t>
+            </w:r>
+            <w:r>
+              <w:rPr>
+                <w:rFonts w:hint="eastAsia" w:ascii="微软雅黑" w:hAnsi="微软雅黑" w:eastAsia="微软雅黑"/>
+                <w:b/>
+                <w:sz w:val="21"/>
+                <w:szCs w:val="21"/>
+                <w:lang w:val="en-US" w:eastAsia="zh-CN"/>
+              </w:rPr>
+              <w:t xml:space="preserve"> 会议日期：2024年4月2日</w:t>
+            </w:r>
+          </w:p>
+        </w:tc>
+      </w:tr>
+      <w:tr>
+        <w:tblPrEx>
+          <w:tblCellMar>
+            <w:top w:w="0" w:type="dxa"/>
+            <w:left w:w="0" w:type="dxa"/>
+            <w:bottom w:w="0" w:type="dxa"/>
+            <w:right w:w="0" w:type="dxa"/>
+          </w:tblCellMar>
+        </w:tblPrEx>
+        <w:trPr>
+          <w:trHeight w:val="397" w:hRule="atLeast"/>
+        </w:trPr>
+        <w:tc>
+          <w:tcPr>
+            <w:tcW w:w="1322" w:type="dxa"/>
+            <w:tcBorders>
+              <w:top w:val="single" w:color="auto" w:sz="4" w:space="0"/>
+              <w:left w:val="single" w:color="auto" w:sz="4" w:space="0"/>
+              <w:bottom w:val="single" w:color="auto" w:sz="4" w:space="0"/>
+              <w:right w:val="single" w:color="auto" w:sz="4" w:space="0"/>
+            </w:tcBorders>
+            <w:tcMar>
+              <w:left w:w="0" w:type="dxa"/>
+              <w:right w:w="0" w:type="dxa"/>
+            </w:tcMar>
+            <w:vAlign w:val="center"/>
+          </w:tcPr>
+          <w:p>
+            <w:pPr>
+              <w:rPr>
+                <w:rFonts w:hint="eastAsia"/>
+                <w:lang w:val="en-US" w:eastAsia="zh-CN"/>
+              </w:rPr>
+            </w:pPr>
+            <w:r>
+              <w:rPr>
+                <w:rFonts w:hint="eastAsia"/>
+                <w:lang w:val="en-US" w:eastAsia="zh-CN"/>
+              </w:rPr>
+              <w:t xml:space="preserve"> </w:t>
+            </w:r>
+            <w:r>
+              <w:rPr>
+                <w:rFonts w:hint="eastAsia" w:ascii="微软雅黑" w:hAnsi="微软雅黑" w:eastAsia="微软雅黑"/>
+                <w:b/>
+                <w:sz w:val="21"/>
+                <w:szCs w:val="21"/>
+                <w:lang w:val="en-US" w:eastAsia="zh-CN"/>
+              </w:rPr>
+              <w:t xml:space="preserve"> 记录人</w:t>
+            </w:r>
+          </w:p>
+        </w:tc>
+        <w:tc>
+          <w:tcPr>
+            <w:tcW w:w="2483" w:type="dxa"/>
+            <w:tcBorders>
+              <w:top w:val="single" w:color="auto" w:sz="4" w:space="0"/>
+              <w:left w:val="single" w:color="auto" w:sz="4" w:space="0"/>
+              <w:bottom w:val="single" w:color="auto" w:sz="4" w:space="0"/>
+              <w:right w:val="single" w:color="auto" w:sz="4" w:space="0"/>
+            </w:tcBorders>
+            <w:tcMar>
+              <w:left w:w="0" w:type="dxa"/>
+              <w:right w:w="0" w:type="dxa"/>
+            </w:tcMar>
+            <w:vAlign w:val="center"/>
+          </w:tcPr>
+          <w:p>
+            <w:pPr>
+              <w:rPr>
+                <w:rFonts w:hint="default"/>
+                <w:lang w:val="en-US" w:eastAsia="zh-CN"/>
+              </w:rPr>
+            </w:pPr>
+            <w:r>
+              <w:rPr>
+                <w:rFonts w:hint="eastAsia"/>
+              </w:rPr>
+              <w:t>王林诺</w:t>
+            </w:r>
+          </w:p>
+        </w:tc>
+        <w:tc>
+          <w:tcPr>
+            <w:tcW w:w="1176" w:type="dxa"/>
+            <w:tcBorders>
+              <w:top w:val="single" w:color="auto" w:sz="4" w:space="0"/>
+              <w:left w:val="single" w:color="auto" w:sz="4" w:space="0"/>
+              <w:bottom w:val="single" w:color="auto" w:sz="4" w:space="0"/>
+              <w:right w:val="single" w:color="auto" w:sz="4" w:space="0"/>
+            </w:tcBorders>
+            <w:tcMar>
+              <w:left w:w="0" w:type="dxa"/>
+              <w:right w:w="0" w:type="dxa"/>
+            </w:tcMar>
+            <w:vAlign w:val="center"/>
+          </w:tcPr>
+          <w:p>
+            <w:pPr>
+              <w:rPr>
+                <w:rFonts w:hint="eastAsia" w:ascii="微软雅黑" w:hAnsi="微软雅黑" w:eastAsia="微软雅黑"/>
+                <w:sz w:val="18"/>
+                <w:szCs w:val="18"/>
+                <w:lang w:val="en-US" w:eastAsia="zh-CN"/>
+              </w:rPr>
+            </w:pPr>
+            <w:r>
+              <w:rPr>
+                <w:rFonts w:hint="eastAsia" w:ascii="微软雅黑" w:hAnsi="微软雅黑" w:eastAsia="微软雅黑"/>
+                <w:b/>
+                <w:sz w:val="18"/>
+                <w:szCs w:val="18"/>
+              </w:rPr>
+              <w:t xml:space="preserve">  </w:t>
+            </w:r>
+            <w:r>
+              <w:rPr>
+                <w:rFonts w:hint="eastAsia" w:ascii="微软雅黑" w:hAnsi="微软雅黑" w:eastAsia="微软雅黑"/>
+                <w:b/>
+                <w:sz w:val="21"/>
+                <w:szCs w:val="21"/>
+                <w:lang w:val="en-US" w:eastAsia="zh-CN"/>
+              </w:rPr>
+              <w:t>出席人员</w:t>
+            </w:r>
+          </w:p>
+        </w:tc>
+        <w:tc>
+          <w:tcPr>
+            <w:tcW w:w="3325" w:type="dxa"/>
+            <w:tcBorders>
+              <w:top w:val="single" w:color="auto" w:sz="4" w:space="0"/>
+              <w:left w:val="single" w:color="auto" w:sz="4" w:space="0"/>
+              <w:bottom w:val="single" w:color="auto" w:sz="4" w:space="0"/>
+              <w:right w:val="single" w:color="auto" w:sz="4" w:space="0"/>
+            </w:tcBorders>
+            <w:tcMar>
+              <w:left w:w="0" w:type="dxa"/>
+              <w:right w:w="0" w:type="dxa"/>
+            </w:tcMar>
+            <w:vAlign w:val="center"/>
+          </w:tcPr>
+          <w:p>
+            <w:pPr>
+              <w:rPr>
+                <w:rFonts w:hint="default" w:ascii="微软雅黑" w:hAnsi="微软雅黑" w:eastAsia="微软雅黑"/>
+                <w:sz w:val="18"/>
+                <w:szCs w:val="18"/>
+                <w:lang w:val="en-US" w:eastAsia="zh-CN"/>
+              </w:rPr>
+            </w:pPr>
+            <w:r>
+              <w:rPr>
+                <w:rFonts w:hint="eastAsia"/>
+                <w:lang w:val="en-US" w:eastAsia="zh-CN"/>
+              </w:rPr>
+              <w:t>全体组员</w:t>
+            </w:r>
+          </w:p>
+        </w:tc>
+      </w:tr>
+      <w:tr>
+        <w:tblPrEx>
+          <w:tblCellMar>
+            <w:top w:w="0" w:type="dxa"/>
+            <w:left w:w="0" w:type="dxa"/>
+            <w:bottom w:w="0" w:type="dxa"/>
+            <w:right w:w="0" w:type="dxa"/>
+          </w:tblCellMar>
+        </w:tblPrEx>
+        <w:trPr>
+          <w:cantSplit/>
+          <w:trHeight w:val="977" w:hRule="atLeast"/>
+        </w:trPr>
+        <w:tc>
+          <w:tcPr>
+            <w:tcW w:w="1322" w:type="dxa"/>
+            <w:tcBorders>
+              <w:top w:val="single" w:color="auto" w:sz="4" w:space="0"/>
+              <w:left w:val="single" w:color="auto" w:sz="4" w:space="0"/>
+              <w:right w:val="single" w:color="auto" w:sz="4" w:space="0"/>
+            </w:tcBorders>
+            <w:tcMar>
+              <w:left w:w="0" w:type="dxa"/>
+              <w:right w:w="0" w:type="dxa"/>
+            </w:tcMar>
+          </w:tcPr>
+          <w:p>
+            <w:pPr>
+              <w:rPr>
+                <w:rFonts w:hint="default"/>
+                <w:lang w:val="en-US" w:eastAsia="zh-CN"/>
+              </w:rPr>
+            </w:pPr>
+            <w:r>
+              <w:rPr>
+                <w:rFonts w:hint="eastAsia" w:ascii="微软雅黑" w:hAnsi="微软雅黑" w:eastAsia="微软雅黑"/>
+                <w:b/>
+                <w:sz w:val="21"/>
+                <w:szCs w:val="21"/>
+                <w:lang w:val="en-US" w:eastAsia="zh-CN"/>
+              </w:rPr>
+              <w:t>会议主题</w:t>
+            </w:r>
+          </w:p>
+        </w:tc>
+        <w:tc>
+          <w:tcPr>
+            <w:tcW w:w="6984" w:type="dxa"/>
+            <w:gridSpan w:val="3"/>
+            <w:tcBorders>
+              <w:top w:val="single" w:color="auto" w:sz="4" w:space="0"/>
+              <w:left w:val="single" w:color="auto" w:sz="4" w:space="0"/>
+              <w:bottom w:val="single" w:color="auto" w:sz="4" w:space="0"/>
+              <w:right w:val="single" w:color="auto" w:sz="4" w:space="0"/>
+            </w:tcBorders>
+            <w:tcMar>
+              <w:left w:w="0" w:type="dxa"/>
+              <w:right w:w="0" w:type="dxa"/>
+            </w:tcMar>
+          </w:tcPr>
+          <w:p>
+            <w:pPr>
+              <w:rPr>
+                <w:rFonts w:hint="default"/>
+                <w:lang w:val="en-US" w:eastAsia="zh-CN"/>
+              </w:rPr>
+            </w:pPr>
+            <w:r>
+              <w:rPr>
+                <w:rFonts w:hint="eastAsia"/>
+              </w:rPr>
+              <w:t>根据问卷星调查结果，分工进行需求分析，整理需求文档。</w:t>
+            </w:r>
+          </w:p>
+        </w:tc>
+      </w:tr>
+      <w:tr>
+        <w:tblPrEx>
+          <w:tblCellMar>
+            <w:top w:w="0" w:type="dxa"/>
+            <w:left w:w="0" w:type="dxa"/>
+            <w:bottom w:w="0" w:type="dxa"/>
+            <w:right w:w="0" w:type="dxa"/>
+          </w:tblCellMar>
+        </w:tblPrEx>
+        <w:trPr>
+          <w:cantSplit/>
+          <w:trHeight w:val="977" w:hRule="atLeast"/>
+        </w:trPr>
+        <w:tc>
+          <w:tcPr>
+            <w:tcW w:w="1322" w:type="dxa"/>
+            <w:tcBorders>
+              <w:top w:val="single" w:color="auto" w:sz="4" w:space="0"/>
+              <w:left w:val="single" w:color="auto" w:sz="4" w:space="0"/>
+              <w:right w:val="single" w:color="auto" w:sz="4" w:space="0"/>
+            </w:tcBorders>
+            <w:tcMar>
+              <w:left w:w="0" w:type="dxa"/>
+              <w:right w:w="0" w:type="dxa"/>
+            </w:tcMar>
+          </w:tcPr>
+          <w:p>
+            <w:pPr>
+              <w:rPr>
+                <w:rFonts w:hint="eastAsia" w:ascii="微软雅黑" w:hAnsi="微软雅黑" w:eastAsia="微软雅黑"/>
+                <w:b/>
+                <w:sz w:val="28"/>
+                <w:szCs w:val="18"/>
+                <w:lang w:val="en-US" w:eastAsia="zh-CN"/>
+              </w:rPr>
+            </w:pPr>
+            <w:r>
+              <w:rPr>
+                <w:rFonts w:hint="eastAsia" w:ascii="微软雅黑" w:hAnsi="微软雅黑" w:eastAsia="微软雅黑"/>
+                <w:b/>
+                <w:sz w:val="21"/>
+                <w:szCs w:val="21"/>
+                <w:lang w:val="en-US" w:eastAsia="zh-CN"/>
+              </w:rPr>
+              <w:t>讨论纪要</w:t>
+            </w:r>
+          </w:p>
+        </w:tc>
+        <w:tc>
+          <w:tcPr>
+            <w:tcW w:w="6984" w:type="dxa"/>
+            <w:gridSpan w:val="3"/>
+            <w:tcBorders>
+              <w:top w:val="single" w:color="auto" w:sz="4" w:space="0"/>
+              <w:left w:val="single" w:color="auto" w:sz="4" w:space="0"/>
+              <w:bottom w:val="single" w:color="auto" w:sz="4" w:space="0"/>
+              <w:right w:val="single" w:color="auto" w:sz="4" w:space="0"/>
+            </w:tcBorders>
+            <w:tcMar>
+              <w:left w:w="0" w:type="dxa"/>
+              <w:right w:w="0" w:type="dxa"/>
+            </w:tcMar>
+          </w:tcPr>
+          <w:p>
+            <w:pPr>
+              <w:rPr>
+                <w:rFonts w:hint="eastAsia"/>
+              </w:rPr>
+            </w:pPr>
+            <w:r>
+              <w:rPr>
+                <w:rFonts w:hint="eastAsia"/>
+                <w:lang w:eastAsia="zh-CN"/>
+              </w:rPr>
+              <w:t>（</w:t>
+            </w:r>
+            <w:r>
+              <w:rPr>
+                <w:rFonts w:hint="eastAsia"/>
+                <w:lang w:val="en-US" w:eastAsia="zh-CN"/>
+              </w:rPr>
+              <w:t>1</w:t>
+            </w:r>
+            <w:r>
+              <w:rPr>
+                <w:rFonts w:hint="eastAsia"/>
+                <w:lang w:eastAsia="zh-CN"/>
+              </w:rPr>
+              <w:t>）</w:t>
+            </w:r>
+            <w:r>
+              <w:rPr>
+                <w:rFonts w:hint="eastAsia"/>
+              </w:rPr>
+              <w:t>分析问卷结果，将网站整体模块进行划分。</w:t>
+            </w:r>
+          </w:p>
+          <w:p>
+            <w:pPr>
+              <w:rPr>
+                <w:rFonts w:ascii="微软雅黑" w:hAnsi="微软雅黑" w:eastAsia="微软雅黑"/>
+                <w:sz w:val="18"/>
+                <w:szCs w:val="18"/>
+              </w:rPr>
+            </w:pPr>
+            <w:r>
+              <w:rPr>
+                <w:rFonts w:hint="eastAsia"/>
+                <w:lang w:eastAsia="zh-CN"/>
+              </w:rPr>
+              <w:t>（</w:t>
+            </w:r>
+            <w:r>
+              <w:rPr>
+                <w:rFonts w:hint="eastAsia"/>
+                <w:lang w:val="en-US" w:eastAsia="zh-CN"/>
+              </w:rPr>
+              <w:t>2</w:t>
+            </w:r>
+            <w:r>
+              <w:rPr>
+                <w:rFonts w:hint="eastAsia"/>
+                <w:lang w:eastAsia="zh-CN"/>
+              </w:rPr>
+              <w:t>）</w:t>
+            </w:r>
+            <w:r>
+              <w:rPr>
+                <w:rFonts w:hint="eastAsia"/>
+              </w:rPr>
+              <w:t>对每个模块的需求分析进行分工，各成员在散会后分别完成自己负责模块的需求分析。</w:t>
+            </w:r>
+          </w:p>
+        </w:tc>
+      </w:tr>
+      <w:tr>
+        <w:tblPrEx>
+          <w:tblCellMar>
+            <w:top w:w="0" w:type="dxa"/>
+            <w:left w:w="0" w:type="dxa"/>
+            <w:bottom w:w="0" w:type="dxa"/>
+            <w:right w:w="0" w:type="dxa"/>
+          </w:tblCellMar>
+        </w:tblPrEx>
+        <w:trPr>
+          <w:cantSplit/>
+          <w:trHeight w:val="437" w:hRule="atLeast"/>
+        </w:trPr>
+        <w:tc>
+          <w:tcPr>
+            <w:tcW w:w="8306" w:type="dxa"/>
+            <w:gridSpan w:val="4"/>
+            <w:tcBorders>
+              <w:top w:val="single" w:color="auto" w:sz="4" w:space="0"/>
+              <w:left w:val="single" w:color="auto" w:sz="4" w:space="0"/>
+              <w:right w:val="single" w:color="auto" w:sz="4" w:space="0"/>
+            </w:tcBorders>
+            <w:tcMar>
+              <w:left w:w="0" w:type="dxa"/>
+              <w:right w:w="0" w:type="dxa"/>
+            </w:tcMar>
+          </w:tcPr>
+          <w:p>
+            <w:pPr>
+              <w:tabs>
+                <w:tab w:val="left" w:pos="2487"/>
+              </w:tabs>
+              <w:jc w:val="center"/>
+              <w:rPr>
+                <w:rFonts w:hint="default" w:ascii="微软雅黑" w:hAnsi="微软雅黑" w:eastAsia="微软雅黑"/>
+                <w:sz w:val="18"/>
+                <w:szCs w:val="18"/>
+                <w:lang w:val="en-US" w:eastAsia="zh-CN"/>
+              </w:rPr>
+            </w:pPr>
+            <w:r>
+              <w:rPr>
+                <w:rFonts w:hint="eastAsia" w:ascii="微软雅黑" w:hAnsi="微软雅黑" w:eastAsia="微软雅黑"/>
+                <w:b/>
+                <w:sz w:val="21"/>
+                <w:szCs w:val="21"/>
+                <w:lang w:val="en-US" w:eastAsia="zh-CN"/>
+              </w:rPr>
+              <w:t>计划与行动分工</w:t>
+            </w:r>
+          </w:p>
+        </w:tc>
+      </w:tr>
+      <w:tr>
+        <w:tblPrEx>
+          <w:tblCellMar>
+            <w:top w:w="0" w:type="dxa"/>
+            <w:left w:w="0" w:type="dxa"/>
+            <w:bottom w:w="0" w:type="dxa"/>
+            <w:right w:w="0" w:type="dxa"/>
+          </w:tblCellMar>
+        </w:tblPrEx>
+        <w:trPr>
+          <w:cantSplit/>
+          <w:trHeight w:val="977" w:hRule="atLeast"/>
+        </w:trPr>
+        <w:tc>
+          <w:tcPr>
+            <w:tcW w:w="8306" w:type="dxa"/>
+            <w:gridSpan w:val="4"/>
+            <w:tcBorders>
+              <w:top w:val="single" w:color="auto" w:sz="4" w:space="0"/>
+              <w:left w:val="single" w:color="auto" w:sz="4" w:space="0"/>
+              <w:bottom w:val="single" w:color="auto" w:sz="4" w:space="0"/>
+              <w:right w:val="single" w:color="auto" w:sz="4" w:space="0"/>
+            </w:tcBorders>
+            <w:tcMar>
+              <w:left w:w="0" w:type="dxa"/>
+              <w:right w:w="0" w:type="dxa"/>
+            </w:tcMar>
+          </w:tcPr>
+          <w:p>
+            <w:pPr>
+              <w:rPr>
+                <w:rFonts w:hint="eastAsia"/>
+              </w:rPr>
+            </w:pPr>
+            <w:r>
+              <w:rPr>
+                <w:rFonts w:hint="eastAsia"/>
+                <w:lang w:eastAsia="zh-CN"/>
+              </w:rPr>
+              <w:t>（</w:t>
+            </w:r>
+            <w:r>
+              <w:rPr>
+                <w:rFonts w:hint="eastAsia"/>
+                <w:lang w:val="en-US" w:eastAsia="zh-CN"/>
+              </w:rPr>
+              <w:t>1</w:t>
+            </w:r>
+            <w:r>
+              <w:rPr>
+                <w:rFonts w:hint="eastAsia"/>
+                <w:lang w:eastAsia="zh-CN"/>
+              </w:rPr>
+              <w:t>）</w:t>
+            </w:r>
+            <w:r>
+              <w:rPr>
+                <w:rFonts w:hint="eastAsia"/>
+              </w:rPr>
+              <w:t>进行需求分析，完成文档</w:t>
+            </w:r>
+          </w:p>
+          <w:p>
+            <w:pPr>
+              <w:ind w:firstLine="420"/>
+              <w:rPr>
+                <w:rFonts w:hint="eastAsia"/>
+              </w:rPr>
+            </w:pPr>
+            <w:r>
+              <w:rPr>
+                <w:rFonts w:hint="eastAsia"/>
+              </w:rPr>
+              <w:t>需求分析文档分工：</w:t>
+            </w:r>
+          </w:p>
+          <w:p>
+            <w:pPr>
+              <w:ind w:left="420" w:firstLine="420"/>
+              <w:rPr>
+                <w:rFonts w:hint="eastAsia"/>
+              </w:rPr>
+            </w:pPr>
+            <w:r>
+              <w:rPr>
+                <w:rFonts w:hint="eastAsia"/>
+              </w:rPr>
+              <w:t>用户 李懿璇</w:t>
+            </w:r>
+          </w:p>
+          <w:p>
+            <w:pPr>
+              <w:ind w:left="420" w:firstLine="420"/>
+              <w:rPr>
+                <w:rFonts w:hint="eastAsia"/>
+              </w:rPr>
+            </w:pPr>
+            <w:r>
+              <w:rPr>
+                <w:rFonts w:hint="eastAsia"/>
+              </w:rPr>
+              <w:t>教材信息 张嘉茵 李锶</w:t>
+            </w:r>
+          </w:p>
+          <w:p>
+            <w:pPr>
+              <w:ind w:left="420" w:firstLine="420"/>
+              <w:rPr>
+                <w:rFonts w:hint="eastAsia"/>
+              </w:rPr>
+            </w:pPr>
+            <w:r>
+              <w:rPr>
+                <w:rFonts w:hint="eastAsia"/>
+              </w:rPr>
+              <w:t>论坛 张瑞涵 彭叶</w:t>
+            </w:r>
+          </w:p>
+          <w:p>
+            <w:pPr>
+              <w:ind w:left="420" w:firstLine="420"/>
+              <w:rPr>
+                <w:rFonts w:hint="eastAsia"/>
+              </w:rPr>
+            </w:pPr>
+            <w:r>
+              <w:rPr>
+                <w:rFonts w:hint="eastAsia"/>
+              </w:rPr>
+              <w:t>检索 王林诺</w:t>
+            </w:r>
+          </w:p>
+          <w:p>
+            <w:pPr>
+              <w:rPr>
+                <w:rFonts w:hint="eastAsia"/>
+              </w:rPr>
+            </w:pPr>
+            <w:r>
+              <w:rPr>
+                <w:rFonts w:hint="eastAsia"/>
+                <w:lang w:eastAsia="zh-CN"/>
+              </w:rPr>
+              <w:t>（</w:t>
+            </w:r>
+            <w:r>
+              <w:rPr>
+                <w:rFonts w:hint="eastAsia"/>
+                <w:lang w:val="en-US" w:eastAsia="zh-CN"/>
+              </w:rPr>
+              <w:t>2</w:t>
+            </w:r>
+            <w:r>
+              <w:rPr>
+                <w:rFonts w:hint="eastAsia"/>
+                <w:lang w:eastAsia="zh-CN"/>
+              </w:rPr>
+              <w:t>）</w:t>
+            </w:r>
+            <w:r>
+              <w:rPr>
+                <w:rFonts w:hint="eastAsia"/>
+              </w:rPr>
+              <w:t>进行环境配置</w:t>
+            </w:r>
+          </w:p>
+          <w:p>
+            <w:pPr>
+              <w:ind w:firstLine="420"/>
+              <w:rPr>
+                <w:rFonts w:hint="eastAsia"/>
+              </w:rPr>
+            </w:pPr>
+            <w:r>
+              <w:rPr>
+                <w:rFonts w:hint="eastAsia"/>
+              </w:rPr>
+              <w:t>由张嘉茵、张瑞涵两位同学根据张嘉茵同学收集到的前后端综合学习资料，先行进行环境配置、建立项目文件、安装所需依赖，后小组其他成员进行跟进，完成环境配置。</w:t>
+            </w:r>
+          </w:p>
+          <w:p>
+            <w:pPr>
+              <w:rPr>
+                <w:rFonts w:hint="default"/>
+                <w:lang w:val="en-US" w:eastAsia="zh-CN"/>
+              </w:rPr>
+            </w:pPr>
+          </w:p>
+        </w:tc>
+      </w:tr>
+      <w:tr>
+        <w:tblPrEx>
+          <w:tblCellMar>
+            <w:top w:w="0" w:type="dxa"/>
+            <w:left w:w="0" w:type="dxa"/>
+            <w:bottom w:w="0" w:type="dxa"/>
+            <w:right w:w="0" w:type="dxa"/>
+          </w:tblCellMar>
+        </w:tblPrEx>
+        <w:trPr>
+          <w:cantSplit/>
+          <w:trHeight w:val="470" w:hRule="atLeast"/>
+        </w:trPr>
+        <w:tc>
+          <w:tcPr>
+            <w:tcW w:w="8306" w:type="dxa"/>
+            <w:gridSpan w:val="4"/>
+            <w:tcBorders>
+              <w:top w:val="single" w:color="auto" w:sz="4" w:space="0"/>
+              <w:left w:val="single" w:color="auto" w:sz="4" w:space="0"/>
+              <w:bottom w:val="single" w:color="auto" w:sz="4" w:space="0"/>
+              <w:right w:val="single" w:color="auto" w:sz="4" w:space="0"/>
+            </w:tcBorders>
+            <w:tcMar>
+              <w:left w:w="0" w:type="dxa"/>
+              <w:right w:w="0" w:type="dxa"/>
+            </w:tcMar>
+          </w:tcPr>
+          <w:p>
+            <w:pPr>
+              <w:jc w:val="center"/>
+              <w:rPr>
+                <w:rFonts w:hint="eastAsia" w:ascii="微软雅黑" w:hAnsi="微软雅黑" w:eastAsia="微软雅黑"/>
+                <w:sz w:val="18"/>
+                <w:szCs w:val="18"/>
+                <w:lang w:val="en-US" w:eastAsia="zh-CN"/>
+              </w:rPr>
+            </w:pPr>
+            <w:r>
+              <w:rPr>
+                <w:rFonts w:hint="eastAsia" w:ascii="微软雅黑" w:hAnsi="微软雅黑" w:eastAsia="微软雅黑"/>
+                <w:b/>
+                <w:sz w:val="28"/>
+                <w:szCs w:val="18"/>
+                <w:lang w:val="en-US" w:eastAsia="zh-CN"/>
+              </w:rPr>
+              <w:t>结论</w:t>
+            </w:r>
+          </w:p>
+        </w:tc>
+      </w:tr>
+      <w:tr>
+        <w:tblPrEx>
+          <w:tblCellMar>
+            <w:top w:w="0" w:type="dxa"/>
+            <w:left w:w="0" w:type="dxa"/>
+            <w:bottom w:w="0" w:type="dxa"/>
+            <w:right w:w="0" w:type="dxa"/>
+          </w:tblCellMar>
+        </w:tblPrEx>
+        <w:trPr>
+          <w:cantSplit/>
+          <w:trHeight w:val="937" w:hRule="atLeast"/>
+        </w:trPr>
+        <w:tc>
+          <w:tcPr>
+            <w:tcW w:w="8306" w:type="dxa"/>
+            <w:gridSpan w:val="4"/>
+            <w:tcBorders>
+              <w:top w:val="single" w:color="auto" w:sz="4" w:space="0"/>
+              <w:left w:val="single" w:color="auto" w:sz="4" w:space="0"/>
+              <w:bottom w:val="single" w:color="auto" w:sz="4" w:space="0"/>
+              <w:right w:val="single" w:color="auto" w:sz="4" w:space="0"/>
+            </w:tcBorders>
+            <w:tcMar>
+              <w:left w:w="0" w:type="dxa"/>
+              <w:right w:w="0" w:type="dxa"/>
+            </w:tcMar>
+          </w:tcPr>
+          <w:p>
+            <w:pPr>
+              <w:rPr>
+                <w:rFonts w:ascii="微软雅黑" w:hAnsi="微软雅黑" w:eastAsia="微软雅黑"/>
+                <w:sz w:val="18"/>
+                <w:szCs w:val="18"/>
+              </w:rPr>
+            </w:pPr>
+          </w:p>
+          <w:p>
+            <w:pPr>
+              <w:rPr>
+                <w:rFonts w:hint="eastAsia"/>
+              </w:rPr>
+            </w:pPr>
+            <w:r>
+              <w:rPr>
+                <w:rFonts w:hint="eastAsia" w:ascii="微软雅黑" w:hAnsi="微软雅黑" w:eastAsia="微软雅黑"/>
+                <w:sz w:val="18"/>
+                <w:szCs w:val="18"/>
+              </w:rPr>
+              <w:t xml:space="preserve"> </w:t>
+            </w:r>
+            <w:r>
+              <w:rPr>
+                <w:rFonts w:hint="eastAsia"/>
+              </w:rPr>
+              <w:t>按照问卷结果进行分析，完成本阶段计划</w:t>
+            </w:r>
+          </w:p>
+          <w:p/>
+          <w:p>
+            <w:pPr>
+              <w:rPr>
+                <w:rFonts w:hint="default" w:ascii="微软雅黑" w:hAnsi="微软雅黑" w:eastAsia="微软雅黑"/>
+                <w:sz w:val="18"/>
+                <w:szCs w:val="18"/>
+                <w:lang w:val="en-US" w:eastAsia="zh-CN"/>
+              </w:rPr>
+            </w:pPr>
+          </w:p>
+        </w:tc>
+      </w:tr>
+      <w:tr>
+        <w:tblPrEx>
+          <w:tblCellMar>
+            <w:top w:w="0" w:type="dxa"/>
+            <w:left w:w="0" w:type="dxa"/>
+            <w:bottom w:w="0" w:type="dxa"/>
+            <w:right w:w="0" w:type="dxa"/>
+          </w:tblCellMar>
+        </w:tblPrEx>
+        <w:trPr>
+          <w:cantSplit/>
+          <w:trHeight w:val="696" w:hRule="atLeast"/>
+        </w:trPr>
+        <w:tc>
+          <w:tcPr>
+            <w:tcW w:w="1322" w:type="dxa"/>
+            <w:tcBorders>
+              <w:top w:val="single" w:color="auto" w:sz="4" w:space="0"/>
+              <w:left w:val="single" w:color="auto" w:sz="4" w:space="0"/>
+              <w:bottom w:val="single" w:color="auto" w:sz="4" w:space="0"/>
+              <w:right w:val="single" w:color="auto" w:sz="4" w:space="0"/>
+            </w:tcBorders>
+            <w:tcMar>
+              <w:left w:w="0" w:type="dxa"/>
+              <w:right w:w="0" w:type="dxa"/>
+            </w:tcMar>
+          </w:tcPr>
+          <w:p>
+            <w:pPr>
+              <w:tabs>
+                <w:tab w:val="left" w:pos="462"/>
+              </w:tabs>
+              <w:jc w:val="left"/>
+              <w:rPr>
+                <w:rFonts w:hint="eastAsia" w:ascii="微软雅黑" w:hAnsi="微软雅黑" w:eastAsia="微软雅黑"/>
+                <w:sz w:val="18"/>
+                <w:szCs w:val="18"/>
+                <w:lang w:eastAsia="zh-CN"/>
+              </w:rPr>
+            </w:pPr>
+            <w:r>
+              <w:rPr>
+                <w:rFonts w:hint="eastAsia" w:ascii="微软雅黑" w:hAnsi="微软雅黑" w:eastAsia="微软雅黑"/>
+                <w:b/>
+                <w:sz w:val="28"/>
+                <w:szCs w:val="18"/>
+                <w:lang w:val="en-US" w:eastAsia="zh-CN"/>
+              </w:rPr>
+              <w:t>问题</w:t>
+            </w:r>
+          </w:p>
+        </w:tc>
+        <w:tc>
+          <w:tcPr>
+            <w:tcW w:w="6984" w:type="dxa"/>
+            <w:gridSpan w:val="3"/>
+            <w:tcBorders>
+              <w:top w:val="single" w:color="auto" w:sz="4" w:space="0"/>
+              <w:left w:val="single" w:color="auto" w:sz="4" w:space="0"/>
+              <w:bottom w:val="single" w:color="auto" w:sz="4" w:space="0"/>
+              <w:right w:val="single" w:color="auto" w:sz="4" w:space="0"/>
+            </w:tcBorders>
+            <w:tcMar>
+              <w:left w:w="0" w:type="dxa"/>
+              <w:right w:w="0" w:type="dxa"/>
+            </w:tcMar>
+          </w:tcPr>
+          <w:p>
+            <w:pPr>
+              <w:rPr>
+                <w:rFonts w:ascii="微软雅黑" w:hAnsi="微软雅黑" w:eastAsia="微软雅黑"/>
+                <w:sz w:val="18"/>
+                <w:szCs w:val="18"/>
+              </w:rPr>
+            </w:pPr>
+            <w:r>
+              <w:rPr>
+                <w:rFonts w:hint="eastAsia"/>
+                <w:lang w:val="en-US" w:eastAsia="zh-CN"/>
+              </w:rPr>
+              <w:t>暂无问题</w:t>
+            </w:r>
+          </w:p>
+          <w:p>
+            <w:pPr>
+              <w:rPr>
+                <w:rFonts w:ascii="微软雅黑" w:hAnsi="微软雅黑" w:eastAsia="微软雅黑"/>
+                <w:sz w:val="18"/>
+                <w:szCs w:val="18"/>
+              </w:rPr>
+            </w:pPr>
+          </w:p>
+          <w:p>
+            <w:pPr>
+              <w:rPr>
+                <w:rFonts w:ascii="微软雅黑" w:hAnsi="微软雅黑" w:eastAsia="微软雅黑"/>
+                <w:sz w:val="18"/>
+                <w:szCs w:val="18"/>
+              </w:rPr>
+            </w:pPr>
+          </w:p>
+        </w:tc>
+      </w:tr>
+    </w:tbl>
+    <w:p>
+      <w:pPr>
+        <w:rPr>
+          <w:rFonts w:ascii="宋体" w:hAnsi="宋体"/>
+        </w:rPr>
+      </w:pPr>
+    </w:p>
+    <w:p>
+      <w:pPr>
+        <w:rPr>
+          <w:rFonts w:ascii="宋体" w:hAnsi="宋体"/>
+        </w:rPr>
+      </w:pPr>
+    </w:p>
+    <w:tbl>
+      <w:tblPr>
+        <w:tblStyle w:val="18"/>
+        <w:tblW w:w="8306" w:type="dxa"/>
+        <w:tblInd w:w="0" w:type="dxa"/>
+        <w:tblLayout w:type="fixed"/>
+        <w:tblCellMar>
+          <w:top w:w="0" w:type="dxa"/>
+          <w:left w:w="0" w:type="dxa"/>
+          <w:bottom w:w="0" w:type="dxa"/>
+          <w:right w:w="0" w:type="dxa"/>
+        </w:tblCellMar>
+      </w:tblPr>
+      <w:tblGrid>
+        <w:gridCol w:w="1322"/>
+        <w:gridCol w:w="2483"/>
+        <w:gridCol w:w="1176"/>
+        <w:gridCol w:w="3325"/>
+      </w:tblGrid>
+      <w:tr>
+        <w:tblPrEx>
+          <w:tblCellMar>
+            <w:top w:w="0" w:type="dxa"/>
+            <w:left w:w="0" w:type="dxa"/>
+            <w:bottom w:w="0" w:type="dxa"/>
+            <w:right w:w="0" w:type="dxa"/>
+          </w:tblCellMar>
+        </w:tblPrEx>
+        <w:trPr>
+          <w:trHeight w:val="397" w:hRule="atLeast"/>
+        </w:trPr>
+        <w:tc>
+          <w:tcPr>
+            <w:tcW w:w="8306" w:type="dxa"/>
+            <w:gridSpan w:val="4"/>
+            <w:tcBorders>
+              <w:top w:val="single" w:color="auto" w:sz="4" w:space="0"/>
+              <w:left w:val="single" w:color="auto" w:sz="4" w:space="0"/>
+              <w:bottom w:val="single" w:color="auto" w:sz="4" w:space="0"/>
+              <w:right w:val="single" w:color="auto" w:sz="4" w:space="0"/>
+            </w:tcBorders>
+            <w:tcMar>
+              <w:left w:w="0" w:type="dxa"/>
+              <w:right w:w="0" w:type="dxa"/>
+            </w:tcMar>
+            <w:vAlign w:val="center"/>
+          </w:tcPr>
+          <w:p>
+            <w:pPr>
+              <w:jc w:val="center"/>
+              <w:rPr>
+                <w:rFonts w:hint="default" w:ascii="微软雅黑" w:hAnsi="微软雅黑" w:eastAsia="微软雅黑"/>
+                <w:sz w:val="18"/>
+                <w:szCs w:val="18"/>
+                <w:lang w:val="en-US" w:eastAsia="zh-CN"/>
+              </w:rPr>
+            </w:pPr>
+            <w:r>
+              <w:rPr>
+                <w:rFonts w:hint="eastAsia" w:ascii="微软雅黑" w:hAnsi="微软雅黑" w:eastAsia="微软雅黑"/>
+                <w:b/>
+                <w:sz w:val="21"/>
+                <w:szCs w:val="21"/>
+                <w:lang w:val="en-US" w:eastAsia="zh-CN"/>
+              </w:rPr>
+              <w:t>第四次会议</w:t>
+            </w:r>
+          </w:p>
+        </w:tc>
+      </w:tr>
+      <w:tr>
+        <w:tblPrEx>
+          <w:tblCellMar>
+            <w:top w:w="0" w:type="dxa"/>
+            <w:left w:w="0" w:type="dxa"/>
+            <w:bottom w:w="0" w:type="dxa"/>
+            <w:right w:w="0" w:type="dxa"/>
+          </w:tblCellMar>
+        </w:tblPrEx>
+        <w:trPr>
+          <w:trHeight w:val="284" w:hRule="atLeast"/>
+        </w:trPr>
+        <w:tc>
+          <w:tcPr>
+            <w:tcW w:w="8306" w:type="dxa"/>
+            <w:gridSpan w:val="4"/>
+            <w:tcBorders>
+              <w:top w:val="single" w:color="auto" w:sz="4" w:space="0"/>
+              <w:left w:val="single" w:color="auto" w:sz="4" w:space="0"/>
+              <w:bottom w:val="single" w:color="auto" w:sz="4" w:space="0"/>
+              <w:right w:val="single" w:color="auto" w:sz="4" w:space="0"/>
+            </w:tcBorders>
+            <w:tcMar>
+              <w:left w:w="0" w:type="dxa"/>
+              <w:right w:w="0" w:type="dxa"/>
+            </w:tcMar>
+            <w:vAlign w:val="center"/>
+          </w:tcPr>
+          <w:p>
+            <w:pPr>
+              <w:rPr>
+                <w:rFonts w:hint="default" w:ascii="微软雅黑" w:hAnsi="微软雅黑" w:eastAsia="微软雅黑"/>
+                <w:sz w:val="18"/>
+                <w:szCs w:val="18"/>
+                <w:lang w:val="en-US" w:eastAsia="zh-CN"/>
+              </w:rPr>
+            </w:pPr>
+            <w:r>
+              <w:rPr>
+                <w:rFonts w:hint="eastAsia" w:ascii="微软雅黑" w:hAnsi="微软雅黑" w:eastAsia="微软雅黑"/>
+                <w:b/>
+                <w:sz w:val="18"/>
+                <w:szCs w:val="18"/>
+              </w:rPr>
+              <w:t xml:space="preserve"> </w:t>
+            </w:r>
+            <w:r>
+              <w:rPr>
+                <w:rFonts w:hint="eastAsia" w:ascii="微软雅黑" w:hAnsi="微软雅黑" w:eastAsia="微软雅黑"/>
+                <w:b/>
+                <w:sz w:val="21"/>
+                <w:szCs w:val="21"/>
+                <w:lang w:val="en-US" w:eastAsia="zh-CN"/>
+              </w:rPr>
+              <w:t xml:space="preserve"> 会议日期：2024年4月30日</w:t>
+            </w:r>
+          </w:p>
+        </w:tc>
+      </w:tr>
+      <w:tr>
+        <w:tblPrEx>
+          <w:tblCellMar>
+            <w:top w:w="0" w:type="dxa"/>
+            <w:left w:w="0" w:type="dxa"/>
+            <w:bottom w:w="0" w:type="dxa"/>
+            <w:right w:w="0" w:type="dxa"/>
+          </w:tblCellMar>
+        </w:tblPrEx>
+        <w:trPr>
+          <w:trHeight w:val="397" w:hRule="atLeast"/>
+        </w:trPr>
+        <w:tc>
+          <w:tcPr>
+            <w:tcW w:w="1322" w:type="dxa"/>
+            <w:tcBorders>
+              <w:top w:val="single" w:color="auto" w:sz="4" w:space="0"/>
+              <w:left w:val="single" w:color="auto" w:sz="4" w:space="0"/>
+              <w:bottom w:val="single" w:color="auto" w:sz="4" w:space="0"/>
+              <w:right w:val="single" w:color="auto" w:sz="4" w:space="0"/>
+            </w:tcBorders>
+            <w:tcMar>
+              <w:left w:w="0" w:type="dxa"/>
+              <w:right w:w="0" w:type="dxa"/>
+            </w:tcMar>
+            <w:vAlign w:val="center"/>
+          </w:tcPr>
+          <w:p>
+            <w:pPr>
+              <w:rPr>
+                <w:rFonts w:hint="eastAsia"/>
+                <w:lang w:val="en-US" w:eastAsia="zh-CN"/>
+              </w:rPr>
+            </w:pPr>
+            <w:r>
+              <w:rPr>
+                <w:rFonts w:hint="eastAsia"/>
+                <w:lang w:val="en-US" w:eastAsia="zh-CN"/>
+              </w:rPr>
+              <w:t xml:space="preserve"> </w:t>
+            </w:r>
+            <w:r>
+              <w:rPr>
+                <w:rFonts w:hint="eastAsia" w:ascii="微软雅黑" w:hAnsi="微软雅黑" w:eastAsia="微软雅黑"/>
+                <w:b/>
+                <w:sz w:val="21"/>
+                <w:szCs w:val="21"/>
+                <w:lang w:val="en-US" w:eastAsia="zh-CN"/>
+              </w:rPr>
+              <w:t xml:space="preserve"> 记录人</w:t>
+            </w:r>
+          </w:p>
+        </w:tc>
+        <w:tc>
+          <w:tcPr>
+            <w:tcW w:w="2483" w:type="dxa"/>
+            <w:tcBorders>
+              <w:top w:val="single" w:color="auto" w:sz="4" w:space="0"/>
+              <w:left w:val="single" w:color="auto" w:sz="4" w:space="0"/>
+              <w:bottom w:val="single" w:color="auto" w:sz="4" w:space="0"/>
+              <w:right w:val="single" w:color="auto" w:sz="4" w:space="0"/>
+            </w:tcBorders>
+            <w:tcMar>
+              <w:left w:w="0" w:type="dxa"/>
+              <w:right w:w="0" w:type="dxa"/>
+            </w:tcMar>
+            <w:vAlign w:val="center"/>
+          </w:tcPr>
+          <w:p>
+            <w:pPr>
+              <w:rPr>
+                <w:rFonts w:hint="default"/>
+                <w:lang w:val="en-US" w:eastAsia="zh-CN"/>
+              </w:rPr>
+            </w:pPr>
+            <w:r>
+              <w:rPr>
+                <w:rFonts w:hint="eastAsia"/>
+              </w:rPr>
+              <w:t>彭叶</w:t>
+            </w:r>
+          </w:p>
+        </w:tc>
+        <w:tc>
+          <w:tcPr>
+            <w:tcW w:w="1176" w:type="dxa"/>
+            <w:tcBorders>
+              <w:top w:val="single" w:color="auto" w:sz="4" w:space="0"/>
+              <w:left w:val="single" w:color="auto" w:sz="4" w:space="0"/>
+              <w:bottom w:val="single" w:color="auto" w:sz="4" w:space="0"/>
+              <w:right w:val="single" w:color="auto" w:sz="4" w:space="0"/>
+            </w:tcBorders>
+            <w:tcMar>
+              <w:left w:w="0" w:type="dxa"/>
+              <w:right w:w="0" w:type="dxa"/>
+            </w:tcMar>
+            <w:vAlign w:val="center"/>
+          </w:tcPr>
+          <w:p>
+            <w:pPr>
+              <w:rPr>
+                <w:rFonts w:hint="eastAsia" w:ascii="微软雅黑" w:hAnsi="微软雅黑" w:eastAsia="微软雅黑"/>
+                <w:sz w:val="18"/>
+                <w:szCs w:val="18"/>
+                <w:lang w:val="en-US" w:eastAsia="zh-CN"/>
+              </w:rPr>
+            </w:pPr>
+            <w:r>
+              <w:rPr>
+                <w:rFonts w:hint="eastAsia" w:ascii="微软雅黑" w:hAnsi="微软雅黑" w:eastAsia="微软雅黑"/>
+                <w:b/>
+                <w:sz w:val="18"/>
+                <w:szCs w:val="18"/>
+              </w:rPr>
+              <w:t xml:space="preserve">  </w:t>
+            </w:r>
+            <w:r>
+              <w:rPr>
+                <w:rFonts w:hint="eastAsia" w:ascii="微软雅黑" w:hAnsi="微软雅黑" w:eastAsia="微软雅黑"/>
+                <w:b/>
+                <w:sz w:val="21"/>
+                <w:szCs w:val="21"/>
+                <w:lang w:val="en-US" w:eastAsia="zh-CN"/>
+              </w:rPr>
+              <w:t>出席人员</w:t>
+            </w:r>
+          </w:p>
+        </w:tc>
+        <w:tc>
+          <w:tcPr>
+            <w:tcW w:w="3325" w:type="dxa"/>
+            <w:tcBorders>
+              <w:top w:val="single" w:color="auto" w:sz="4" w:space="0"/>
+              <w:left w:val="single" w:color="auto" w:sz="4" w:space="0"/>
+              <w:bottom w:val="single" w:color="auto" w:sz="4" w:space="0"/>
+              <w:right w:val="single" w:color="auto" w:sz="4" w:space="0"/>
+            </w:tcBorders>
+            <w:tcMar>
+              <w:left w:w="0" w:type="dxa"/>
+              <w:right w:w="0" w:type="dxa"/>
+            </w:tcMar>
+            <w:vAlign w:val="center"/>
+          </w:tcPr>
+          <w:p>
+            <w:pPr>
+              <w:rPr>
+                <w:rFonts w:hint="default" w:ascii="微软雅黑" w:hAnsi="微软雅黑" w:eastAsia="微软雅黑"/>
+                <w:sz w:val="18"/>
+                <w:szCs w:val="18"/>
+                <w:lang w:val="en-US" w:eastAsia="zh-CN"/>
+              </w:rPr>
+            </w:pPr>
+            <w:r>
+              <w:rPr>
+                <w:rFonts w:hint="eastAsia"/>
+                <w:lang w:val="en-US" w:eastAsia="zh-CN"/>
+              </w:rPr>
+              <w:t>全体组员</w:t>
+            </w:r>
+          </w:p>
+        </w:tc>
+      </w:tr>
+      <w:tr>
+        <w:tblPrEx>
+          <w:tblCellMar>
+            <w:top w:w="0" w:type="dxa"/>
+            <w:left w:w="0" w:type="dxa"/>
+            <w:bottom w:w="0" w:type="dxa"/>
+            <w:right w:w="0" w:type="dxa"/>
+          </w:tblCellMar>
+        </w:tblPrEx>
+        <w:trPr>
+          <w:cantSplit/>
+          <w:trHeight w:val="977" w:hRule="atLeast"/>
+        </w:trPr>
+        <w:tc>
+          <w:tcPr>
+            <w:tcW w:w="1322" w:type="dxa"/>
+            <w:tcBorders>
+              <w:top w:val="single" w:color="auto" w:sz="4" w:space="0"/>
+              <w:left w:val="single" w:color="auto" w:sz="4" w:space="0"/>
+              <w:bottom w:val="single" w:color="auto" w:sz="4" w:space="0"/>
+              <w:right w:val="single" w:color="auto" w:sz="4" w:space="0"/>
+            </w:tcBorders>
+            <w:tcMar>
+              <w:left w:w="0" w:type="dxa"/>
+              <w:right w:w="0" w:type="dxa"/>
+            </w:tcMar>
+          </w:tcPr>
+          <w:p>
+            <w:pPr>
+              <w:rPr>
+                <w:rFonts w:hint="default"/>
+                <w:lang w:val="en-US" w:eastAsia="zh-CN"/>
+              </w:rPr>
+            </w:pPr>
+            <w:r>
+              <w:rPr>
+                <w:rFonts w:hint="eastAsia" w:ascii="微软雅黑" w:hAnsi="微软雅黑" w:eastAsia="微软雅黑"/>
+                <w:b/>
+                <w:sz w:val="21"/>
+                <w:szCs w:val="21"/>
+                <w:lang w:val="en-US" w:eastAsia="zh-CN"/>
+              </w:rPr>
+              <w:t>会议主题</w:t>
+            </w:r>
+          </w:p>
+        </w:tc>
+        <w:tc>
+          <w:tcPr>
+            <w:tcW w:w="6984" w:type="dxa"/>
+            <w:gridSpan w:val="3"/>
+            <w:tcBorders>
+              <w:top w:val="single" w:color="auto" w:sz="4" w:space="0"/>
+              <w:left w:val="single" w:color="auto" w:sz="4" w:space="0"/>
+              <w:bottom w:val="single" w:color="auto" w:sz="4" w:space="0"/>
+              <w:right w:val="single" w:color="auto" w:sz="4" w:space="0"/>
+            </w:tcBorders>
+            <w:tcMar>
+              <w:left w:w="0" w:type="dxa"/>
+              <w:right w:w="0" w:type="dxa"/>
+            </w:tcMar>
+          </w:tcPr>
+          <w:p>
+            <w:r>
+              <w:rPr>
+                <w:rFonts w:hint="eastAsia"/>
+              </w:rPr>
+              <w:t>熟悉开发环境</w:t>
+            </w:r>
+          </w:p>
+          <w:p>
+            <w:pPr>
+              <w:rPr>
+                <w:rFonts w:hint="default"/>
+                <w:lang w:val="en-US" w:eastAsia="zh-CN"/>
+              </w:rPr>
+            </w:pPr>
+          </w:p>
+        </w:tc>
+      </w:tr>
+      <w:tr>
+        <w:tblPrEx>
+          <w:tblCellMar>
+            <w:top w:w="0" w:type="dxa"/>
+            <w:left w:w="0" w:type="dxa"/>
+            <w:bottom w:w="0" w:type="dxa"/>
+            <w:right w:w="0" w:type="dxa"/>
+          </w:tblCellMar>
+        </w:tblPrEx>
+        <w:trPr>
+          <w:cantSplit/>
+          <w:trHeight w:val="977" w:hRule="atLeast"/>
+        </w:trPr>
+        <w:tc>
+          <w:tcPr>
+            <w:tcW w:w="1322" w:type="dxa"/>
+            <w:tcBorders>
+              <w:top w:val="single" w:color="auto" w:sz="4" w:space="0"/>
+              <w:left w:val="single" w:color="auto" w:sz="4" w:space="0"/>
+              <w:right w:val="single" w:color="auto" w:sz="4" w:space="0"/>
+            </w:tcBorders>
+            <w:tcMar>
+              <w:left w:w="0" w:type="dxa"/>
+              <w:right w:w="0" w:type="dxa"/>
+            </w:tcMar>
+          </w:tcPr>
+          <w:p>
+            <w:pPr>
+              <w:rPr>
+                <w:rFonts w:hint="eastAsia" w:ascii="微软雅黑" w:hAnsi="微软雅黑" w:eastAsia="微软雅黑"/>
+                <w:b/>
+                <w:sz w:val="28"/>
+                <w:szCs w:val="18"/>
+                <w:lang w:val="en-US" w:eastAsia="zh-CN"/>
+              </w:rPr>
+            </w:pPr>
+            <w:r>
+              <w:rPr>
+                <w:rFonts w:hint="eastAsia" w:ascii="微软雅黑" w:hAnsi="微软雅黑" w:eastAsia="微软雅黑"/>
+                <w:b/>
+                <w:sz w:val="21"/>
+                <w:szCs w:val="21"/>
+                <w:lang w:val="en-US" w:eastAsia="zh-CN"/>
+              </w:rPr>
+              <w:t>讨论纪要</w:t>
+            </w:r>
+          </w:p>
+        </w:tc>
+        <w:tc>
+          <w:tcPr>
+            <w:tcW w:w="6984" w:type="dxa"/>
+            <w:gridSpan w:val="3"/>
+            <w:tcBorders>
+              <w:top w:val="single" w:color="auto" w:sz="4" w:space="0"/>
+              <w:left w:val="single" w:color="auto" w:sz="4" w:space="0"/>
+              <w:bottom w:val="single" w:color="auto" w:sz="4" w:space="0"/>
+              <w:right w:val="single" w:color="auto" w:sz="4" w:space="0"/>
+            </w:tcBorders>
+            <w:tcMar>
+              <w:left w:w="0" w:type="dxa"/>
+              <w:right w:w="0" w:type="dxa"/>
+            </w:tcMar>
+          </w:tcPr>
+          <w:p>
+            <w:r>
+              <w:rPr>
+                <w:rFonts w:hint="eastAsia"/>
+                <w:lang w:eastAsia="zh-CN"/>
+              </w:rPr>
+              <w:t>（</w:t>
+            </w:r>
+            <w:r>
+              <w:rPr>
+                <w:rFonts w:hint="eastAsia"/>
+                <w:lang w:val="en-US" w:eastAsia="zh-CN"/>
+              </w:rPr>
+              <w:t>1</w:t>
+            </w:r>
+            <w:r>
+              <w:rPr>
+                <w:rFonts w:hint="eastAsia"/>
+                <w:lang w:eastAsia="zh-CN"/>
+              </w:rPr>
+              <w:t>）</w:t>
+            </w:r>
+            <w:r>
+              <w:rPr>
+                <w:rFonts w:hint="eastAsia"/>
+              </w:rPr>
+              <w:t>熟悉django环境，学习开发时会用到的一些常用操作（如组件添加、页面间交互）写法。</w:t>
+            </w:r>
+          </w:p>
+          <w:p>
+            <w:r>
+              <w:rPr>
+                <w:rFonts w:hint="eastAsia"/>
+                <w:lang w:eastAsia="zh-CN"/>
+              </w:rPr>
+              <w:t>（</w:t>
+            </w:r>
+            <w:r>
+              <w:rPr>
+                <w:rFonts w:hint="eastAsia"/>
+                <w:lang w:val="en-US" w:eastAsia="zh-CN"/>
+              </w:rPr>
+              <w:t>2</w:t>
+            </w:r>
+            <w:r>
+              <w:rPr>
+                <w:rFonts w:hint="eastAsia"/>
+                <w:lang w:eastAsia="zh-CN"/>
+              </w:rPr>
+              <w:t>）</w:t>
+            </w:r>
+            <w:r>
+              <w:rPr>
+                <w:rFonts w:hint="eastAsia"/>
+              </w:rPr>
+              <w:t>讨论模块接口形式、具体参数。</w:t>
+            </w:r>
+          </w:p>
+          <w:p>
+            <w:r>
+              <w:rPr>
+                <w:rFonts w:hint="eastAsia"/>
+                <w:lang w:eastAsia="zh-CN"/>
+              </w:rPr>
+              <w:t>（</w:t>
+            </w:r>
+            <w:r>
+              <w:rPr>
+                <w:rFonts w:hint="eastAsia"/>
+                <w:lang w:val="en-US" w:eastAsia="zh-CN"/>
+              </w:rPr>
+              <w:t>3</w:t>
+            </w:r>
+            <w:r>
+              <w:rPr>
+                <w:rFonts w:hint="eastAsia"/>
+                <w:lang w:eastAsia="zh-CN"/>
+              </w:rPr>
+              <w:t>）</w:t>
+            </w:r>
+            <w:r>
+              <w:rPr>
+                <w:rFonts w:hint="eastAsia"/>
+              </w:rPr>
+              <w:t>讨论开发期间的项目分支，决定维护两个长期分支：main和develop，并将功能开发与bug修复分开，分别从develop上拉取不同的分支。</w:t>
+            </w:r>
+          </w:p>
+          <w:p>
+            <w:pPr>
+              <w:rPr>
+                <w:rFonts w:ascii="微软雅黑" w:hAnsi="微软雅黑" w:eastAsia="微软雅黑"/>
+                <w:sz w:val="18"/>
+                <w:szCs w:val="18"/>
+              </w:rPr>
+            </w:pPr>
+          </w:p>
+        </w:tc>
+      </w:tr>
+      <w:tr>
+        <w:tblPrEx>
+          <w:tblCellMar>
+            <w:top w:w="0" w:type="dxa"/>
+            <w:left w:w="0" w:type="dxa"/>
+            <w:bottom w:w="0" w:type="dxa"/>
+            <w:right w:w="0" w:type="dxa"/>
+          </w:tblCellMar>
+        </w:tblPrEx>
+        <w:trPr>
+          <w:cantSplit/>
+          <w:trHeight w:val="437" w:hRule="atLeast"/>
+        </w:trPr>
+        <w:tc>
+          <w:tcPr>
+            <w:tcW w:w="8306" w:type="dxa"/>
+            <w:gridSpan w:val="4"/>
+            <w:tcBorders>
+              <w:top w:val="single" w:color="auto" w:sz="4" w:space="0"/>
+              <w:left w:val="single" w:color="auto" w:sz="4" w:space="0"/>
+              <w:right w:val="single" w:color="auto" w:sz="4" w:space="0"/>
+            </w:tcBorders>
+            <w:tcMar>
+              <w:left w:w="0" w:type="dxa"/>
+              <w:right w:w="0" w:type="dxa"/>
+            </w:tcMar>
+          </w:tcPr>
+          <w:p>
+            <w:pPr>
+              <w:tabs>
+                <w:tab w:val="left" w:pos="2487"/>
+              </w:tabs>
+              <w:jc w:val="center"/>
+              <w:rPr>
+                <w:rFonts w:hint="default" w:ascii="微软雅黑" w:hAnsi="微软雅黑" w:eastAsia="微软雅黑"/>
+                <w:sz w:val="18"/>
+                <w:szCs w:val="18"/>
+                <w:lang w:val="en-US" w:eastAsia="zh-CN"/>
+              </w:rPr>
+            </w:pPr>
+            <w:r>
+              <w:rPr>
+                <w:rFonts w:hint="eastAsia" w:ascii="微软雅黑" w:hAnsi="微软雅黑" w:eastAsia="微软雅黑"/>
+                <w:b/>
+                <w:sz w:val="21"/>
+                <w:szCs w:val="21"/>
+                <w:lang w:val="en-US" w:eastAsia="zh-CN"/>
+              </w:rPr>
+              <w:t>计划与行动分工</w:t>
+            </w:r>
+          </w:p>
+        </w:tc>
+      </w:tr>
+      <w:tr>
+        <w:tblPrEx>
+          <w:tblCellMar>
+            <w:top w:w="0" w:type="dxa"/>
+            <w:left w:w="0" w:type="dxa"/>
+            <w:bottom w:w="0" w:type="dxa"/>
+            <w:right w:w="0" w:type="dxa"/>
+          </w:tblCellMar>
+        </w:tblPrEx>
+        <w:trPr>
+          <w:cantSplit/>
+          <w:trHeight w:val="977" w:hRule="atLeast"/>
+        </w:trPr>
+        <w:tc>
+          <w:tcPr>
+            <w:tcW w:w="8306" w:type="dxa"/>
+            <w:gridSpan w:val="4"/>
+            <w:tcBorders>
+              <w:top w:val="single" w:color="auto" w:sz="4" w:space="0"/>
+              <w:left w:val="single" w:color="auto" w:sz="4" w:space="0"/>
+              <w:bottom w:val="single" w:color="auto" w:sz="4" w:space="0"/>
+              <w:right w:val="single" w:color="auto" w:sz="4" w:space="0"/>
+            </w:tcBorders>
+            <w:tcMar>
+              <w:left w:w="0" w:type="dxa"/>
+              <w:right w:w="0" w:type="dxa"/>
+            </w:tcMar>
+          </w:tcPr>
+          <w:p>
+            <w:r>
+              <w:rPr>
+                <w:rFonts w:hint="eastAsia"/>
+              </w:rPr>
+              <w:t>所有人按照需求获取的分工，各自完成所负责部分的接口设计，并撰写模块的文字描述。</w:t>
+            </w:r>
+          </w:p>
+          <w:p>
+            <w:pPr>
+              <w:rPr>
+                <w:rFonts w:hint="default"/>
+                <w:lang w:val="en-US" w:eastAsia="zh-CN"/>
+              </w:rPr>
+            </w:pPr>
+            <w:r>
+              <w:rPr>
+                <w:rFonts w:hint="eastAsia"/>
+              </w:rPr>
+              <w:t>张嘉茵分享开发相关参考资料（git工作流实施方法、django开发教程等），所有人完成对资料的学习。</w:t>
+            </w:r>
+          </w:p>
+        </w:tc>
+      </w:tr>
+      <w:tr>
+        <w:tblPrEx>
+          <w:tblCellMar>
+            <w:top w:w="0" w:type="dxa"/>
+            <w:left w:w="0" w:type="dxa"/>
+            <w:bottom w:w="0" w:type="dxa"/>
+            <w:right w:w="0" w:type="dxa"/>
+          </w:tblCellMar>
+        </w:tblPrEx>
+        <w:trPr>
+          <w:cantSplit/>
+          <w:trHeight w:val="470" w:hRule="atLeast"/>
+        </w:trPr>
+        <w:tc>
+          <w:tcPr>
+            <w:tcW w:w="8306" w:type="dxa"/>
+            <w:gridSpan w:val="4"/>
+            <w:tcBorders>
+              <w:top w:val="single" w:color="auto" w:sz="4" w:space="0"/>
+              <w:left w:val="single" w:color="auto" w:sz="4" w:space="0"/>
+              <w:bottom w:val="single" w:color="auto" w:sz="4" w:space="0"/>
+              <w:right w:val="single" w:color="auto" w:sz="4" w:space="0"/>
+            </w:tcBorders>
+            <w:tcMar>
+              <w:left w:w="0" w:type="dxa"/>
+              <w:right w:w="0" w:type="dxa"/>
+            </w:tcMar>
+          </w:tcPr>
+          <w:p>
+            <w:pPr>
+              <w:jc w:val="center"/>
+              <w:rPr>
+                <w:rFonts w:hint="eastAsia" w:ascii="微软雅黑" w:hAnsi="微软雅黑" w:eastAsia="微软雅黑"/>
+                <w:sz w:val="18"/>
+                <w:szCs w:val="18"/>
+                <w:lang w:val="en-US" w:eastAsia="zh-CN"/>
+              </w:rPr>
+            </w:pPr>
+            <w:r>
+              <w:rPr>
+                <w:rFonts w:hint="eastAsia" w:ascii="微软雅黑" w:hAnsi="微软雅黑" w:eastAsia="微软雅黑"/>
+                <w:b/>
+                <w:sz w:val="28"/>
+                <w:szCs w:val="18"/>
+                <w:lang w:val="en-US" w:eastAsia="zh-CN"/>
+              </w:rPr>
+              <w:t>结论</w:t>
+            </w:r>
+          </w:p>
+        </w:tc>
+      </w:tr>
+      <w:tr>
+        <w:tblPrEx>
+          <w:tblCellMar>
+            <w:top w:w="0" w:type="dxa"/>
+            <w:left w:w="0" w:type="dxa"/>
+            <w:bottom w:w="0" w:type="dxa"/>
+            <w:right w:w="0" w:type="dxa"/>
+          </w:tblCellMar>
+        </w:tblPrEx>
+        <w:trPr>
+          <w:cantSplit/>
+          <w:trHeight w:val="937" w:hRule="atLeast"/>
+        </w:trPr>
+        <w:tc>
+          <w:tcPr>
+            <w:tcW w:w="8306" w:type="dxa"/>
+            <w:gridSpan w:val="4"/>
+            <w:tcBorders>
+              <w:top w:val="single" w:color="auto" w:sz="4" w:space="0"/>
+              <w:left w:val="single" w:color="auto" w:sz="4" w:space="0"/>
+              <w:bottom w:val="single" w:color="auto" w:sz="4" w:space="0"/>
+              <w:right w:val="single" w:color="auto" w:sz="4" w:space="0"/>
+            </w:tcBorders>
+            <w:tcMar>
+              <w:left w:w="0" w:type="dxa"/>
+              <w:right w:w="0" w:type="dxa"/>
+            </w:tcMar>
+          </w:tcPr>
+          <w:p>
+            <w:pPr>
+              <w:rPr>
+                <w:rFonts w:ascii="微软雅黑" w:hAnsi="微软雅黑" w:eastAsia="微软雅黑"/>
+                <w:sz w:val="18"/>
+                <w:szCs w:val="18"/>
+              </w:rPr>
+            </w:pPr>
+          </w:p>
+          <w:p>
+            <w:pPr>
+              <w:rPr>
+                <w:rFonts w:hint="default" w:eastAsia="微软雅黑"/>
+                <w:lang w:val="en-US" w:eastAsia="zh-CN"/>
+              </w:rPr>
+            </w:pPr>
+            <w:r>
+              <w:rPr>
+                <w:rFonts w:hint="eastAsia" w:ascii="微软雅黑" w:hAnsi="微软雅黑" w:eastAsia="微软雅黑"/>
+                <w:sz w:val="18"/>
+                <w:szCs w:val="18"/>
+              </w:rPr>
+              <w:t xml:space="preserve"> </w:t>
+            </w:r>
+            <w:r>
+              <w:rPr>
+                <w:rFonts w:hint="eastAsia" w:ascii="微软雅黑" w:hAnsi="微软雅黑" w:eastAsia="微软雅黑"/>
+                <w:sz w:val="18"/>
+                <w:szCs w:val="18"/>
+                <w:lang w:val="en-US" w:eastAsia="zh-CN"/>
+              </w:rPr>
+              <w:t>讨论了实际项目开发中所涉及的技术问题，并对接下来的开发持续深入学习。</w:t>
+            </w:r>
+          </w:p>
+          <w:p/>
+          <w:p>
+            <w:pPr>
+              <w:rPr>
+                <w:rFonts w:hint="default" w:ascii="微软雅黑" w:hAnsi="微软雅黑" w:eastAsia="微软雅黑"/>
+                <w:sz w:val="18"/>
+                <w:szCs w:val="18"/>
+                <w:lang w:val="en-US" w:eastAsia="zh-CN"/>
+              </w:rPr>
+            </w:pPr>
+          </w:p>
+        </w:tc>
+      </w:tr>
+      <w:tr>
+        <w:tblPrEx>
+          <w:tblCellMar>
+            <w:top w:w="0" w:type="dxa"/>
+            <w:left w:w="0" w:type="dxa"/>
+            <w:bottom w:w="0" w:type="dxa"/>
+            <w:right w:w="0" w:type="dxa"/>
+          </w:tblCellMar>
+        </w:tblPrEx>
+        <w:trPr>
+          <w:cantSplit/>
+          <w:trHeight w:val="696" w:hRule="atLeast"/>
+        </w:trPr>
+        <w:tc>
+          <w:tcPr>
+            <w:tcW w:w="1322" w:type="dxa"/>
+            <w:tcBorders>
+              <w:top w:val="single" w:color="auto" w:sz="4" w:space="0"/>
+              <w:left w:val="single" w:color="auto" w:sz="4" w:space="0"/>
+              <w:bottom w:val="single" w:color="auto" w:sz="4" w:space="0"/>
+              <w:right w:val="single" w:color="auto" w:sz="4" w:space="0"/>
+            </w:tcBorders>
+            <w:tcMar>
+              <w:left w:w="0" w:type="dxa"/>
+              <w:right w:w="0" w:type="dxa"/>
+            </w:tcMar>
+          </w:tcPr>
+          <w:p>
+            <w:pPr>
+              <w:tabs>
+                <w:tab w:val="left" w:pos="462"/>
+              </w:tabs>
+              <w:jc w:val="left"/>
+              <w:rPr>
+                <w:rFonts w:hint="eastAsia" w:ascii="微软雅黑" w:hAnsi="微软雅黑" w:eastAsia="微软雅黑"/>
+                <w:sz w:val="18"/>
+                <w:szCs w:val="18"/>
+                <w:lang w:eastAsia="zh-CN"/>
+              </w:rPr>
+            </w:pPr>
+            <w:r>
+              <w:rPr>
+                <w:rFonts w:hint="eastAsia" w:ascii="微软雅黑" w:hAnsi="微软雅黑" w:eastAsia="微软雅黑"/>
+                <w:b/>
+                <w:sz w:val="28"/>
+                <w:szCs w:val="18"/>
+                <w:lang w:val="en-US" w:eastAsia="zh-CN"/>
+              </w:rPr>
+              <w:t>问题</w:t>
+            </w:r>
+          </w:p>
+        </w:tc>
+        <w:tc>
+          <w:tcPr>
+            <w:tcW w:w="6984" w:type="dxa"/>
+            <w:gridSpan w:val="3"/>
+            <w:tcBorders>
+              <w:top w:val="single" w:color="auto" w:sz="4" w:space="0"/>
+              <w:left w:val="single" w:color="auto" w:sz="4" w:space="0"/>
+              <w:bottom w:val="single" w:color="auto" w:sz="4" w:space="0"/>
+              <w:right w:val="single" w:color="auto" w:sz="4" w:space="0"/>
+            </w:tcBorders>
+            <w:tcMar>
+              <w:left w:w="0" w:type="dxa"/>
+              <w:right w:w="0" w:type="dxa"/>
+            </w:tcMar>
+          </w:tcPr>
+          <w:p>
+            <w:pPr>
+              <w:rPr>
+                <w:rFonts w:ascii="微软雅黑" w:hAnsi="微软雅黑" w:eastAsia="微软雅黑"/>
+                <w:sz w:val="18"/>
+                <w:szCs w:val="18"/>
+              </w:rPr>
+            </w:pPr>
+            <w:r>
+              <w:rPr>
+                <w:rFonts w:hint="eastAsia"/>
+                <w:lang w:val="en-US" w:eastAsia="zh-CN"/>
+              </w:rPr>
+              <w:t>暂无问题</w:t>
+            </w:r>
+          </w:p>
+          <w:p>
+            <w:pPr>
+              <w:rPr>
+                <w:rFonts w:ascii="微软雅黑" w:hAnsi="微软雅黑" w:eastAsia="微软雅黑"/>
+                <w:sz w:val="18"/>
+                <w:szCs w:val="18"/>
+              </w:rPr>
+            </w:pPr>
+          </w:p>
+          <w:p>
+            <w:pPr>
+              <w:rPr>
+                <w:rFonts w:ascii="微软雅黑" w:hAnsi="微软雅黑" w:eastAsia="微软雅黑"/>
+                <w:sz w:val="18"/>
+                <w:szCs w:val="18"/>
+              </w:rPr>
+            </w:pPr>
+          </w:p>
+        </w:tc>
+      </w:tr>
+    </w:tbl>
+    <w:p/>
+    <w:p>
+      <w:pPr>
+        <w:rPr>
+          <w:rFonts w:hint="eastAsia" w:ascii="宋体" w:hAnsi="宋体"/>
+        </w:rPr>
+      </w:pPr>
     </w:p>
     <w:p>
       <w:pPr>
@@ -1704,6 +5492,7 @@
     <w:p>
       <w:pPr>
         <w:numPr>
+          <w:ilvl w:val="0"/>
           <w:numId w:val="0"/>
         </w:numPr>
         <w:ind w:leftChars="0"/>
@@ -1796,6 +5585,7 @@
     <w:p>
       <w:pPr>
         <w:numPr>
+          <w:ilvl w:val="0"/>
           <w:numId w:val="0"/>
         </w:numPr>
         <w:ind w:leftChars="0"/>
@@ -1865,23 +5655,48 @@
     <w:p>
       <w:pPr>
         <w:numPr>
+          <w:ilvl w:val="0"/>
           <w:numId w:val="0"/>
         </w:numPr>
         <w:ind w:leftChars="0"/>
         <w:rPr>
-          <w:rFonts w:hint="default"/>
-          <w:lang w:val="en-US" w:eastAsia="zh-CN"/>
+          <w:rFonts w:hint="eastAsia" w:ascii="宋体" w:hAnsi="宋体"/>
         </w:rPr>
       </w:pPr>
     </w:p>
     <w:p>
       <w:pPr>
         <w:numPr>
+          <w:ilvl w:val="0"/>
           <w:numId w:val="0"/>
         </w:numPr>
         <w:ind w:leftChars="0"/>
         <w:rPr>
-          <w:rFonts w:ascii="宋体" w:hAnsi="宋体"/>
+          <w:rFonts w:hint="eastAsia" w:ascii="宋体" w:hAnsi="宋体"/>
+        </w:rPr>
+      </w:pPr>
+    </w:p>
+    <w:p>
+      <w:pPr>
+        <w:numPr>
+          <w:ilvl w:val="0"/>
+          <w:numId w:val="0"/>
+        </w:numPr>
+        <w:ind w:leftChars="0"/>
+        <w:rPr>
+          <w:rFonts w:hint="eastAsia" w:ascii="宋体" w:hAnsi="宋体"/>
+        </w:rPr>
+      </w:pPr>
+    </w:p>
+    <w:p>
+      <w:pPr>
+        <w:numPr>
+          <w:ilvl w:val="0"/>
+          <w:numId w:val="0"/>
+        </w:numPr>
+        <w:ind w:leftChars="0"/>
+        <w:rPr>
+          <w:rFonts w:hint="eastAsia" w:ascii="宋体" w:hAnsi="宋体"/>
         </w:rPr>
       </w:pPr>
     </w:p>
@@ -1889,23 +5704,169 @@
       <w:pPr>
         <w:pStyle w:val="3"/>
         <w:rPr>
+          <w:rFonts w:hint="eastAsia" w:ascii="宋体" w:hAnsi="宋体" w:eastAsia="宋体"/>
+        </w:rPr>
+      </w:pPr>
+      <w:bookmarkStart w:id="8" w:name="_Toc43487997"/>
+      <w:r>
+        <w:rPr>
           <w:rFonts w:ascii="宋体" w:hAnsi="宋体" w:eastAsia="宋体"/>
         </w:rPr>
-      </w:pPr>
-      <w:bookmarkStart w:id="8" w:name="_Toc43487997"/>
-      <w:r>
+        <w:t>3</w:t>
+      </w:r>
+      <w:r>
+        <w:rPr>
+          <w:rFonts w:hint="eastAsia" w:ascii="宋体" w:hAnsi="宋体" w:eastAsia="宋体"/>
+        </w:rPr>
+        <w:t>.2主要功能及性能</w:t>
+      </w:r>
+      <w:bookmarkEnd w:id="8"/>
+    </w:p>
+    <w:p>
+      <w:pPr>
+        <w:rPr>
+          <w:rFonts w:hint="eastAsia" w:ascii="宋体" w:hAnsi="宋体" w:eastAsia="宋体"/>
+        </w:rPr>
+      </w:pPr>
+    </w:p>
+    <w:p>
+      <w:pPr>
+        <w:rPr>
+          <w:rFonts w:hint="eastAsia" w:ascii="宋体" w:hAnsi="宋体" w:eastAsia="宋体"/>
+        </w:rPr>
+      </w:pPr>
+    </w:p>
+    <w:p>
+      <w:pPr>
+        <w:rPr>
+          <w:rFonts w:hint="eastAsia" w:ascii="宋体" w:hAnsi="宋体" w:eastAsia="宋体"/>
+        </w:rPr>
+      </w:pPr>
+    </w:p>
+    <w:p>
+      <w:pPr>
+        <w:rPr>
+          <w:rFonts w:hint="eastAsia" w:ascii="宋体" w:hAnsi="宋体" w:eastAsia="宋体"/>
+        </w:rPr>
+      </w:pPr>
+    </w:p>
+    <w:p>
+      <w:pPr>
+        <w:rPr>
+          <w:rFonts w:hint="eastAsia" w:ascii="宋体" w:hAnsi="宋体" w:eastAsia="宋体"/>
+        </w:rPr>
+      </w:pPr>
+    </w:p>
+    <w:p>
+      <w:pPr>
+        <w:pStyle w:val="3"/>
         <w:rPr>
           <w:rFonts w:ascii="宋体" w:hAnsi="宋体" w:eastAsia="宋体"/>
         </w:rPr>
+      </w:pPr>
+      <w:bookmarkStart w:id="9" w:name="_Toc43487998"/>
+      <w:r>
+        <w:rPr>
+          <w:rFonts w:ascii="宋体" w:hAnsi="宋体" w:eastAsia="宋体"/>
+        </w:rPr>
         <w:t>3</w:t>
       </w:r>
       <w:r>
         <w:rPr>
           <w:rFonts w:hint="eastAsia" w:ascii="宋体" w:hAnsi="宋体" w:eastAsia="宋体"/>
         </w:rPr>
-        <w:t>.2主要功能及性能</w:t>
-      </w:r>
-      <w:bookmarkEnd w:id="8"/>
+        <w:t>.3所用工时</w:t>
+      </w:r>
+      <w:bookmarkEnd w:id="9"/>
+    </w:p>
+    <w:p>
+      <w:pPr>
+        <w:rPr>
+          <w:rFonts w:hint="eastAsia" w:ascii="宋体" w:hAnsi="宋体"/>
+        </w:rPr>
+      </w:pPr>
+      <w:r>
+        <w:rPr>
+          <w:rFonts w:hint="eastAsia" w:ascii="宋体" w:hAnsi="宋体"/>
+        </w:rPr>
+        <w:t>【注明每个模块的工时，以“人/天”为单位】</w:t>
+      </w:r>
+    </w:p>
+    <w:p>
+      <w:pPr>
+        <w:numPr>
+          <w:ilvl w:val="0"/>
+          <w:numId w:val="3"/>
+        </w:numPr>
+        <w:rPr>
+          <w:rFonts w:hint="eastAsia" w:ascii="宋体" w:hAnsi="宋体"/>
+          <w:lang w:val="en-US" w:eastAsia="zh-CN"/>
+        </w:rPr>
+      </w:pPr>
+      <w:r>
+        <w:rPr>
+          <w:rFonts w:hint="eastAsia" w:ascii="宋体" w:hAnsi="宋体"/>
+          <w:lang w:val="en-US" w:eastAsia="zh-CN"/>
+        </w:rPr>
+        <w:t>用户管理模块</w:t>
+      </w:r>
+    </w:p>
+    <w:p>
+      <w:pPr>
+        <w:numPr>
+          <w:ilvl w:val="0"/>
+          <w:numId w:val="3"/>
+        </w:numPr>
+        <w:rPr>
+          <w:rFonts w:hint="default" w:ascii="宋体" w:hAnsi="宋体"/>
+          <w:lang w:val="en-US" w:eastAsia="zh-CN"/>
+        </w:rPr>
+      </w:pPr>
+      <w:r>
+        <w:rPr>
+          <w:rFonts w:hint="eastAsia" w:ascii="宋体" w:hAnsi="宋体"/>
+          <w:lang w:val="en-US" w:eastAsia="zh-CN"/>
+        </w:rPr>
+        <w:t>教材管理模块</w:t>
+      </w:r>
+    </w:p>
+    <w:p>
+      <w:pPr>
+        <w:numPr>
+          <w:ilvl w:val="0"/>
+          <w:numId w:val="3"/>
+        </w:numPr>
+        <w:rPr>
+          <w:rFonts w:hint="default" w:ascii="宋体" w:hAnsi="宋体"/>
+          <w:lang w:val="en-US" w:eastAsia="zh-CN"/>
+        </w:rPr>
+      </w:pPr>
+      <w:r>
+        <w:rPr>
+          <w:rFonts w:hint="eastAsia" w:ascii="宋体" w:hAnsi="宋体"/>
+          <w:lang w:val="en-US" w:eastAsia="zh-CN"/>
+        </w:rPr>
+        <w:t>检索模块</w:t>
+      </w:r>
+    </w:p>
+    <w:p>
+      <w:pPr>
+        <w:numPr>
+          <w:ilvl w:val="0"/>
+          <w:numId w:val="3"/>
+        </w:numPr>
+        <w:rPr>
+          <w:rFonts w:hint="default" w:ascii="宋体" w:hAnsi="宋体"/>
+          <w:lang w:val="en-US" w:eastAsia="zh-CN"/>
+        </w:rPr>
+      </w:pPr>
+      <w:r>
+        <w:rPr>
+          <w:rFonts w:hint="eastAsia" w:ascii="宋体" w:hAnsi="宋体"/>
+          <w:lang w:val="en-US" w:eastAsia="zh-CN"/>
+        </w:rPr>
+        <w:t>论坛模块</w:t>
+      </w:r>
     </w:p>
     <w:p>
       <w:pPr>
@@ -1914,7 +5875,7 @@
           <w:rFonts w:ascii="宋体" w:hAnsi="宋体" w:eastAsia="宋体"/>
         </w:rPr>
       </w:pPr>
-      <w:bookmarkStart w:id="9" w:name="_Toc43487998"/>
+      <w:bookmarkStart w:id="10" w:name="_Toc43487999"/>
       <w:r>
         <w:rPr>
           <w:rFonts w:ascii="宋体" w:hAnsi="宋体" w:eastAsia="宋体"/>
@@ -1925,53 +5886,18 @@
         <w:rPr>
           <w:rFonts w:hint="eastAsia" w:ascii="宋体" w:hAnsi="宋体" w:eastAsia="宋体"/>
         </w:rPr>
-        <w:t>.3所用工时</w:t>
-      </w:r>
-      <w:bookmarkEnd w:id="9"/>
-    </w:p>
-    <w:p>
-      <w:pPr>
-        <w:rPr>
-          <w:rFonts w:ascii="宋体" w:hAnsi="宋体"/>
-        </w:rPr>
-      </w:pPr>
-      <w:r>
-        <w:rPr>
-          <w:rFonts w:hint="eastAsia" w:ascii="宋体" w:hAnsi="宋体"/>
-        </w:rPr>
-        <w:t>【注明每个模块的工时，以“人/天”为单位】</w:t>
-      </w:r>
-    </w:p>
-    <w:p>
-      <w:pPr>
-        <w:pStyle w:val="3"/>
+        <w:t>.</w:t>
+      </w:r>
+      <w:r>
         <w:rPr>
           <w:rFonts w:ascii="宋体" w:hAnsi="宋体" w:eastAsia="宋体"/>
         </w:rPr>
-      </w:pPr>
-      <w:bookmarkStart w:id="10" w:name="_Toc43487999"/>
-      <w:r>
-        <w:rPr>
-          <w:rFonts w:ascii="宋体" w:hAnsi="宋体" w:eastAsia="宋体"/>
-        </w:rPr>
-        <w:t>3</w:t>
+        <w:t>4</w:t>
       </w:r>
       <w:r>
         <w:rPr>
           <w:rFonts w:hint="eastAsia" w:ascii="宋体" w:hAnsi="宋体" w:eastAsia="宋体"/>
         </w:rPr>
-        <w:t>.</w:t>
-      </w:r>
-      <w:r>
-        <w:rPr>
-          <w:rFonts w:ascii="宋体" w:hAnsi="宋体" w:eastAsia="宋体"/>
-        </w:rPr>
-        <w:t>4</w:t>
-      </w:r>
-      <w:r>
-        <w:rPr>
-          <w:rFonts w:hint="eastAsia" w:ascii="宋体" w:hAnsi="宋体" w:eastAsia="宋体"/>
-        </w:rPr>
         <w:t>进度</w:t>
       </w:r>
       <w:bookmarkEnd w:id="10"/>
@@ -1993,8 +5919,113 @@
       <w:pPr>
         <w:rPr>
           <w:rFonts w:hint="eastAsia" w:ascii="宋体" w:hAnsi="宋体"/>
-        </w:rPr>
-      </w:pPr>
+          <w:lang w:val="en-US" w:eastAsia="zh-CN"/>
+        </w:rPr>
+      </w:pPr>
+      <w:r>
+        <w:rPr>
+          <w:rFonts w:hint="eastAsia" w:ascii="宋体" w:hAnsi="宋体"/>
+          <w:lang w:val="en-US" w:eastAsia="zh-CN"/>
+        </w:rPr>
+        <w:t>计划进度：</w:t>
+      </w:r>
+    </w:p>
+    <w:p>
+      <w:pPr>
+        <w:rPr>
+          <w:rFonts w:hint="eastAsia"/>
+        </w:rPr>
+      </w:pPr>
+      <w:r>
+        <w:rPr>
+          <w:rFonts w:hint="eastAsia"/>
+        </w:rPr>
+        <w:t>7.1 正式开始开发用户管理模块、教材管理模块和检索功能，并集成</w:t>
+      </w:r>
+    </w:p>
+    <w:p>
+      <w:r>
+        <w:rPr>
+          <w:rFonts w:hint="eastAsia"/>
+        </w:rPr>
+        <w:t>7.6 开始论坛模块的开发，开始将系统部署到服务器</w:t>
+      </w:r>
+    </w:p>
+    <w:p>
+      <w:pPr>
+        <w:rPr>
+          <w:rFonts w:hint="eastAsia"/>
+          <w:lang w:val="en-US" w:eastAsia="zh-CN"/>
+        </w:rPr>
+      </w:pPr>
+      <w:r>
+        <w:rPr>
+          <w:rFonts w:hint="eastAsia"/>
+          <w:lang w:val="en-US" w:eastAsia="zh-CN"/>
+        </w:rPr>
+        <w:t>7.7日前完成基本功能的开发</w:t>
+      </w:r>
+    </w:p>
+    <w:p>
+      <w:pPr>
+        <w:rPr>
+          <w:rFonts w:hint="default"/>
+          <w:lang w:val="en-US" w:eastAsia="zh-CN"/>
+        </w:rPr>
+      </w:pPr>
+    </w:p>
+    <w:p>
+      <w:pPr>
+        <w:rPr>
+          <w:rFonts w:hint="eastAsia" w:ascii="宋体" w:hAnsi="宋体"/>
+          <w:lang w:val="en-US" w:eastAsia="zh-CN"/>
+        </w:rPr>
+      </w:pPr>
+      <w:r>
+        <w:rPr>
+          <w:rFonts w:hint="eastAsia" w:ascii="宋体" w:hAnsi="宋体"/>
+          <w:lang w:val="en-US" w:eastAsia="zh-CN"/>
+        </w:rPr>
+        <w:t>实际进度：</w:t>
+      </w:r>
+    </w:p>
+    <w:p>
+      <w:pPr>
+        <w:rPr>
+          <w:rFonts w:hint="eastAsia" w:ascii="宋体" w:hAnsi="宋体"/>
+          <w:lang w:val="en-US" w:eastAsia="zh-CN"/>
+        </w:rPr>
+      </w:pPr>
+      <w:r>
+        <w:rPr>
+          <w:rFonts w:hint="eastAsia" w:ascii="宋体" w:hAnsi="宋体"/>
+          <w:lang w:val="en-US" w:eastAsia="zh-CN"/>
+        </w:rPr>
+        <w:t>7月1日 张嘉茵完成 教材管理模块中CreateBookPage</w:t>
+      </w:r>
+    </w:p>
+    <w:p>
+      <w:pPr>
+        <w:rPr>
+          <w:rFonts w:hint="default" w:ascii="宋体" w:hAnsi="宋体"/>
+          <w:lang w:val="en-US" w:eastAsia="zh-CN"/>
+        </w:rPr>
+      </w:pPr>
+    </w:p>
+    <w:p>
+      <w:pPr>
+        <w:rPr>
+          <w:rFonts w:hint="default" w:ascii="宋体" w:hAnsi="宋体"/>
+          <w:lang w:val="en-US" w:eastAsia="zh-CN"/>
+        </w:rPr>
+      </w:pPr>
+      <w:r>
+        <w:rPr>
+          <w:rFonts w:hint="eastAsia" w:ascii="宋体" w:hAnsi="宋体"/>
+          <w:lang w:val="en-US" w:eastAsia="zh-CN"/>
+        </w:rPr>
+        <w:t>计划进度与实际进度对比：</w:t>
+      </w:r>
     </w:p>
     <w:p>
       <w:pPr>
@@ -2205,8 +6236,6 @@
         </w:rPr>
         <w:t>风险因素：</w:t>
       </w:r>
-      <w:bookmarkStart w:id="15" w:name="_GoBack"/>
-      <w:bookmarkEnd w:id="15"/>
       <w:r>
         <w:rPr>
           <w:rFonts w:hint="eastAsia"/>
@@ -2217,8 +6246,7 @@
     <w:p>
       <w:pPr>
         <w:rPr>
-          <w:rFonts w:hint="default" w:ascii="宋体" w:hAnsi="宋体"/>
-          <w:lang w:val="en-US" w:eastAsia="zh-CN"/>
+          <w:rFonts w:hint="eastAsia" w:ascii="宋体" w:hAnsi="宋体"/>
         </w:rPr>
       </w:pPr>
     </w:p>
@@ -2244,6 +6272,9 @@
       </w:r>
       <w:bookmarkEnd w:id="14"/>
     </w:p>
+    <w:p/>
+    <w:p/>
+    <w:p/>
     <w:p/>
     <w:sectPr>
       <w:headerReference r:id="rId3" w:type="default"/>
@@ -2289,9 +6320,9 @@
 <file path=word/numbering.xml><?xml version="1.0" encoding="utf-8"?>
 <w:numbering xmlns:wpc="http://schemas.microsoft.com/office/word/2010/wordprocessingCanvas" xmlns:mc="http://schemas.openxmlformats.org/markup-compatibility/2006" xmlns:o="urn:schemas-microsoft-com:office:office" xmlns:r="http://schemas.openxmlformats.org/officeDocument/2006/relationships" xmlns:m="http://schemas.openxmlformats.org/officeDocument/2006/math" xmlns:v="urn:schemas-microsoft-com:vml" xmlns:wp14="http://schemas.microsoft.com/office/word/2010/wordprocessingDrawing" xmlns:wp="http://schemas.openxmlformats.org/drawingml/2006/wordprocessingDrawing" xmlns:w10="urn:schemas-microsoft-com:office:word" xmlns:w="http://schemas.openxmlformats.org/wordprocessingml/2006/main" xmlns:w14="http://schemas.microsoft.com/office/word/2010/wordml" xmlns:wpg="http://schemas.microsoft.com/office/word/2010/wordprocessingGroup" xmlns:wpi="http://schemas.microsoft.com/office/word/2010/wordprocessingInk" xmlns:wne="http://schemas.microsoft.com/office/word/2006/wordml" xmlns:wps="http://schemas.microsoft.com/office/word/2010/wordprocessingShape" xmlns:wpsCustomData="http://www.wps.cn/officeDocument/2013/wpsCustomData" mc:Ignorable="w14 wp14">
   <w:abstractNum w:abstractNumId="0">
-    <w:nsid w:val="1ADEFD5C"/>
+    <w:nsid w:val="08D30760"/>
     <w:multiLevelType w:val="singleLevel"/>
-    <w:tmpl w:val="1ADEFD5C"/>
+    <w:tmpl w:val="08D30760"/>
     <w:lvl w:ilvl="0" w:tentative="0">
       <w:start w:val="1"/>
       <w:numFmt w:val="decimal"/>
@@ -2305,6 +6336,18 @@
     </w:lvl>
   </w:abstractNum>
   <w:abstractNum w:abstractNumId="1">
+    <w:nsid w:val="1FA4C872"/>
+    <w:multiLevelType w:val="singleLevel"/>
+    <w:tmpl w:val="1FA4C872"/>
+    <w:lvl w:ilvl="0" w:tentative="0">
+      <w:start w:val="1"/>
+      <w:numFmt w:val="decimal"/>
+      <w:suff w:val="nothing"/>
+      <w:lvlText w:val="（%1）"/>
+      <w:lvlJc w:val="left"/>
+    </w:lvl>
+  </w:abstractNum>
+  <w:abstractNum w:abstractNumId="2">
     <w:nsid w:val="6E3249BA"/>
     <w:multiLevelType w:val="multilevel"/>
     <w:tmpl w:val="6E3249BA"/>
@@ -2421,10 +6464,13 @@
     </w:lvl>
   </w:abstractNum>
   <w:num w:numId="1">
-    <w:abstractNumId w:val="0"/>
+    <w:abstractNumId w:val="1"/>
   </w:num>
   <w:num w:numId="2">
-    <w:abstractNumId w:val="1"/>
+    <w:abstractNumId w:val="2"/>
+  </w:num>
+  <w:num w:numId="3">
+    <w:abstractNumId w:val="0"/>
   </w:num>
 </w:numbering>
 </file>
@@ -2462,12 +6508,12 @@
     <w:lsdException w:unhideWhenUsed="0" w:uiPriority="0" w:name="toc 1"/>
     <w:lsdException w:unhideWhenUsed="0" w:uiPriority="0" w:name="toc 2"/>
     <w:lsdException w:unhideWhenUsed="0" w:uiPriority="0" w:name="toc 3"/>
-    <w:lsdException w:unhideWhenUsed="0" w:uiPriority="0" w:name="toc 4"/>
+    <w:lsdException w:qFormat="1" w:unhideWhenUsed="0" w:uiPriority="0" w:name="toc 4"/>
     <w:lsdException w:unhideWhenUsed="0" w:uiPriority="0" w:name="toc 5"/>
-    <w:lsdException w:unhideWhenUsed="0" w:uiPriority="0" w:name="toc 6"/>
+    <w:lsdException w:qFormat="1" w:unhideWhenUsed="0" w:uiPriority="0" w:name="toc 6"/>
     <w:lsdException w:unhideWhenUsed="0" w:uiPriority="0" w:name="toc 7"/>
     <w:lsdException w:unhideWhenUsed="0" w:uiPriority="0" w:name="toc 8"/>
-    <w:lsdException w:unhideWhenUsed="0" w:uiPriority="0" w:name="toc 9"/>
+    <w:lsdException w:qFormat="1" w:unhideWhenUsed="0" w:uiPriority="0" w:name="toc 9"/>
     <w:lsdException w:uiPriority="99" w:name="Normal Indent"/>
     <w:lsdException w:uiPriority="99" w:name="footnote text"/>
     <w:lsdException w:uiPriority="99" w:name="annotation text"/>
@@ -2506,7 +6552,7 @@
     <w:lsdException w:uiPriority="99" w:name="Closing"/>
     <w:lsdException w:uiPriority="99" w:name="Signature"/>
     <w:lsdException w:uiPriority="1" w:name="Default Paragraph Font"/>
-    <w:lsdException w:unhideWhenUsed="0" w:uiPriority="0" w:name="Body Text"/>
+    <w:lsdException w:qFormat="1" w:unhideWhenUsed="0" w:uiPriority="0" w:name="Body Text"/>
     <w:lsdException w:unhideWhenUsed="0" w:uiPriority="0" w:name="Body Text Indent"/>
     <w:lsdException w:uiPriority="99" w:name="List Continue"/>
     <w:lsdException w:uiPriority="99" w:name="List Continue 2"/>
@@ -2798,7 +6844,9 @@
   <w:style w:type="paragraph" w:styleId="6">
     <w:name w:val="Body Text"/>
     <w:basedOn w:val="1"/>
+    <w:autoRedefine/>
     <w:semiHidden/>
+    <w:qFormat/>
     <w:uiPriority w:val="0"/>
     <w:rPr>
       <w:color w:val="FF0000"/>
@@ -2899,6 +6947,7 @@
     <w:next w:val="1"/>
     <w:autoRedefine/>
     <w:semiHidden/>
+    <w:qFormat/>
     <w:uiPriority w:val="0"/>
     <w:pPr>
       <w:ind w:left="1260" w:leftChars="600"/>
@@ -2910,6 +6959,7 @@
     <w:next w:val="1"/>
     <w:autoRedefine/>
     <w:semiHidden/>
+    <w:qFormat/>
     <w:uiPriority w:val="0"/>
     <w:pPr>
       <w:ind w:left="2100" w:leftChars="1000"/>
@@ -2932,6 +6982,7 @@
     <w:next w:val="1"/>
     <w:autoRedefine/>
     <w:semiHidden/>
+    <w:qFormat/>
     <w:uiPriority w:val="0"/>
     <w:pPr>
       <w:ind w:left="3360" w:leftChars="1600"/>

</xml_diff>